<commit_message>
modified meeting notes to include parts
</commit_message>
<xml_diff>
--- a/update_notes.docx
+++ b/update_notes.docx
@@ -40,7 +40,10 @@
         </w:rPr>
       </w:pPr>
       <w:r>
-        <w:rPr/>
+        <w:rPr>
+          <w:b/>
+          <w:bCs/>
+        </w:rPr>
       </w:r>
     </w:p>
     <w:p>
@@ -66,7 +69,10 @@
         </w:rPr>
       </w:pPr>
       <w:r>
-        <w:rPr/>
+        <w:rPr>
+          <w:b/>
+          <w:bCs/>
+        </w:rPr>
       </w:r>
     </w:p>
     <w:p>
@@ -144,37 +150,26 @@
       <w:r>
         <w:rPr/>
         <w:tab/>
-      </w:r>
-      <w:r>
-        <w:rPr/>
-        <w:t xml:space="preserve">a. </w:t>
-      </w:r>
-      <w:r>
-        <w:rPr/>
-        <w:t>Teensy 3.2 </w:t>
-      </w:r>
-    </w:p>
-    <w:p>
-      <w:pPr>
-        <w:pStyle w:val="Normal"/>
-        <w:rPr/>
-      </w:pPr>
-      <w:r>
-        <w:rPr/>
-      </w:r>
-    </w:p>
-    <w:p>
-      <w:pPr>
-        <w:pStyle w:val="Normal"/>
-        <w:rPr/>
-      </w:pPr>
-      <w:r>
-        <w:rPr/>
-        <w:t xml:space="preserve">2. </w:t>
-      </w:r>
-      <w:r>
-        <w:rPr/>
-        <w:t>CAN Transceiver to Read from CAN Bus</w:t>
+        <w:t>a. Teensy 3.2 </w:t>
+      </w:r>
+    </w:p>
+    <w:p>
+      <w:pPr>
+        <w:pStyle w:val="Normal"/>
+        <w:rPr/>
+      </w:pPr>
+      <w:r>
+        <w:rPr/>
+      </w:r>
+    </w:p>
+    <w:p>
+      <w:pPr>
+        <w:pStyle w:val="Normal"/>
+        <w:rPr/>
+      </w:pPr>
+      <w:r>
+        <w:rPr/>
+        <w:t>2. CAN Transceiver to Read from CAN Bus</w:t>
       </w:r>
     </w:p>
     <w:p>
@@ -268,6 +263,503 @@
     <w:p>
       <w:pPr>
         <w:pStyle w:val="Normal"/>
+        <w:rPr>
+          <w:b/>
+          <w:b/>
+          <w:bCs/>
+        </w:rPr>
+      </w:pPr>
+      <w:r>
+        <w:rPr>
+          <w:b/>
+          <w:bCs/>
+        </w:rPr>
+        <w:t>10/18:</w:t>
+      </w:r>
+    </w:p>
+    <w:p>
+      <w:pPr>
+        <w:pStyle w:val="Normal"/>
+        <w:rPr>
+          <w:b/>
+          <w:b/>
+          <w:bCs/>
+        </w:rPr>
+      </w:pPr>
+      <w:r>
+        <w:rPr>
+          <w:b/>
+          <w:bCs/>
+        </w:rPr>
+      </w:r>
+    </w:p>
+    <w:p>
+      <w:pPr>
+        <w:pStyle w:val="Normal"/>
+        <w:rPr>
+          <w:b/>
+          <w:b/>
+          <w:bCs/>
+        </w:rPr>
+      </w:pPr>
+      <w:r>
+        <w:rPr>
+          <w:b/>
+          <w:bCs/>
+        </w:rPr>
+        <w:t>Hardware to Purchase:</w:t>
+      </w:r>
+    </w:p>
+    <w:p>
+      <w:pPr>
+        <w:pStyle w:val="Normal"/>
+        <w:rPr>
+          <w:b/>
+          <w:b/>
+          <w:bCs/>
+        </w:rPr>
+      </w:pPr>
+      <w:r>
+        <w:rPr>
+          <w:b/>
+          <w:bCs/>
+        </w:rPr>
+        <w:t>- 12 V Desk Power Supply</w:t>
+      </w:r>
+    </w:p>
+    <w:p>
+      <w:pPr>
+        <w:pStyle w:val="Normal"/>
+        <w:numPr>
+          <w:ilvl w:val="0"/>
+          <w:numId w:val="2"/>
+        </w:numPr>
+        <w:rPr>
+          <w:b/>
+          <w:b/>
+          <w:bCs/>
+        </w:rPr>
+      </w:pPr>
+      <w:hyperlink r:id="rId4">
+        <w:r>
+          <w:rPr>
+            <w:rStyle w:val="VisitedInternetLink"/>
+            <w:b/>
+            <w:bCs/>
+          </w:rPr>
+          <w:t>https://www.amazon.com/KORAD-KD3005D-Precision-Adjustable-Regulated/dp/B00FPU6G4E/ref=sr_1_1?keywords=power+supply+with+limits&amp;qid=1571410411&amp;s=hi&amp;sr=1-1</w:t>
+        </w:r>
+      </w:hyperlink>
+    </w:p>
+    <w:p>
+      <w:pPr>
+        <w:pStyle w:val="Normal"/>
+        <w:numPr>
+          <w:ilvl w:val="0"/>
+          <w:numId w:val="2"/>
+        </w:numPr>
+        <w:rPr>
+          <w:b/>
+          <w:b/>
+          <w:bCs/>
+        </w:rPr>
+      </w:pPr>
+      <w:r>
+        <w:fldChar w:fldCharType="begin"/>
+      </w:r>
+      <w:r>
+        <w:instrText> HYPERLINK "https://www.amazon.com/Switching-Regulated-Temperature-Protection-Alligator/dp/B07JQXQ8S5/ref=cm_cr_arp_d_product_top?ie=UTF8" \l "detail-bullets"</w:instrText>
+      </w:r>
+      <w:r>
+        <w:fldChar w:fldCharType="separate"/>
+      </w:r>
+      <w:r>
+        <w:rPr>
+          <w:rStyle w:val="InternetLink"/>
+          <w:b/>
+          <w:bCs/>
+          <w:highlight w:val="yellow"/>
+        </w:rPr>
+        <w:t>https://www.amazon.com/Switching-Regulated-Temperature-Protection-Alligator/dp/B07JQXQ8S5/ref=cm_cr_arp_d_product_top?ie=UTF8#detail-bullets</w:t>
+      </w:r>
+      <w:r>
+        <w:fldChar w:fldCharType="end"/>
+      </w:r>
+    </w:p>
+    <w:p>
+      <w:pPr>
+        <w:pStyle w:val="Normal"/>
+        <w:rPr>
+          <w:b/>
+          <w:b/>
+          <w:bCs/>
+        </w:rPr>
+      </w:pPr>
+      <w:r>
+        <w:rPr>
+          <w:b/>
+          <w:bCs/>
+        </w:rPr>
+      </w:r>
+    </w:p>
+    <w:p>
+      <w:pPr>
+        <w:pStyle w:val="Normal"/>
+        <w:rPr>
+          <w:b/>
+          <w:b/>
+          <w:bCs/>
+        </w:rPr>
+      </w:pPr>
+      <w:r>
+        <w:rPr>
+          <w:b/>
+          <w:bCs/>
+        </w:rPr>
+        <w:t>- 24 – 12 V Converter for Drone</w:t>
+      </w:r>
+    </w:p>
+    <w:p>
+      <w:pPr>
+        <w:pStyle w:val="Normal"/>
+        <w:numPr>
+          <w:ilvl w:val="0"/>
+          <w:numId w:val="3"/>
+        </w:numPr>
+        <w:rPr>
+          <w:b/>
+          <w:b/>
+          <w:bCs/>
+        </w:rPr>
+      </w:pPr>
+      <w:r>
+        <w:rPr>
+          <w:b/>
+          <w:bCs/>
+        </w:rPr>
+        <w:t>Linear Regulator vs Buck Converter</w:t>
+      </w:r>
+    </w:p>
+    <w:p>
+      <w:pPr>
+        <w:pStyle w:val="Normal"/>
+        <w:numPr>
+          <w:ilvl w:val="1"/>
+          <w:numId w:val="3"/>
+        </w:numPr>
+        <w:rPr>
+          <w:b/>
+          <w:b/>
+          <w:bCs/>
+        </w:rPr>
+      </w:pPr>
+      <w:r>
+        <w:rPr>
+          <w:b/>
+          <w:bCs/>
+        </w:rPr>
+        <w:t>Linear Regulator is less efficient and generates heat. Doesn’t produce electromagnetic interference</w:t>
+      </w:r>
+    </w:p>
+    <w:p>
+      <w:pPr>
+        <w:pStyle w:val="Normal"/>
+        <w:numPr>
+          <w:ilvl w:val="1"/>
+          <w:numId w:val="3"/>
+        </w:numPr>
+        <w:rPr>
+          <w:b/>
+          <w:b/>
+          <w:bCs/>
+        </w:rPr>
+      </w:pPr>
+      <w:r>
+        <w:rPr>
+          <w:b/>
+          <w:bCs/>
+        </w:rPr>
+        <w:t>Buck converter is efficient and doesn’t produce as much heat. However, it produces EMF</w:t>
+      </w:r>
+    </w:p>
+    <w:p>
+      <w:pPr>
+        <w:pStyle w:val="Normal"/>
+        <w:numPr>
+          <w:ilvl w:val="0"/>
+          <w:numId w:val="3"/>
+        </w:numPr>
+        <w:rPr>
+          <w:b/>
+          <w:b/>
+          <w:bCs/>
+        </w:rPr>
+      </w:pPr>
+      <w:r>
+        <w:rPr>
+          <w:b/>
+          <w:bCs/>
+        </w:rPr>
+        <w:t xml:space="preserve">Yazhe suggests that in the past even the EMF generated from the camera has caused issues. Therefore, it is likely better to buy linear regulator over buck converter. </w:t>
+      </w:r>
+    </w:p>
+    <w:p>
+      <w:pPr>
+        <w:pStyle w:val="Normal"/>
+        <w:numPr>
+          <w:ilvl w:val="0"/>
+          <w:numId w:val="3"/>
+        </w:numPr>
+        <w:rPr>
+          <w:b/>
+          <w:b/>
+          <w:bCs/>
+        </w:rPr>
+      </w:pPr>
+      <w:r>
+        <w:rPr>
+          <w:b/>
+          <w:bCs/>
+        </w:rPr>
+        <w:t>Power usage of the jetson can range from:</w:t>
+      </w:r>
+    </w:p>
+    <w:p>
+      <w:pPr>
+        <w:pStyle w:val="Normal"/>
+        <w:numPr>
+          <w:ilvl w:val="1"/>
+          <w:numId w:val="3"/>
+        </w:numPr>
+        <w:rPr/>
+      </w:pPr>
+      <w:r>
+        <w:rPr>
+          <w:b/>
+          <w:bCs/>
+        </w:rPr>
+        <w:t>Voltage Range = 5.5 V-19.6 V</w:t>
+      </w:r>
+    </w:p>
+    <w:p>
+      <w:pPr>
+        <w:pStyle w:val="Normal"/>
+        <w:numPr>
+          <w:ilvl w:val="1"/>
+          <w:numId w:val="3"/>
+        </w:numPr>
+        <w:rPr/>
+      </w:pPr>
+      <w:r>
+        <w:rPr>
+          <w:b/>
+          <w:bCs/>
+        </w:rPr>
+        <w:t>Power Range = 7.5 W – 15 W</w:t>
+      </w:r>
+    </w:p>
+    <w:p>
+      <w:pPr>
+        <w:pStyle w:val="Normal"/>
+        <w:numPr>
+          <w:ilvl w:val="1"/>
+          <w:numId w:val="3"/>
+        </w:numPr>
+        <w:rPr/>
+      </w:pPr>
+      <w:r>
+        <w:rPr>
+          <w:b/>
+          <w:bCs/>
+        </w:rPr>
+        <w:t xml:space="preserve">Current consumption: </w:t>
+      </w:r>
+      <w:r>
+        <w:rPr>
+          <w:b/>
+          <w:bCs/>
+        </w:rPr>
+        <w:t>Up to 1.5 A</w:t>
+      </w:r>
+    </w:p>
+    <w:p>
+      <w:pPr>
+        <w:pStyle w:val="Normal"/>
+        <w:numPr>
+          <w:ilvl w:val="0"/>
+          <w:numId w:val="3"/>
+        </w:numPr>
+        <w:rPr/>
+      </w:pPr>
+      <w:r>
+        <w:rPr>
+          <w:b/>
+          <w:bCs/>
+        </w:rPr>
+        <w:t>The following linear converters can work:</w:t>
+      </w:r>
+    </w:p>
+    <w:p>
+      <w:pPr>
+        <w:pStyle w:val="Normal"/>
+        <w:numPr>
+          <w:ilvl w:val="1"/>
+          <w:numId w:val="3"/>
+        </w:numPr>
+        <w:rPr/>
+      </w:pPr>
+      <w:hyperlink r:id="rId5">
+        <w:r>
+          <w:rPr>
+            <w:rStyle w:val="InternetLink"/>
+            <w:b/>
+            <w:bCs/>
+          </w:rPr>
+          <w:t>https://www.digikey.com/product-detail/en/texas-instruments/LM2990T-12-NOPB/LM2990T-12-NOPB-ND/182373</w:t>
+        </w:r>
+      </w:hyperlink>
+      <w:r>
+        <w:rPr>
+          <w:b/>
+          <w:bCs/>
+        </w:rPr>
+        <w:t xml:space="preserve"> (buy multiple just in case)</w:t>
+      </w:r>
+    </w:p>
+    <w:p>
+      <w:pPr>
+        <w:pStyle w:val="Normal"/>
+        <w:rPr>
+          <w:rFonts w:ascii="sans-serif" w:hAnsi="sans-serif"/>
+          <w:sz w:val="18"/>
+        </w:rPr>
+      </w:pPr>
+      <w:r>
+        <w:rPr/>
+      </w:r>
+    </w:p>
+    <w:p>
+      <w:pPr>
+        <w:pStyle w:val="Normal"/>
+        <w:rPr>
+          <w:b/>
+          <w:b/>
+          <w:bCs/>
+        </w:rPr>
+      </w:pPr>
+      <w:r>
+        <w:rPr>
+          <w:b/>
+          <w:bCs/>
+        </w:rPr>
+        <w:t>- USB mini-hub</w:t>
+      </w:r>
+    </w:p>
+    <w:p>
+      <w:pPr>
+        <w:pStyle w:val="Normal"/>
+        <w:numPr>
+          <w:ilvl w:val="0"/>
+          <w:numId w:val="4"/>
+        </w:numPr>
+        <w:rPr>
+          <w:b/>
+          <w:b/>
+          <w:bCs/>
+        </w:rPr>
+      </w:pPr>
+      <w:hyperlink r:id="rId6">
+        <w:r>
+          <w:rPr>
+            <w:rStyle w:val="InternetLink"/>
+            <w:b/>
+            <w:bCs/>
+          </w:rPr>
+          <w:t>https://www.amazon.com/LoveRPi-MicroUSB-Port-Black-Raspberry/dp/B01HYJLZH6?ref_=fsclp_pl_dp_4</w:t>
+        </w:r>
+      </w:hyperlink>
+    </w:p>
+    <w:p>
+      <w:pPr>
+        <w:pStyle w:val="Normal"/>
+        <w:numPr>
+          <w:ilvl w:val="0"/>
+          <w:numId w:val="0"/>
+        </w:numPr>
+        <w:ind w:left="720" w:hanging="0"/>
+        <w:rPr>
+          <w:b/>
+          <w:b/>
+          <w:bCs/>
+        </w:rPr>
+      </w:pPr>
+      <w:r>
+        <w:rPr>
+          <w:b/>
+          <w:bCs/>
+        </w:rPr>
+      </w:r>
+    </w:p>
+    <w:p>
+      <w:pPr>
+        <w:pStyle w:val="Normal"/>
+        <w:rPr>
+          <w:b/>
+          <w:b/>
+          <w:bCs/>
+        </w:rPr>
+      </w:pPr>
+      <w:r>
+        <w:rPr>
+          <w:b/>
+          <w:bCs/>
+        </w:rPr>
+      </w:r>
+    </w:p>
+    <w:p>
+      <w:pPr>
+        <w:pStyle w:val="Normal"/>
+        <w:rPr>
+          <w:b w:val="false"/>
+          <w:b w:val="false"/>
+          <w:bCs w:val="false"/>
+        </w:rPr>
+      </w:pPr>
+      <w:r>
+        <w:rPr>
+          <w:b w:val="false"/>
+          <w:bCs w:val="false"/>
+        </w:rPr>
+      </w:r>
+    </w:p>
+    <w:p>
+      <w:pPr>
+        <w:pStyle w:val="Normal"/>
+        <w:rPr>
+          <w:b/>
+          <w:b/>
+          <w:bCs/>
+        </w:rPr>
+      </w:pPr>
+      <w:r>
+        <w:rPr>
+          <w:b/>
+          <w:bCs/>
+        </w:rPr>
+      </w:r>
+    </w:p>
+    <w:p>
+      <w:pPr>
+        <w:pStyle w:val="Normal"/>
+        <w:rPr/>
+      </w:pPr>
+      <w:r>
+        <w:rPr/>
+      </w:r>
+    </w:p>
+    <w:p>
+      <w:pPr>
+        <w:pStyle w:val="Normal"/>
         <w:rPr/>
       </w:pPr>
       <w:r>
@@ -308,6 +800,7 @@
       <w:pgNumType w:fmt="decimal"/>
       <w:formProt w:val="false"/>
       <w:textDirection w:val="lrTb"/>
+      <w:docGrid w:type="default" w:linePitch="240" w:charSpace="4294961151"/>
     </w:sectPr>
   </w:body>
 </w:document>
@@ -464,6 +957,435 @@
   <w:abstractNum w:abstractNumId="2">
     <w:lvl w:ilvl="0">
       <w:start w:val="1"/>
+      <w:numFmt w:val="bullet"/>
+      <w:lvlText w:val=""/>
+      <w:lvlJc w:val="left"/>
+      <w:pPr>
+        <w:tabs>
+          <w:tab w:val="num" w:pos="720"/>
+        </w:tabs>
+        <w:ind w:left="720" w:hanging="360"/>
+      </w:pPr>
+      <w:rPr>
+        <w:rFonts w:ascii="Wingdings" w:hAnsi="Wingdings" w:cs="Wingdings" w:hint="default"/>
+      </w:rPr>
+    </w:lvl>
+    <w:lvl w:ilvl="1">
+      <w:start w:val="1"/>
+      <w:numFmt w:val="bullet"/>
+      <w:lvlText w:val=""/>
+      <w:lvlJc w:val="left"/>
+      <w:pPr>
+        <w:tabs>
+          <w:tab w:val="num" w:pos="1080"/>
+        </w:tabs>
+        <w:ind w:left="1080" w:hanging="360"/>
+      </w:pPr>
+      <w:rPr>
+        <w:rFonts w:ascii="Wingdings" w:hAnsi="Wingdings" w:cs="Wingdings" w:hint="default"/>
+      </w:rPr>
+    </w:lvl>
+    <w:lvl w:ilvl="2">
+      <w:start w:val="1"/>
+      <w:numFmt w:val="bullet"/>
+      <w:lvlText w:val=""/>
+      <w:lvlJc w:val="left"/>
+      <w:pPr>
+        <w:tabs>
+          <w:tab w:val="num" w:pos="1440"/>
+        </w:tabs>
+        <w:ind w:left="1440" w:hanging="360"/>
+      </w:pPr>
+      <w:rPr>
+        <w:rFonts w:ascii="Wingdings" w:hAnsi="Wingdings" w:cs="Wingdings" w:hint="default"/>
+      </w:rPr>
+    </w:lvl>
+    <w:lvl w:ilvl="3">
+      <w:start w:val="1"/>
+      <w:numFmt w:val="bullet"/>
+      <w:lvlText w:val=""/>
+      <w:lvlJc w:val="left"/>
+      <w:pPr>
+        <w:tabs>
+          <w:tab w:val="num" w:pos="1800"/>
+        </w:tabs>
+        <w:ind w:left="1800" w:hanging="360"/>
+      </w:pPr>
+      <w:rPr>
+        <w:rFonts w:ascii="Wingdings" w:hAnsi="Wingdings" w:cs="Wingdings" w:hint="default"/>
+      </w:rPr>
+    </w:lvl>
+    <w:lvl w:ilvl="4">
+      <w:start w:val="1"/>
+      <w:numFmt w:val="bullet"/>
+      <w:lvlText w:val=""/>
+      <w:lvlJc w:val="left"/>
+      <w:pPr>
+        <w:tabs>
+          <w:tab w:val="num" w:pos="2160"/>
+        </w:tabs>
+        <w:ind w:left="2160" w:hanging="360"/>
+      </w:pPr>
+      <w:rPr>
+        <w:rFonts w:ascii="Wingdings" w:hAnsi="Wingdings" w:cs="Wingdings" w:hint="default"/>
+      </w:rPr>
+    </w:lvl>
+    <w:lvl w:ilvl="5">
+      <w:start w:val="1"/>
+      <w:numFmt w:val="bullet"/>
+      <w:lvlText w:val=""/>
+      <w:lvlJc w:val="left"/>
+      <w:pPr>
+        <w:tabs>
+          <w:tab w:val="num" w:pos="2520"/>
+        </w:tabs>
+        <w:ind w:left="2520" w:hanging="360"/>
+      </w:pPr>
+      <w:rPr>
+        <w:rFonts w:ascii="Wingdings" w:hAnsi="Wingdings" w:cs="Wingdings" w:hint="default"/>
+      </w:rPr>
+    </w:lvl>
+    <w:lvl w:ilvl="6">
+      <w:start w:val="1"/>
+      <w:numFmt w:val="bullet"/>
+      <w:lvlText w:val=""/>
+      <w:lvlJc w:val="left"/>
+      <w:pPr>
+        <w:tabs>
+          <w:tab w:val="num" w:pos="2880"/>
+        </w:tabs>
+        <w:ind w:left="2880" w:hanging="360"/>
+      </w:pPr>
+      <w:rPr>
+        <w:rFonts w:ascii="Wingdings" w:hAnsi="Wingdings" w:cs="Wingdings" w:hint="default"/>
+      </w:rPr>
+    </w:lvl>
+    <w:lvl w:ilvl="7">
+      <w:start w:val="1"/>
+      <w:numFmt w:val="bullet"/>
+      <w:lvlText w:val=""/>
+      <w:lvlJc w:val="left"/>
+      <w:pPr>
+        <w:tabs>
+          <w:tab w:val="num" w:pos="3240"/>
+        </w:tabs>
+        <w:ind w:left="3240" w:hanging="360"/>
+      </w:pPr>
+      <w:rPr>
+        <w:rFonts w:ascii="Wingdings" w:hAnsi="Wingdings" w:cs="Wingdings" w:hint="default"/>
+      </w:rPr>
+    </w:lvl>
+    <w:lvl w:ilvl="8">
+      <w:start w:val="1"/>
+      <w:numFmt w:val="bullet"/>
+      <w:lvlText w:val=""/>
+      <w:lvlJc w:val="left"/>
+      <w:pPr>
+        <w:tabs>
+          <w:tab w:val="num" w:pos="3600"/>
+        </w:tabs>
+        <w:ind w:left="3600" w:hanging="360"/>
+      </w:pPr>
+      <w:rPr>
+        <w:rFonts w:ascii="Wingdings" w:hAnsi="Wingdings" w:cs="Wingdings" w:hint="default"/>
+      </w:rPr>
+    </w:lvl>
+  </w:abstractNum>
+  <w:abstractNum w:abstractNumId="3">
+    <w:lvl w:ilvl="0">
+      <w:start w:val="1"/>
+      <w:numFmt w:val="bullet"/>
+      <w:lvlText w:val=""/>
+      <w:lvlJc w:val="left"/>
+      <w:pPr>
+        <w:tabs>
+          <w:tab w:val="num" w:pos="720"/>
+        </w:tabs>
+        <w:ind w:left="720" w:hanging="360"/>
+      </w:pPr>
+      <w:rPr>
+        <w:rFonts w:ascii="Symbol" w:hAnsi="Symbol" w:cs="Symbol" w:hint="default"/>
+        <w:rFonts w:cs="OpenSymbol"/>
+      </w:rPr>
+    </w:lvl>
+    <w:lvl w:ilvl="1">
+      <w:start w:val="1"/>
+      <w:numFmt w:val="bullet"/>
+      <w:lvlText w:val="◦"/>
+      <w:lvlJc w:val="left"/>
+      <w:pPr>
+        <w:tabs>
+          <w:tab w:val="num" w:pos="1080"/>
+        </w:tabs>
+        <w:ind w:left="1080" w:hanging="360"/>
+      </w:pPr>
+      <w:rPr>
+        <w:rFonts w:ascii="OpenSymbol" w:hAnsi="OpenSymbol" w:cs="OpenSymbol" w:hint="default"/>
+        <w:rFonts w:cs="OpenSymbol"/>
+      </w:rPr>
+    </w:lvl>
+    <w:lvl w:ilvl="2">
+      <w:start w:val="1"/>
+      <w:numFmt w:val="bullet"/>
+      <w:lvlText w:val="▪"/>
+      <w:lvlJc w:val="left"/>
+      <w:pPr>
+        <w:tabs>
+          <w:tab w:val="num" w:pos="1440"/>
+        </w:tabs>
+        <w:ind w:left="1440" w:hanging="360"/>
+      </w:pPr>
+      <w:rPr>
+        <w:rFonts w:ascii="OpenSymbol" w:hAnsi="OpenSymbol" w:cs="OpenSymbol" w:hint="default"/>
+        <w:rFonts w:cs="OpenSymbol"/>
+      </w:rPr>
+    </w:lvl>
+    <w:lvl w:ilvl="3">
+      <w:start w:val="1"/>
+      <w:numFmt w:val="bullet"/>
+      <w:lvlText w:val=""/>
+      <w:lvlJc w:val="left"/>
+      <w:pPr>
+        <w:tabs>
+          <w:tab w:val="num" w:pos="1800"/>
+        </w:tabs>
+        <w:ind w:left="1800" w:hanging="360"/>
+      </w:pPr>
+      <w:rPr>
+        <w:rFonts w:ascii="Symbol" w:hAnsi="Symbol" w:cs="Symbol" w:hint="default"/>
+        <w:rFonts w:cs="OpenSymbol"/>
+      </w:rPr>
+    </w:lvl>
+    <w:lvl w:ilvl="4">
+      <w:start w:val="1"/>
+      <w:numFmt w:val="bullet"/>
+      <w:lvlText w:val="◦"/>
+      <w:lvlJc w:val="left"/>
+      <w:pPr>
+        <w:tabs>
+          <w:tab w:val="num" w:pos="2160"/>
+        </w:tabs>
+        <w:ind w:left="2160" w:hanging="360"/>
+      </w:pPr>
+      <w:rPr>
+        <w:rFonts w:ascii="OpenSymbol" w:hAnsi="OpenSymbol" w:cs="OpenSymbol" w:hint="default"/>
+        <w:rFonts w:cs="OpenSymbol"/>
+      </w:rPr>
+    </w:lvl>
+    <w:lvl w:ilvl="5">
+      <w:start w:val="1"/>
+      <w:numFmt w:val="bullet"/>
+      <w:lvlText w:val="▪"/>
+      <w:lvlJc w:val="left"/>
+      <w:pPr>
+        <w:tabs>
+          <w:tab w:val="num" w:pos="2520"/>
+        </w:tabs>
+        <w:ind w:left="2520" w:hanging="360"/>
+      </w:pPr>
+      <w:rPr>
+        <w:rFonts w:ascii="OpenSymbol" w:hAnsi="OpenSymbol" w:cs="OpenSymbol" w:hint="default"/>
+        <w:rFonts w:cs="OpenSymbol"/>
+      </w:rPr>
+    </w:lvl>
+    <w:lvl w:ilvl="6">
+      <w:start w:val="1"/>
+      <w:numFmt w:val="bullet"/>
+      <w:lvlText w:val=""/>
+      <w:lvlJc w:val="left"/>
+      <w:pPr>
+        <w:tabs>
+          <w:tab w:val="num" w:pos="2880"/>
+        </w:tabs>
+        <w:ind w:left="2880" w:hanging="360"/>
+      </w:pPr>
+      <w:rPr>
+        <w:rFonts w:ascii="Symbol" w:hAnsi="Symbol" w:cs="Symbol" w:hint="default"/>
+        <w:rFonts w:cs="OpenSymbol"/>
+      </w:rPr>
+    </w:lvl>
+    <w:lvl w:ilvl="7">
+      <w:start w:val="1"/>
+      <w:numFmt w:val="bullet"/>
+      <w:lvlText w:val="◦"/>
+      <w:lvlJc w:val="left"/>
+      <w:pPr>
+        <w:tabs>
+          <w:tab w:val="num" w:pos="3240"/>
+        </w:tabs>
+        <w:ind w:left="3240" w:hanging="360"/>
+      </w:pPr>
+      <w:rPr>
+        <w:rFonts w:ascii="OpenSymbol" w:hAnsi="OpenSymbol" w:cs="OpenSymbol" w:hint="default"/>
+        <w:rFonts w:cs="OpenSymbol"/>
+      </w:rPr>
+    </w:lvl>
+    <w:lvl w:ilvl="8">
+      <w:start w:val="1"/>
+      <w:numFmt w:val="bullet"/>
+      <w:lvlText w:val="▪"/>
+      <w:lvlJc w:val="left"/>
+      <w:pPr>
+        <w:tabs>
+          <w:tab w:val="num" w:pos="3600"/>
+        </w:tabs>
+        <w:ind w:left="3600" w:hanging="360"/>
+      </w:pPr>
+      <w:rPr>
+        <w:rFonts w:ascii="OpenSymbol" w:hAnsi="OpenSymbol" w:cs="OpenSymbol" w:hint="default"/>
+        <w:rFonts w:cs="OpenSymbol"/>
+      </w:rPr>
+    </w:lvl>
+  </w:abstractNum>
+  <w:abstractNum w:abstractNumId="4">
+    <w:lvl w:ilvl="0">
+      <w:start w:val="1"/>
+      <w:numFmt w:val="bullet"/>
+      <w:lvlText w:val=""/>
+      <w:lvlJc w:val="left"/>
+      <w:pPr>
+        <w:tabs>
+          <w:tab w:val="num" w:pos="720"/>
+        </w:tabs>
+        <w:ind w:left="720" w:hanging="360"/>
+      </w:pPr>
+      <w:rPr>
+        <w:rFonts w:ascii="Symbol" w:hAnsi="Symbol" w:cs="Symbol" w:hint="default"/>
+        <w:rFonts w:cs="OpenSymbol"/>
+      </w:rPr>
+    </w:lvl>
+    <w:lvl w:ilvl="1">
+      <w:start w:val="1"/>
+      <w:numFmt w:val="bullet"/>
+      <w:lvlText w:val="◦"/>
+      <w:lvlJc w:val="left"/>
+      <w:pPr>
+        <w:tabs>
+          <w:tab w:val="num" w:pos="1080"/>
+        </w:tabs>
+        <w:ind w:left="1080" w:hanging="360"/>
+      </w:pPr>
+      <w:rPr>
+        <w:rFonts w:ascii="OpenSymbol" w:hAnsi="OpenSymbol" w:cs="OpenSymbol" w:hint="default"/>
+        <w:rFonts w:cs="OpenSymbol"/>
+      </w:rPr>
+    </w:lvl>
+    <w:lvl w:ilvl="2">
+      <w:start w:val="1"/>
+      <w:numFmt w:val="bullet"/>
+      <w:lvlText w:val="▪"/>
+      <w:lvlJc w:val="left"/>
+      <w:pPr>
+        <w:tabs>
+          <w:tab w:val="num" w:pos="1440"/>
+        </w:tabs>
+        <w:ind w:left="1440" w:hanging="360"/>
+      </w:pPr>
+      <w:rPr>
+        <w:rFonts w:ascii="OpenSymbol" w:hAnsi="OpenSymbol" w:cs="OpenSymbol" w:hint="default"/>
+        <w:rFonts w:cs="OpenSymbol"/>
+      </w:rPr>
+    </w:lvl>
+    <w:lvl w:ilvl="3">
+      <w:start w:val="1"/>
+      <w:numFmt w:val="bullet"/>
+      <w:lvlText w:val=""/>
+      <w:lvlJc w:val="left"/>
+      <w:pPr>
+        <w:tabs>
+          <w:tab w:val="num" w:pos="1800"/>
+        </w:tabs>
+        <w:ind w:left="1800" w:hanging="360"/>
+      </w:pPr>
+      <w:rPr>
+        <w:rFonts w:ascii="Symbol" w:hAnsi="Symbol" w:cs="Symbol" w:hint="default"/>
+        <w:rFonts w:cs="OpenSymbol"/>
+      </w:rPr>
+    </w:lvl>
+    <w:lvl w:ilvl="4">
+      <w:start w:val="1"/>
+      <w:numFmt w:val="bullet"/>
+      <w:lvlText w:val="◦"/>
+      <w:lvlJc w:val="left"/>
+      <w:pPr>
+        <w:tabs>
+          <w:tab w:val="num" w:pos="2160"/>
+        </w:tabs>
+        <w:ind w:left="2160" w:hanging="360"/>
+      </w:pPr>
+      <w:rPr>
+        <w:rFonts w:ascii="OpenSymbol" w:hAnsi="OpenSymbol" w:cs="OpenSymbol" w:hint="default"/>
+        <w:rFonts w:cs="OpenSymbol"/>
+      </w:rPr>
+    </w:lvl>
+    <w:lvl w:ilvl="5">
+      <w:start w:val="1"/>
+      <w:numFmt w:val="bullet"/>
+      <w:lvlText w:val="▪"/>
+      <w:lvlJc w:val="left"/>
+      <w:pPr>
+        <w:tabs>
+          <w:tab w:val="num" w:pos="2520"/>
+        </w:tabs>
+        <w:ind w:left="2520" w:hanging="360"/>
+      </w:pPr>
+      <w:rPr>
+        <w:rFonts w:ascii="OpenSymbol" w:hAnsi="OpenSymbol" w:cs="OpenSymbol" w:hint="default"/>
+        <w:rFonts w:cs="OpenSymbol"/>
+      </w:rPr>
+    </w:lvl>
+    <w:lvl w:ilvl="6">
+      <w:start w:val="1"/>
+      <w:numFmt w:val="bullet"/>
+      <w:lvlText w:val=""/>
+      <w:lvlJc w:val="left"/>
+      <w:pPr>
+        <w:tabs>
+          <w:tab w:val="num" w:pos="2880"/>
+        </w:tabs>
+        <w:ind w:left="2880" w:hanging="360"/>
+      </w:pPr>
+      <w:rPr>
+        <w:rFonts w:ascii="Symbol" w:hAnsi="Symbol" w:cs="Symbol" w:hint="default"/>
+        <w:rFonts w:cs="OpenSymbol"/>
+      </w:rPr>
+    </w:lvl>
+    <w:lvl w:ilvl="7">
+      <w:start w:val="1"/>
+      <w:numFmt w:val="bullet"/>
+      <w:lvlText w:val="◦"/>
+      <w:lvlJc w:val="left"/>
+      <w:pPr>
+        <w:tabs>
+          <w:tab w:val="num" w:pos="3240"/>
+        </w:tabs>
+        <w:ind w:left="3240" w:hanging="360"/>
+      </w:pPr>
+      <w:rPr>
+        <w:rFonts w:ascii="OpenSymbol" w:hAnsi="OpenSymbol" w:cs="OpenSymbol" w:hint="default"/>
+        <w:rFonts w:cs="OpenSymbol"/>
+      </w:rPr>
+    </w:lvl>
+    <w:lvl w:ilvl="8">
+      <w:start w:val="1"/>
+      <w:numFmt w:val="bullet"/>
+      <w:lvlText w:val="▪"/>
+      <w:lvlJc w:val="left"/>
+      <w:pPr>
+        <w:tabs>
+          <w:tab w:val="num" w:pos="3600"/>
+        </w:tabs>
+        <w:ind w:left="3600" w:hanging="360"/>
+      </w:pPr>
+      <w:rPr>
+        <w:rFonts w:ascii="OpenSymbol" w:hAnsi="OpenSymbol" w:cs="OpenSymbol" w:hint="default"/>
+        <w:rFonts w:cs="OpenSymbol"/>
+      </w:rPr>
+    </w:lvl>
+  </w:abstractNum>
+  <w:abstractNum w:abstractNumId="5">
+    <w:lvl w:ilvl="0">
+      <w:start w:val="1"/>
       <w:numFmt w:val="none"/>
       <w:suff w:val="nothing"/>
       <w:lvlText w:val=""/>
@@ -585,6 +1507,15 @@
   </w:num>
   <w:num w:numId="2">
     <w:abstractNumId w:val="2"/>
+  </w:num>
+  <w:num w:numId="3">
+    <w:abstractNumId w:val="3"/>
+  </w:num>
+  <w:num w:numId="4">
+    <w:abstractNumId w:val="4"/>
+  </w:num>
+  <w:num w:numId="5">
+    <w:abstractNumId w:val="5"/>
   </w:num>
 </w:numbering>
 </file>
@@ -595,15 +1526,12 @@
     <w:rPrDefault>
       <w:rPr>
         <w:rFonts w:ascii="Liberation Serif" w:hAnsi="Liberation Serif" w:eastAsia="Noto Sans CJK SC Regular" w:cs="FreeSans"/>
-        <w:sz w:val="24"/>
         <w:szCs w:val="24"/>
         <w:lang w:val="en-US" w:eastAsia="zh-CN" w:bidi="hi-IN"/>
       </w:rPr>
     </w:rPrDefault>
     <w:pPrDefault>
-      <w:pPr>
-        <w:widowControl/>
-      </w:pPr>
+      <w:pPr/>
     </w:pPrDefault>
   </w:docDefaults>
   <w:style w:type="paragraph" w:styleId="Normal">
@@ -611,10 +1539,12 @@
     <w:qFormat/>
     <w:pPr>
       <w:widowControl/>
+      <w:bidi w:val="0"/>
+      <w:jc w:val="left"/>
     </w:pPr>
     <w:rPr>
       <w:rFonts w:ascii="Liberation Serif" w:hAnsi="Liberation Serif" w:eastAsia="Noto Sans CJK SC Regular" w:cs="FreeSans"/>
-      <w:color w:val="auto"/>
+      <w:color w:val="00000A"/>
       <w:sz w:val="24"/>
       <w:szCs w:val="24"/>
       <w:lang w:val="en-US" w:eastAsia="zh-CN" w:bidi="hi-IN"/>
@@ -633,6 +1563,77 @@
     <w:qFormat/>
     <w:rPr>
       <w:rFonts w:ascii="OpenSymbol" w:hAnsi="OpenSymbol" w:eastAsia="OpenSymbol" w:cs="OpenSymbol"/>
+    </w:rPr>
+  </w:style>
+  <w:style w:type="character" w:styleId="ListLabel1">
+    <w:name w:val="ListLabel 1"/>
+    <w:qFormat/>
+    <w:rPr>
+      <w:rFonts w:cs="OpenSymbol"/>
+    </w:rPr>
+  </w:style>
+  <w:style w:type="character" w:styleId="ListLabel2">
+    <w:name w:val="ListLabel 2"/>
+    <w:qFormat/>
+    <w:rPr>
+      <w:rFonts w:cs="OpenSymbol"/>
+    </w:rPr>
+  </w:style>
+  <w:style w:type="character" w:styleId="ListLabel3">
+    <w:name w:val="ListLabel 3"/>
+    <w:qFormat/>
+    <w:rPr>
+      <w:rFonts w:cs="OpenSymbol"/>
+    </w:rPr>
+  </w:style>
+  <w:style w:type="character" w:styleId="ListLabel4">
+    <w:name w:val="ListLabel 4"/>
+    <w:qFormat/>
+    <w:rPr>
+      <w:rFonts w:cs="OpenSymbol"/>
+    </w:rPr>
+  </w:style>
+  <w:style w:type="character" w:styleId="ListLabel5">
+    <w:name w:val="ListLabel 5"/>
+    <w:qFormat/>
+    <w:rPr>
+      <w:rFonts w:cs="OpenSymbol"/>
+    </w:rPr>
+  </w:style>
+  <w:style w:type="character" w:styleId="ListLabel6">
+    <w:name w:val="ListLabel 6"/>
+    <w:qFormat/>
+    <w:rPr>
+      <w:rFonts w:cs="OpenSymbol"/>
+    </w:rPr>
+  </w:style>
+  <w:style w:type="character" w:styleId="ListLabel7">
+    <w:name w:val="ListLabel 7"/>
+    <w:qFormat/>
+    <w:rPr>
+      <w:rFonts w:cs="OpenSymbol"/>
+    </w:rPr>
+  </w:style>
+  <w:style w:type="character" w:styleId="ListLabel8">
+    <w:name w:val="ListLabel 8"/>
+    <w:qFormat/>
+    <w:rPr>
+      <w:rFonts w:cs="OpenSymbol"/>
+    </w:rPr>
+  </w:style>
+  <w:style w:type="character" w:styleId="ListLabel9">
+    <w:name w:val="ListLabel 9"/>
+    <w:qFormat/>
+    <w:rPr>
+      <w:rFonts w:cs="OpenSymbol"/>
+    </w:rPr>
+  </w:style>
+  <w:style w:type="character" w:styleId="VisitedInternetLink">
+    <w:name w:val="Visited Internet Link"/>
+    <w:rPr>
+      <w:color w:val="800000"/>
+      <w:u w:val="single"/>
+      <w:lang w:val="zxx" w:eastAsia="zxx" w:bidi="zxx"/>
     </w:rPr>
   </w:style>
   <w:style w:type="paragraph" w:styleId="Heading">

</xml_diff>

<commit_message>
List of materials updated
</commit_message>
<xml_diff>
--- a/update_notes.docx
+++ b/update_notes.docx
@@ -334,16 +334,12 @@
           <w:ilvl w:val="0"/>
           <w:numId w:val="2"/>
         </w:numPr>
-        <w:rPr>
-          <w:b/>
-          <w:b/>
-          <w:bCs/>
-        </w:rPr>
+        <w:rPr/>
       </w:pPr>
       <w:hyperlink r:id="rId4">
         <w:r>
           <w:rPr>
-            <w:rStyle w:val="VisitedInternetLink"/>
+            <w:rStyle w:val="InternetLink"/>
             <w:b/>
             <w:bCs/>
           </w:rPr>
@@ -358,11 +354,7 @@
           <w:ilvl w:val="0"/>
           <w:numId w:val="2"/>
         </w:numPr>
-        <w:rPr>
-          <w:b/>
-          <w:b/>
-          <w:bCs/>
-        </w:rPr>
+        <w:rPr/>
       </w:pPr>
       <w:r>
         <w:fldChar w:fldCharType="begin"/>
@@ -572,14 +564,7 @@
           <w:b/>
           <w:bCs/>
         </w:rPr>
-        <w:t xml:space="preserve">Current consumption: </w:t>
-      </w:r>
-      <w:r>
-        <w:rPr>
-          <w:b/>
-          <w:bCs/>
-        </w:rPr>
-        <w:t>Up to 1.5 A</w:t>
+        <w:t>Current consumption: Up to 1.5 A</w:t>
       </w:r>
     </w:p>
     <w:p>
@@ -614,6 +599,7 @@
             <w:rStyle w:val="InternetLink"/>
             <w:b/>
             <w:bCs/>
+            <w:highlight w:val="yellow"/>
           </w:rPr>
           <w:t>https://www.digikey.com/product-detail/en/texas-instruments/LM2990T-12-NOPB/LM2990T-12-NOPB-ND/182373</w:t>
         </w:r>
@@ -622,6 +608,7 @@
         <w:rPr>
           <w:b/>
           <w:bCs/>
+          <w:highlight w:val="yellow"/>
         </w:rPr>
         <w:t xml:space="preserve"> (buy multiple just in case)</w:t>
       </w:r>
@@ -635,7 +622,10 @@
         </w:rPr>
       </w:pPr>
       <w:r>
-        <w:rPr/>
+        <w:rPr>
+          <w:rFonts w:ascii="sans-serif" w:hAnsi="sans-serif"/>
+          <w:sz w:val="18"/>
+        </w:rPr>
       </w:r>
     </w:p>
     <w:p>
@@ -662,11 +652,7 @@
           <w:ilvl w:val="0"/>
           <w:numId w:val="4"/>
         </w:numPr>
-        <w:rPr>
-          <w:b/>
-          <w:b/>
-          <w:bCs/>
-        </w:rPr>
+        <w:rPr/>
       </w:pPr>
       <w:hyperlink r:id="rId6">
         <w:r>
@@ -674,6 +660,7 @@
             <w:rStyle w:val="InternetLink"/>
             <w:b/>
             <w:bCs/>
+            <w:highlight w:val="yellow"/>
           </w:rPr>
           <w:t>https://www.amazon.com/LoveRPi-MicroUSB-Port-Black-Raspberry/dp/B01HYJLZH6?ref_=fsclp_pl_dp_4</w:t>
         </w:r>
@@ -682,11 +669,123 @@
     <w:p>
       <w:pPr>
         <w:pStyle w:val="Normal"/>
+        <w:rPr>
+          <w:rStyle w:val="InternetLink"/>
+          <w:b/>
+          <w:b/>
+          <w:bCs/>
+        </w:rPr>
+      </w:pPr>
+      <w:r>
+        <w:rPr>
+          <w:b/>
+          <w:bCs/>
+        </w:rPr>
+      </w:r>
+    </w:p>
+    <w:p>
+      <w:pPr>
+        <w:pStyle w:val="Normal"/>
         <w:numPr>
           <w:ilvl w:val="0"/>
           <w:numId w:val="0"/>
         </w:numPr>
-        <w:ind w:left="720" w:hanging="0"/>
+        <w:ind w:hanging="0"/>
+        <w:rPr>
+          <w:b/>
+          <w:b/>
+          <w:bCs/>
+        </w:rPr>
+      </w:pPr>
+      <w:r>
+        <w:rPr>
+          <w:b/>
+          <w:bCs/>
+        </w:rPr>
+        <w:t>- Microcontroller</w:t>
+      </w:r>
+    </w:p>
+    <w:p>
+      <w:pPr>
+        <w:pStyle w:val="Normal"/>
+        <w:numPr>
+          <w:ilvl w:val="0"/>
+          <w:numId w:val="5"/>
+        </w:numPr>
+        <w:rPr>
+          <w:b/>
+          <w:b/>
+          <w:bCs/>
+        </w:rPr>
+      </w:pPr>
+      <w:r>
+        <w:rPr>
+          <w:b/>
+          <w:bCs/>
+        </w:rPr>
+        <w:t>This needs to be a microcontroller with CAN Bus covered</w:t>
+      </w:r>
+    </w:p>
+    <w:p>
+      <w:pPr>
+        <w:pStyle w:val="Normal"/>
+        <w:numPr>
+          <w:ilvl w:val="1"/>
+          <w:numId w:val="5"/>
+        </w:numPr>
+        <w:rPr>
+          <w:b/>
+          <w:b/>
+          <w:bCs/>
+        </w:rPr>
+      </w:pPr>
+      <w:r>
+        <w:rPr>
+          <w:b/>
+          <w:bCs/>
+        </w:rPr>
+        <w:t>Options are Teensy 3.2:</w:t>
+      </w:r>
+    </w:p>
+    <w:p>
+      <w:pPr>
+        <w:pStyle w:val="Normal"/>
+        <w:numPr>
+          <w:ilvl w:val="2"/>
+          <w:numId w:val="5"/>
+        </w:numPr>
+        <w:rPr/>
+      </w:pPr>
+      <w:hyperlink r:id="rId7">
+        <w:r>
+          <w:rPr>
+            <w:rStyle w:val="InternetLink"/>
+            <w:b/>
+            <w:bCs/>
+            <w:highlight w:val="yellow"/>
+          </w:rPr>
+          <w:t>https://www.digikey.com/product-detail/en/sparkfun-electronics/DEV-13736/1568-1231-ND/5721426</w:t>
+        </w:r>
+      </w:hyperlink>
+      <w:r>
+        <w:rPr>
+          <w:b/>
+          <w:bCs/>
+          <w:highlight w:val="yellow"/>
+        </w:rPr>
+        <w:t xml:space="preserve"> </w:t>
+      </w:r>
+      <w:r>
+        <w:rPr>
+          <w:b/>
+          <w:bCs/>
+        </w:rPr>
+        <w:t>(buy two just in case, if we have enough money?)</w:t>
+      </w:r>
+    </w:p>
+    <w:p>
+      <w:pPr>
+        <w:pStyle w:val="Normal"/>
         <w:rPr>
           <w:b/>
           <w:b/>
@@ -735,16 +834,107 @@
     <w:p>
       <w:pPr>
         <w:pStyle w:val="Normal"/>
-        <w:rPr>
-          <w:b/>
-          <w:b/>
-          <w:bCs/>
-        </w:rPr>
-      </w:pPr>
-      <w:r>
-        <w:rPr>
-          <w:b/>
-          <w:bCs/>
+        <w:rPr/>
+      </w:pPr>
+      <w:r>
+        <w:rPr>
+          <w:b/>
+          <w:bCs/>
+        </w:rPr>
+        <w:t xml:space="preserve">- </w:t>
+      </w:r>
+      <w:r>
+        <w:rPr>
+          <w:b/>
+          <w:bCs/>
+        </w:rPr>
+        <w:t>Tranceiver</w:t>
+      </w:r>
+    </w:p>
+    <w:p>
+      <w:pPr>
+        <w:pStyle w:val="Normal"/>
+        <w:numPr>
+          <w:ilvl w:val="0"/>
+          <w:numId w:val="6"/>
+        </w:numPr>
+        <w:rPr/>
+      </w:pPr>
+      <w:r>
+        <w:rPr>
+          <w:b/>
+          <w:bCs/>
+        </w:rPr>
+        <w:t>Although the CAN reader within the microcontroller and jetson can read CAN messages, they can’t write onto the bus without a tranceiver</w:t>
+      </w:r>
+    </w:p>
+    <w:p>
+      <w:pPr>
+        <w:pStyle w:val="Normal"/>
+        <w:numPr>
+          <w:ilvl w:val="0"/>
+          <w:numId w:val="6"/>
+        </w:numPr>
+        <w:rPr>
+          <w:rFonts w:ascii="Arial" w:hAnsi="Arial"/>
+          <w:i w:val="false"/>
+          <w:caps w:val="false"/>
+          <w:smallCaps w:val="false"/>
+          <w:sz w:val="20"/>
+        </w:rPr>
+      </w:pPr>
+      <w:hyperlink r:id="rId8">
+        <w:r>
+          <w:rPr>
+            <w:rStyle w:val="InternetLink"/>
+            <w:rFonts w:ascii="Arial" w:hAnsi="Arial"/>
+            <w:b/>
+            <w:bCs/>
+            <w:i w:val="false"/>
+            <w:caps w:val="false"/>
+            <w:smallCaps w:val="false"/>
+            <w:sz w:val="20"/>
+            <w:highlight w:val="yellow"/>
+          </w:rPr>
+          <w:t>https://www.digikey.com/product-detail/en/microchip-technology/MCP2562-E-P/MCP2562-E-P-ND/4079966?utm_adgroup=Integrated%20Circuits&amp;slid=&amp;gclid=EAIaIQobChMIt8-KzNCm5QIVBeXICh3x3gJ9EAAYASAAEgKZIPD_BwE</w:t>
+        </w:r>
+      </w:hyperlink>
+      <w:hyperlink r:id="rId9">
+        <w:r>
+          <w:rPr>
+            <w:rFonts w:ascii="Arial" w:hAnsi="Arial"/>
+            <w:b/>
+            <w:bCs/>
+            <w:i w:val="false"/>
+            <w:caps w:val="false"/>
+            <w:smallCaps w:val="false"/>
+            <w:sz w:val="20"/>
+          </w:rPr>
+          <w:t xml:space="preserve"> (4 of these just in case)</w:t>
+        </w:r>
+      </w:hyperlink>
+    </w:p>
+    <w:p>
+      <w:pPr>
+        <w:pStyle w:val="Normal"/>
+        <w:numPr>
+          <w:ilvl w:val="0"/>
+          <w:numId w:val="0"/>
+        </w:numPr>
+        <w:ind w:left="1489" w:hanging="0"/>
+        <w:rPr>
+          <w:b/>
+          <w:b/>
+          <w:bCs/>
+        </w:rPr>
+      </w:pPr>
+      <w:r>
+        <w:rPr>
+          <w:rFonts w:ascii="Arial" w:hAnsi="Arial"/>
+          <w:i w:val="false"/>
+          <w:caps w:val="false"/>
+          <w:smallCaps w:val="false"/>
+          <w:sz w:val="20"/>
         </w:rPr>
       </w:r>
     </w:p>
@@ -968,6 +1158,8 @@
       </w:pPr>
       <w:rPr>
         <w:rFonts w:ascii="Wingdings" w:hAnsi="Wingdings" w:cs="Wingdings" w:hint="default"/>
+        <w:b/>
+        <w:rFonts w:cs="Wingdings"/>
       </w:rPr>
     </w:lvl>
     <w:lvl w:ilvl="1">
@@ -983,6 +1175,7 @@
       </w:pPr>
       <w:rPr>
         <w:rFonts w:ascii="Wingdings" w:hAnsi="Wingdings" w:cs="Wingdings" w:hint="default"/>
+        <w:rFonts w:cs="Wingdings"/>
       </w:rPr>
     </w:lvl>
     <w:lvl w:ilvl="2">
@@ -998,6 +1191,7 @@
       </w:pPr>
       <w:rPr>
         <w:rFonts w:ascii="Wingdings" w:hAnsi="Wingdings" w:cs="Wingdings" w:hint="default"/>
+        <w:rFonts w:cs="Wingdings"/>
       </w:rPr>
     </w:lvl>
     <w:lvl w:ilvl="3">
@@ -1013,6 +1207,7 @@
       </w:pPr>
       <w:rPr>
         <w:rFonts w:ascii="Wingdings" w:hAnsi="Wingdings" w:cs="Wingdings" w:hint="default"/>
+        <w:rFonts w:cs="Wingdings"/>
       </w:rPr>
     </w:lvl>
     <w:lvl w:ilvl="4">
@@ -1028,6 +1223,7 @@
       </w:pPr>
       <w:rPr>
         <w:rFonts w:ascii="Wingdings" w:hAnsi="Wingdings" w:cs="Wingdings" w:hint="default"/>
+        <w:rFonts w:cs="Wingdings"/>
       </w:rPr>
     </w:lvl>
     <w:lvl w:ilvl="5">
@@ -1043,6 +1239,7 @@
       </w:pPr>
       <w:rPr>
         <w:rFonts w:ascii="Wingdings" w:hAnsi="Wingdings" w:cs="Wingdings" w:hint="default"/>
+        <w:rFonts w:cs="Wingdings"/>
       </w:rPr>
     </w:lvl>
     <w:lvl w:ilvl="6">
@@ -1058,6 +1255,7 @@
       </w:pPr>
       <w:rPr>
         <w:rFonts w:ascii="Wingdings" w:hAnsi="Wingdings" w:cs="Wingdings" w:hint="default"/>
+        <w:rFonts w:cs="Wingdings"/>
       </w:rPr>
     </w:lvl>
     <w:lvl w:ilvl="7">
@@ -1073,6 +1271,7 @@
       </w:pPr>
       <w:rPr>
         <w:rFonts w:ascii="Wingdings" w:hAnsi="Wingdings" w:cs="Wingdings" w:hint="default"/>
+        <w:rFonts w:cs="Wingdings"/>
       </w:rPr>
     </w:lvl>
     <w:lvl w:ilvl="8">
@@ -1088,6 +1287,7 @@
       </w:pPr>
       <w:rPr>
         <w:rFonts w:ascii="Wingdings" w:hAnsi="Wingdings" w:cs="Wingdings" w:hint="default"/>
+        <w:rFonts w:cs="Wingdings"/>
       </w:rPr>
     </w:lvl>
   </w:abstractNum>
@@ -1105,6 +1305,7 @@
       </w:pPr>
       <w:rPr>
         <w:rFonts w:ascii="Symbol" w:hAnsi="Symbol" w:cs="Symbol" w:hint="default"/>
+        <w:b/>
         <w:rFonts w:cs="OpenSymbol"/>
       </w:rPr>
     </w:lvl>
@@ -1121,6 +1322,7 @@
       </w:pPr>
       <w:rPr>
         <w:rFonts w:ascii="OpenSymbol" w:hAnsi="OpenSymbol" w:cs="OpenSymbol" w:hint="default"/>
+        <w:b/>
         <w:rFonts w:cs="OpenSymbol"/>
       </w:rPr>
     </w:lvl>
@@ -1251,6 +1453,7 @@
       </w:pPr>
       <w:rPr>
         <w:rFonts w:ascii="Symbol" w:hAnsi="Symbol" w:cs="Symbol" w:hint="default"/>
+        <w:b/>
         <w:rFonts w:cs="OpenSymbol"/>
       </w:rPr>
     </w:lvl>
@@ -1384,6 +1587,301 @@
     </w:lvl>
   </w:abstractNum>
   <w:abstractNum w:abstractNumId="5">
+    <w:lvl w:ilvl="0">
+      <w:start w:val="1"/>
+      <w:numFmt w:val="bullet"/>
+      <w:lvlText w:val=""/>
+      <w:lvlJc w:val="left"/>
+      <w:pPr>
+        <w:tabs>
+          <w:tab w:val="num" w:pos="720"/>
+        </w:tabs>
+        <w:ind w:left="720" w:hanging="360"/>
+      </w:pPr>
+      <w:rPr>
+        <w:rFonts w:ascii="Symbol" w:hAnsi="Symbol" w:cs="Symbol" w:hint="default"/>
+        <w:b/>
+        <w:rFonts w:cs="OpenSymbol"/>
+      </w:rPr>
+    </w:lvl>
+    <w:lvl w:ilvl="1">
+      <w:start w:val="1"/>
+      <w:numFmt w:val="bullet"/>
+      <w:lvlText w:val="◦"/>
+      <w:lvlJc w:val="left"/>
+      <w:pPr>
+        <w:tabs>
+          <w:tab w:val="num" w:pos="1080"/>
+        </w:tabs>
+        <w:ind w:left="1080" w:hanging="360"/>
+      </w:pPr>
+      <w:rPr>
+        <w:rFonts w:ascii="OpenSymbol" w:hAnsi="OpenSymbol" w:cs="OpenSymbol" w:hint="default"/>
+        <w:b/>
+        <w:rFonts w:cs="OpenSymbol"/>
+      </w:rPr>
+    </w:lvl>
+    <w:lvl w:ilvl="2">
+      <w:start w:val="1"/>
+      <w:numFmt w:val="bullet"/>
+      <w:lvlText w:val="▪"/>
+      <w:lvlJc w:val="left"/>
+      <w:pPr>
+        <w:tabs>
+          <w:tab w:val="num" w:pos="1440"/>
+        </w:tabs>
+        <w:ind w:left="1440" w:hanging="360"/>
+      </w:pPr>
+      <w:rPr>
+        <w:rFonts w:ascii="OpenSymbol" w:hAnsi="OpenSymbol" w:cs="OpenSymbol" w:hint="default"/>
+        <w:b/>
+        <w:rFonts w:cs="OpenSymbol"/>
+      </w:rPr>
+    </w:lvl>
+    <w:lvl w:ilvl="3">
+      <w:start w:val="1"/>
+      <w:numFmt w:val="bullet"/>
+      <w:lvlText w:val=""/>
+      <w:lvlJc w:val="left"/>
+      <w:pPr>
+        <w:tabs>
+          <w:tab w:val="num" w:pos="1800"/>
+        </w:tabs>
+        <w:ind w:left="1800" w:hanging="360"/>
+      </w:pPr>
+      <w:rPr>
+        <w:rFonts w:ascii="Symbol" w:hAnsi="Symbol" w:cs="Symbol" w:hint="default"/>
+        <w:rFonts w:cs="OpenSymbol"/>
+      </w:rPr>
+    </w:lvl>
+    <w:lvl w:ilvl="4">
+      <w:start w:val="1"/>
+      <w:numFmt w:val="bullet"/>
+      <w:lvlText w:val="◦"/>
+      <w:lvlJc w:val="left"/>
+      <w:pPr>
+        <w:tabs>
+          <w:tab w:val="num" w:pos="2160"/>
+        </w:tabs>
+        <w:ind w:left="2160" w:hanging="360"/>
+      </w:pPr>
+      <w:rPr>
+        <w:rFonts w:ascii="OpenSymbol" w:hAnsi="OpenSymbol" w:cs="OpenSymbol" w:hint="default"/>
+        <w:rFonts w:cs="OpenSymbol"/>
+      </w:rPr>
+    </w:lvl>
+    <w:lvl w:ilvl="5">
+      <w:start w:val="1"/>
+      <w:numFmt w:val="bullet"/>
+      <w:lvlText w:val="▪"/>
+      <w:lvlJc w:val="left"/>
+      <w:pPr>
+        <w:tabs>
+          <w:tab w:val="num" w:pos="2520"/>
+        </w:tabs>
+        <w:ind w:left="2520" w:hanging="360"/>
+      </w:pPr>
+      <w:rPr>
+        <w:rFonts w:ascii="OpenSymbol" w:hAnsi="OpenSymbol" w:cs="OpenSymbol" w:hint="default"/>
+        <w:rFonts w:cs="OpenSymbol"/>
+      </w:rPr>
+    </w:lvl>
+    <w:lvl w:ilvl="6">
+      <w:start w:val="1"/>
+      <w:numFmt w:val="bullet"/>
+      <w:lvlText w:val=""/>
+      <w:lvlJc w:val="left"/>
+      <w:pPr>
+        <w:tabs>
+          <w:tab w:val="num" w:pos="2880"/>
+        </w:tabs>
+        <w:ind w:left="2880" w:hanging="360"/>
+      </w:pPr>
+      <w:rPr>
+        <w:rFonts w:ascii="Symbol" w:hAnsi="Symbol" w:cs="Symbol" w:hint="default"/>
+        <w:rFonts w:cs="OpenSymbol"/>
+      </w:rPr>
+    </w:lvl>
+    <w:lvl w:ilvl="7">
+      <w:start w:val="1"/>
+      <w:numFmt w:val="bullet"/>
+      <w:lvlText w:val="◦"/>
+      <w:lvlJc w:val="left"/>
+      <w:pPr>
+        <w:tabs>
+          <w:tab w:val="num" w:pos="3240"/>
+        </w:tabs>
+        <w:ind w:left="3240" w:hanging="360"/>
+      </w:pPr>
+      <w:rPr>
+        <w:rFonts w:ascii="OpenSymbol" w:hAnsi="OpenSymbol" w:cs="OpenSymbol" w:hint="default"/>
+        <w:rFonts w:cs="OpenSymbol"/>
+      </w:rPr>
+    </w:lvl>
+    <w:lvl w:ilvl="8">
+      <w:start w:val="1"/>
+      <w:numFmt w:val="bullet"/>
+      <w:lvlText w:val="▪"/>
+      <w:lvlJc w:val="left"/>
+      <w:pPr>
+        <w:tabs>
+          <w:tab w:val="num" w:pos="3600"/>
+        </w:tabs>
+        <w:ind w:left="3600" w:hanging="360"/>
+      </w:pPr>
+      <w:rPr>
+        <w:rFonts w:ascii="OpenSymbol" w:hAnsi="OpenSymbol" w:cs="OpenSymbol" w:hint="default"/>
+        <w:rFonts w:cs="OpenSymbol"/>
+      </w:rPr>
+    </w:lvl>
+  </w:abstractNum>
+  <w:abstractNum w:abstractNumId="6">
+    <w:lvl w:ilvl="0">
+      <w:start w:val="1"/>
+      <w:numFmt w:val="bullet"/>
+      <w:lvlText w:val=""/>
+      <w:lvlJc w:val="left"/>
+      <w:pPr>
+        <w:tabs>
+          <w:tab w:val="num" w:pos="1489"/>
+        </w:tabs>
+        <w:ind w:left="1489" w:hanging="360"/>
+      </w:pPr>
+      <w:rPr>
+        <w:rFonts w:ascii="Symbol" w:hAnsi="Symbol" w:cs="Symbol" w:hint="default"/>
+        <w:rFonts w:cs="OpenSymbol"/>
+      </w:rPr>
+    </w:lvl>
+    <w:lvl w:ilvl="1">
+      <w:start w:val="1"/>
+      <w:numFmt w:val="bullet"/>
+      <w:lvlText w:val="◦"/>
+      <w:lvlJc w:val="left"/>
+      <w:pPr>
+        <w:tabs>
+          <w:tab w:val="num" w:pos="1849"/>
+        </w:tabs>
+        <w:ind w:left="1849" w:hanging="360"/>
+      </w:pPr>
+      <w:rPr>
+        <w:rFonts w:ascii="OpenSymbol" w:hAnsi="OpenSymbol" w:cs="OpenSymbol" w:hint="default"/>
+        <w:rFonts w:cs="OpenSymbol"/>
+      </w:rPr>
+    </w:lvl>
+    <w:lvl w:ilvl="2">
+      <w:start w:val="1"/>
+      <w:numFmt w:val="bullet"/>
+      <w:lvlText w:val="▪"/>
+      <w:lvlJc w:val="left"/>
+      <w:pPr>
+        <w:tabs>
+          <w:tab w:val="num" w:pos="2209"/>
+        </w:tabs>
+        <w:ind w:left="2209" w:hanging="360"/>
+      </w:pPr>
+      <w:rPr>
+        <w:rFonts w:ascii="OpenSymbol" w:hAnsi="OpenSymbol" w:cs="OpenSymbol" w:hint="default"/>
+        <w:rFonts w:cs="OpenSymbol"/>
+      </w:rPr>
+    </w:lvl>
+    <w:lvl w:ilvl="3">
+      <w:start w:val="1"/>
+      <w:numFmt w:val="bullet"/>
+      <w:lvlText w:val=""/>
+      <w:lvlJc w:val="left"/>
+      <w:pPr>
+        <w:tabs>
+          <w:tab w:val="num" w:pos="2569"/>
+        </w:tabs>
+        <w:ind w:left="2569" w:hanging="360"/>
+      </w:pPr>
+      <w:rPr>
+        <w:rFonts w:ascii="Symbol" w:hAnsi="Symbol" w:cs="Symbol" w:hint="default"/>
+        <w:rFonts w:cs="OpenSymbol"/>
+      </w:rPr>
+    </w:lvl>
+    <w:lvl w:ilvl="4">
+      <w:start w:val="1"/>
+      <w:numFmt w:val="bullet"/>
+      <w:lvlText w:val="◦"/>
+      <w:lvlJc w:val="left"/>
+      <w:pPr>
+        <w:tabs>
+          <w:tab w:val="num" w:pos="2929"/>
+        </w:tabs>
+        <w:ind w:left="2929" w:hanging="360"/>
+      </w:pPr>
+      <w:rPr>
+        <w:rFonts w:ascii="OpenSymbol" w:hAnsi="OpenSymbol" w:cs="OpenSymbol" w:hint="default"/>
+        <w:rFonts w:cs="OpenSymbol"/>
+      </w:rPr>
+    </w:lvl>
+    <w:lvl w:ilvl="5">
+      <w:start w:val="1"/>
+      <w:numFmt w:val="bullet"/>
+      <w:lvlText w:val="▪"/>
+      <w:lvlJc w:val="left"/>
+      <w:pPr>
+        <w:tabs>
+          <w:tab w:val="num" w:pos="3289"/>
+        </w:tabs>
+        <w:ind w:left="3289" w:hanging="360"/>
+      </w:pPr>
+      <w:rPr>
+        <w:rFonts w:ascii="OpenSymbol" w:hAnsi="OpenSymbol" w:cs="OpenSymbol" w:hint="default"/>
+        <w:rFonts w:cs="OpenSymbol"/>
+      </w:rPr>
+    </w:lvl>
+    <w:lvl w:ilvl="6">
+      <w:start w:val="1"/>
+      <w:numFmt w:val="bullet"/>
+      <w:lvlText w:val=""/>
+      <w:lvlJc w:val="left"/>
+      <w:pPr>
+        <w:tabs>
+          <w:tab w:val="num" w:pos="3649"/>
+        </w:tabs>
+        <w:ind w:left="3649" w:hanging="360"/>
+      </w:pPr>
+      <w:rPr>
+        <w:rFonts w:ascii="Symbol" w:hAnsi="Symbol" w:cs="Symbol" w:hint="default"/>
+        <w:rFonts w:cs="OpenSymbol"/>
+      </w:rPr>
+    </w:lvl>
+    <w:lvl w:ilvl="7">
+      <w:start w:val="1"/>
+      <w:numFmt w:val="bullet"/>
+      <w:lvlText w:val="◦"/>
+      <w:lvlJc w:val="left"/>
+      <w:pPr>
+        <w:tabs>
+          <w:tab w:val="num" w:pos="4009"/>
+        </w:tabs>
+        <w:ind w:left="4009" w:hanging="360"/>
+      </w:pPr>
+      <w:rPr>
+        <w:rFonts w:ascii="OpenSymbol" w:hAnsi="OpenSymbol" w:cs="OpenSymbol" w:hint="default"/>
+        <w:rFonts w:cs="OpenSymbol"/>
+      </w:rPr>
+    </w:lvl>
+    <w:lvl w:ilvl="8">
+      <w:start w:val="1"/>
+      <w:numFmt w:val="bullet"/>
+      <w:lvlText w:val="▪"/>
+      <w:lvlJc w:val="left"/>
+      <w:pPr>
+        <w:tabs>
+          <w:tab w:val="num" w:pos="4369"/>
+        </w:tabs>
+        <w:ind w:left="4369" w:hanging="360"/>
+      </w:pPr>
+      <w:rPr>
+        <w:rFonts w:ascii="OpenSymbol" w:hAnsi="OpenSymbol" w:cs="OpenSymbol" w:hint="default"/>
+        <w:rFonts w:cs="OpenSymbol"/>
+      </w:rPr>
+    </w:lvl>
+  </w:abstractNum>
+  <w:abstractNum w:abstractNumId="7">
     <w:lvl w:ilvl="0">
       <w:start w:val="1"/>
       <w:numFmt w:val="none"/>
@@ -1517,6 +2015,12 @@
   <w:num w:numId="5">
     <w:abstractNumId w:val="5"/>
   </w:num>
+  <w:num w:numId="6">
+    <w:abstractNumId w:val="6"/>
+  </w:num>
+  <w:num w:numId="7">
+    <w:abstractNumId w:val="7"/>
+  </w:num>
 </w:numbering>
 </file>
 
@@ -1526,6 +2030,7 @@
     <w:rPrDefault>
       <w:rPr>
         <w:rFonts w:ascii="Liberation Serif" w:hAnsi="Liberation Serif" w:eastAsia="Noto Sans CJK SC Regular" w:cs="FreeSans"/>
+        <w:sz w:val="20"/>
         <w:szCs w:val="24"/>
         <w:lang w:val="en-US" w:eastAsia="zh-CN" w:bidi="hi-IN"/>
       </w:rPr>
@@ -1636,6 +2141,584 @@
       <w:lang w:val="zxx" w:eastAsia="zxx" w:bidi="zxx"/>
     </w:rPr>
   </w:style>
+  <w:style w:type="character" w:styleId="ListLabel10">
+    <w:name w:val="ListLabel 10"/>
+    <w:qFormat/>
+    <w:rPr>
+      <w:rFonts w:cs="OpenSymbol"/>
+    </w:rPr>
+  </w:style>
+  <w:style w:type="character" w:styleId="ListLabel11">
+    <w:name w:val="ListLabel 11"/>
+    <w:qFormat/>
+    <w:rPr>
+      <w:rFonts w:cs="OpenSymbol"/>
+    </w:rPr>
+  </w:style>
+  <w:style w:type="character" w:styleId="ListLabel12">
+    <w:name w:val="ListLabel 12"/>
+    <w:qFormat/>
+    <w:rPr>
+      <w:rFonts w:cs="OpenSymbol"/>
+    </w:rPr>
+  </w:style>
+  <w:style w:type="character" w:styleId="ListLabel13">
+    <w:name w:val="ListLabel 13"/>
+    <w:qFormat/>
+    <w:rPr>
+      <w:rFonts w:cs="OpenSymbol"/>
+    </w:rPr>
+  </w:style>
+  <w:style w:type="character" w:styleId="ListLabel14">
+    <w:name w:val="ListLabel 14"/>
+    <w:qFormat/>
+    <w:rPr>
+      <w:rFonts w:cs="OpenSymbol"/>
+    </w:rPr>
+  </w:style>
+  <w:style w:type="character" w:styleId="ListLabel15">
+    <w:name w:val="ListLabel 15"/>
+    <w:qFormat/>
+    <w:rPr>
+      <w:rFonts w:cs="OpenSymbol"/>
+    </w:rPr>
+  </w:style>
+  <w:style w:type="character" w:styleId="ListLabel16">
+    <w:name w:val="ListLabel 16"/>
+    <w:qFormat/>
+    <w:rPr>
+      <w:rFonts w:cs="OpenSymbol"/>
+    </w:rPr>
+  </w:style>
+  <w:style w:type="character" w:styleId="ListLabel17">
+    <w:name w:val="ListLabel 17"/>
+    <w:qFormat/>
+    <w:rPr>
+      <w:rFonts w:cs="OpenSymbol"/>
+    </w:rPr>
+  </w:style>
+  <w:style w:type="character" w:styleId="ListLabel18">
+    <w:name w:val="ListLabel 18"/>
+    <w:qFormat/>
+    <w:rPr>
+      <w:rFonts w:cs="OpenSymbol"/>
+    </w:rPr>
+  </w:style>
+  <w:style w:type="character" w:styleId="ListLabel19">
+    <w:name w:val="ListLabel 19"/>
+    <w:qFormat/>
+    <w:rPr>
+      <w:rFonts w:cs="Wingdings"/>
+      <w:b/>
+    </w:rPr>
+  </w:style>
+  <w:style w:type="character" w:styleId="ListLabel20">
+    <w:name w:val="ListLabel 20"/>
+    <w:qFormat/>
+    <w:rPr>
+      <w:rFonts w:cs="Wingdings"/>
+    </w:rPr>
+  </w:style>
+  <w:style w:type="character" w:styleId="ListLabel21">
+    <w:name w:val="ListLabel 21"/>
+    <w:qFormat/>
+    <w:rPr>
+      <w:rFonts w:cs="Wingdings"/>
+    </w:rPr>
+  </w:style>
+  <w:style w:type="character" w:styleId="ListLabel22">
+    <w:name w:val="ListLabel 22"/>
+    <w:qFormat/>
+    <w:rPr>
+      <w:rFonts w:cs="Wingdings"/>
+    </w:rPr>
+  </w:style>
+  <w:style w:type="character" w:styleId="ListLabel23">
+    <w:name w:val="ListLabel 23"/>
+    <w:qFormat/>
+    <w:rPr>
+      <w:rFonts w:cs="Wingdings"/>
+    </w:rPr>
+  </w:style>
+  <w:style w:type="character" w:styleId="ListLabel24">
+    <w:name w:val="ListLabel 24"/>
+    <w:qFormat/>
+    <w:rPr>
+      <w:rFonts w:cs="Wingdings"/>
+    </w:rPr>
+  </w:style>
+  <w:style w:type="character" w:styleId="ListLabel25">
+    <w:name w:val="ListLabel 25"/>
+    <w:qFormat/>
+    <w:rPr>
+      <w:rFonts w:cs="Wingdings"/>
+    </w:rPr>
+  </w:style>
+  <w:style w:type="character" w:styleId="ListLabel26">
+    <w:name w:val="ListLabel 26"/>
+    <w:qFormat/>
+    <w:rPr>
+      <w:rFonts w:cs="Wingdings"/>
+    </w:rPr>
+  </w:style>
+  <w:style w:type="character" w:styleId="ListLabel27">
+    <w:name w:val="ListLabel 27"/>
+    <w:qFormat/>
+    <w:rPr>
+      <w:rFonts w:cs="Wingdings"/>
+    </w:rPr>
+  </w:style>
+  <w:style w:type="character" w:styleId="ListLabel28">
+    <w:name w:val="ListLabel 28"/>
+    <w:qFormat/>
+    <w:rPr>
+      <w:rFonts w:cs="OpenSymbol"/>
+      <w:b/>
+    </w:rPr>
+  </w:style>
+  <w:style w:type="character" w:styleId="ListLabel29">
+    <w:name w:val="ListLabel 29"/>
+    <w:qFormat/>
+    <w:rPr>
+      <w:rFonts w:cs="OpenSymbol"/>
+      <w:b/>
+    </w:rPr>
+  </w:style>
+  <w:style w:type="character" w:styleId="ListLabel30">
+    <w:name w:val="ListLabel 30"/>
+    <w:qFormat/>
+    <w:rPr>
+      <w:rFonts w:cs="OpenSymbol"/>
+    </w:rPr>
+  </w:style>
+  <w:style w:type="character" w:styleId="ListLabel31">
+    <w:name w:val="ListLabel 31"/>
+    <w:qFormat/>
+    <w:rPr>
+      <w:rFonts w:cs="OpenSymbol"/>
+    </w:rPr>
+  </w:style>
+  <w:style w:type="character" w:styleId="ListLabel32">
+    <w:name w:val="ListLabel 32"/>
+    <w:qFormat/>
+    <w:rPr>
+      <w:rFonts w:cs="OpenSymbol"/>
+    </w:rPr>
+  </w:style>
+  <w:style w:type="character" w:styleId="ListLabel33">
+    <w:name w:val="ListLabel 33"/>
+    <w:qFormat/>
+    <w:rPr>
+      <w:rFonts w:cs="OpenSymbol"/>
+    </w:rPr>
+  </w:style>
+  <w:style w:type="character" w:styleId="ListLabel34">
+    <w:name w:val="ListLabel 34"/>
+    <w:qFormat/>
+    <w:rPr>
+      <w:rFonts w:cs="OpenSymbol"/>
+    </w:rPr>
+  </w:style>
+  <w:style w:type="character" w:styleId="ListLabel35">
+    <w:name w:val="ListLabel 35"/>
+    <w:qFormat/>
+    <w:rPr>
+      <w:rFonts w:cs="OpenSymbol"/>
+    </w:rPr>
+  </w:style>
+  <w:style w:type="character" w:styleId="ListLabel36">
+    <w:name w:val="ListLabel 36"/>
+    <w:qFormat/>
+    <w:rPr>
+      <w:rFonts w:cs="OpenSymbol"/>
+    </w:rPr>
+  </w:style>
+  <w:style w:type="character" w:styleId="ListLabel37">
+    <w:name w:val="ListLabel 37"/>
+    <w:qFormat/>
+    <w:rPr>
+      <w:rFonts w:cs="OpenSymbol"/>
+      <w:b/>
+    </w:rPr>
+  </w:style>
+  <w:style w:type="character" w:styleId="ListLabel38">
+    <w:name w:val="ListLabel 38"/>
+    <w:qFormat/>
+    <w:rPr>
+      <w:rFonts w:cs="OpenSymbol"/>
+    </w:rPr>
+  </w:style>
+  <w:style w:type="character" w:styleId="ListLabel39">
+    <w:name w:val="ListLabel 39"/>
+    <w:qFormat/>
+    <w:rPr>
+      <w:rFonts w:cs="OpenSymbol"/>
+    </w:rPr>
+  </w:style>
+  <w:style w:type="character" w:styleId="ListLabel40">
+    <w:name w:val="ListLabel 40"/>
+    <w:qFormat/>
+    <w:rPr>
+      <w:rFonts w:cs="OpenSymbol"/>
+    </w:rPr>
+  </w:style>
+  <w:style w:type="character" w:styleId="ListLabel41">
+    <w:name w:val="ListLabel 41"/>
+    <w:qFormat/>
+    <w:rPr>
+      <w:rFonts w:cs="OpenSymbol"/>
+    </w:rPr>
+  </w:style>
+  <w:style w:type="character" w:styleId="ListLabel42">
+    <w:name w:val="ListLabel 42"/>
+    <w:qFormat/>
+    <w:rPr>
+      <w:rFonts w:cs="OpenSymbol"/>
+    </w:rPr>
+  </w:style>
+  <w:style w:type="character" w:styleId="ListLabel43">
+    <w:name w:val="ListLabel 43"/>
+    <w:qFormat/>
+    <w:rPr>
+      <w:rFonts w:cs="OpenSymbol"/>
+    </w:rPr>
+  </w:style>
+  <w:style w:type="character" w:styleId="ListLabel44">
+    <w:name w:val="ListLabel 44"/>
+    <w:qFormat/>
+    <w:rPr>
+      <w:rFonts w:cs="OpenSymbol"/>
+    </w:rPr>
+  </w:style>
+  <w:style w:type="character" w:styleId="ListLabel45">
+    <w:name w:val="ListLabel 45"/>
+    <w:qFormat/>
+    <w:rPr>
+      <w:rFonts w:cs="OpenSymbol"/>
+    </w:rPr>
+  </w:style>
+  <w:style w:type="character" w:styleId="ListLabel46">
+    <w:name w:val="ListLabel 46"/>
+    <w:qFormat/>
+    <w:rPr>
+      <w:rFonts w:cs="OpenSymbol"/>
+    </w:rPr>
+  </w:style>
+  <w:style w:type="character" w:styleId="ListLabel47">
+    <w:name w:val="ListLabel 47"/>
+    <w:qFormat/>
+    <w:rPr>
+      <w:rFonts w:cs="OpenSymbol"/>
+    </w:rPr>
+  </w:style>
+  <w:style w:type="character" w:styleId="ListLabel48">
+    <w:name w:val="ListLabel 48"/>
+    <w:qFormat/>
+    <w:rPr>
+      <w:rFonts w:cs="OpenSymbol"/>
+    </w:rPr>
+  </w:style>
+  <w:style w:type="character" w:styleId="ListLabel49">
+    <w:name w:val="ListLabel 49"/>
+    <w:qFormat/>
+    <w:rPr>
+      <w:rFonts w:cs="OpenSymbol"/>
+    </w:rPr>
+  </w:style>
+  <w:style w:type="character" w:styleId="ListLabel50">
+    <w:name w:val="ListLabel 50"/>
+    <w:qFormat/>
+    <w:rPr>
+      <w:rFonts w:cs="OpenSymbol"/>
+    </w:rPr>
+  </w:style>
+  <w:style w:type="character" w:styleId="ListLabel51">
+    <w:name w:val="ListLabel 51"/>
+    <w:qFormat/>
+    <w:rPr>
+      <w:rFonts w:cs="OpenSymbol"/>
+    </w:rPr>
+  </w:style>
+  <w:style w:type="character" w:styleId="ListLabel52">
+    <w:name w:val="ListLabel 52"/>
+    <w:qFormat/>
+    <w:rPr>
+      <w:rFonts w:cs="OpenSymbol"/>
+    </w:rPr>
+  </w:style>
+  <w:style w:type="character" w:styleId="ListLabel53">
+    <w:name w:val="ListLabel 53"/>
+    <w:qFormat/>
+    <w:rPr>
+      <w:rFonts w:cs="OpenSymbol"/>
+    </w:rPr>
+  </w:style>
+  <w:style w:type="character" w:styleId="ListLabel54">
+    <w:name w:val="ListLabel 54"/>
+    <w:qFormat/>
+    <w:rPr>
+      <w:rFonts w:cs="OpenSymbol"/>
+    </w:rPr>
+  </w:style>
+  <w:style w:type="character" w:styleId="ListLabel55">
+    <w:name w:val="ListLabel 55"/>
+    <w:qFormat/>
+    <w:rPr>
+      <w:rFonts w:cs="Wingdings"/>
+      <w:b/>
+    </w:rPr>
+  </w:style>
+  <w:style w:type="character" w:styleId="ListLabel56">
+    <w:name w:val="ListLabel 56"/>
+    <w:qFormat/>
+    <w:rPr>
+      <w:rFonts w:cs="Wingdings"/>
+    </w:rPr>
+  </w:style>
+  <w:style w:type="character" w:styleId="ListLabel57">
+    <w:name w:val="ListLabel 57"/>
+    <w:qFormat/>
+    <w:rPr>
+      <w:rFonts w:cs="Wingdings"/>
+    </w:rPr>
+  </w:style>
+  <w:style w:type="character" w:styleId="ListLabel58">
+    <w:name w:val="ListLabel 58"/>
+    <w:qFormat/>
+    <w:rPr>
+      <w:rFonts w:cs="Wingdings"/>
+    </w:rPr>
+  </w:style>
+  <w:style w:type="character" w:styleId="ListLabel59">
+    <w:name w:val="ListLabel 59"/>
+    <w:qFormat/>
+    <w:rPr>
+      <w:rFonts w:cs="Wingdings"/>
+    </w:rPr>
+  </w:style>
+  <w:style w:type="character" w:styleId="ListLabel60">
+    <w:name w:val="ListLabel 60"/>
+    <w:qFormat/>
+    <w:rPr>
+      <w:rFonts w:cs="Wingdings"/>
+    </w:rPr>
+  </w:style>
+  <w:style w:type="character" w:styleId="ListLabel61">
+    <w:name w:val="ListLabel 61"/>
+    <w:qFormat/>
+    <w:rPr>
+      <w:rFonts w:cs="Wingdings"/>
+    </w:rPr>
+  </w:style>
+  <w:style w:type="character" w:styleId="ListLabel62">
+    <w:name w:val="ListLabel 62"/>
+    <w:qFormat/>
+    <w:rPr>
+      <w:rFonts w:cs="Wingdings"/>
+    </w:rPr>
+  </w:style>
+  <w:style w:type="character" w:styleId="ListLabel63">
+    <w:name w:val="ListLabel 63"/>
+    <w:qFormat/>
+    <w:rPr>
+      <w:rFonts w:cs="Wingdings"/>
+    </w:rPr>
+  </w:style>
+  <w:style w:type="character" w:styleId="ListLabel64">
+    <w:name w:val="ListLabel 64"/>
+    <w:qFormat/>
+    <w:rPr>
+      <w:rFonts w:cs="OpenSymbol"/>
+      <w:b/>
+    </w:rPr>
+  </w:style>
+  <w:style w:type="character" w:styleId="ListLabel65">
+    <w:name w:val="ListLabel 65"/>
+    <w:qFormat/>
+    <w:rPr>
+      <w:rFonts w:cs="OpenSymbol"/>
+      <w:b/>
+    </w:rPr>
+  </w:style>
+  <w:style w:type="character" w:styleId="ListLabel66">
+    <w:name w:val="ListLabel 66"/>
+    <w:qFormat/>
+    <w:rPr>
+      <w:rFonts w:cs="OpenSymbol"/>
+    </w:rPr>
+  </w:style>
+  <w:style w:type="character" w:styleId="ListLabel67">
+    <w:name w:val="ListLabel 67"/>
+    <w:qFormat/>
+    <w:rPr>
+      <w:rFonts w:cs="OpenSymbol"/>
+    </w:rPr>
+  </w:style>
+  <w:style w:type="character" w:styleId="ListLabel68">
+    <w:name w:val="ListLabel 68"/>
+    <w:qFormat/>
+    <w:rPr>
+      <w:rFonts w:cs="OpenSymbol"/>
+    </w:rPr>
+  </w:style>
+  <w:style w:type="character" w:styleId="ListLabel69">
+    <w:name w:val="ListLabel 69"/>
+    <w:qFormat/>
+    <w:rPr>
+      <w:rFonts w:cs="OpenSymbol"/>
+    </w:rPr>
+  </w:style>
+  <w:style w:type="character" w:styleId="ListLabel70">
+    <w:name w:val="ListLabel 70"/>
+    <w:qFormat/>
+    <w:rPr>
+      <w:rFonts w:cs="OpenSymbol"/>
+    </w:rPr>
+  </w:style>
+  <w:style w:type="character" w:styleId="ListLabel71">
+    <w:name w:val="ListLabel 71"/>
+    <w:qFormat/>
+    <w:rPr>
+      <w:rFonts w:cs="OpenSymbol"/>
+    </w:rPr>
+  </w:style>
+  <w:style w:type="character" w:styleId="ListLabel72">
+    <w:name w:val="ListLabel 72"/>
+    <w:qFormat/>
+    <w:rPr>
+      <w:rFonts w:cs="OpenSymbol"/>
+    </w:rPr>
+  </w:style>
+  <w:style w:type="character" w:styleId="ListLabel73">
+    <w:name w:val="ListLabel 73"/>
+    <w:qFormat/>
+    <w:rPr>
+      <w:rFonts w:cs="OpenSymbol"/>
+      <w:b/>
+    </w:rPr>
+  </w:style>
+  <w:style w:type="character" w:styleId="ListLabel74">
+    <w:name w:val="ListLabel 74"/>
+    <w:qFormat/>
+    <w:rPr>
+      <w:rFonts w:cs="OpenSymbol"/>
+    </w:rPr>
+  </w:style>
+  <w:style w:type="character" w:styleId="ListLabel75">
+    <w:name w:val="ListLabel 75"/>
+    <w:qFormat/>
+    <w:rPr>
+      <w:rFonts w:cs="OpenSymbol"/>
+    </w:rPr>
+  </w:style>
+  <w:style w:type="character" w:styleId="ListLabel76">
+    <w:name w:val="ListLabel 76"/>
+    <w:qFormat/>
+    <w:rPr>
+      <w:rFonts w:cs="OpenSymbol"/>
+    </w:rPr>
+  </w:style>
+  <w:style w:type="character" w:styleId="ListLabel77">
+    <w:name w:val="ListLabel 77"/>
+    <w:qFormat/>
+    <w:rPr>
+      <w:rFonts w:cs="OpenSymbol"/>
+    </w:rPr>
+  </w:style>
+  <w:style w:type="character" w:styleId="ListLabel78">
+    <w:name w:val="ListLabel 78"/>
+    <w:qFormat/>
+    <w:rPr>
+      <w:rFonts w:cs="OpenSymbol"/>
+    </w:rPr>
+  </w:style>
+  <w:style w:type="character" w:styleId="ListLabel79">
+    <w:name w:val="ListLabel 79"/>
+    <w:qFormat/>
+    <w:rPr>
+      <w:rFonts w:cs="OpenSymbol"/>
+    </w:rPr>
+  </w:style>
+  <w:style w:type="character" w:styleId="ListLabel80">
+    <w:name w:val="ListLabel 80"/>
+    <w:qFormat/>
+    <w:rPr>
+      <w:rFonts w:cs="OpenSymbol"/>
+    </w:rPr>
+  </w:style>
+  <w:style w:type="character" w:styleId="ListLabel81">
+    <w:name w:val="ListLabel 81"/>
+    <w:qFormat/>
+    <w:rPr>
+      <w:rFonts w:cs="OpenSymbol"/>
+    </w:rPr>
+  </w:style>
+  <w:style w:type="character" w:styleId="ListLabel82">
+    <w:name w:val="ListLabel 82"/>
+    <w:qFormat/>
+    <w:rPr>
+      <w:rFonts w:cs="OpenSymbol"/>
+      <w:b/>
+    </w:rPr>
+  </w:style>
+  <w:style w:type="character" w:styleId="ListLabel83">
+    <w:name w:val="ListLabel 83"/>
+    <w:qFormat/>
+    <w:rPr>
+      <w:rFonts w:cs="OpenSymbol"/>
+      <w:b/>
+    </w:rPr>
+  </w:style>
+  <w:style w:type="character" w:styleId="ListLabel84">
+    <w:name w:val="ListLabel 84"/>
+    <w:qFormat/>
+    <w:rPr>
+      <w:rFonts w:cs="OpenSymbol"/>
+      <w:b/>
+    </w:rPr>
+  </w:style>
+  <w:style w:type="character" w:styleId="ListLabel85">
+    <w:name w:val="ListLabel 85"/>
+    <w:qFormat/>
+    <w:rPr>
+      <w:rFonts w:cs="OpenSymbol"/>
+    </w:rPr>
+  </w:style>
+  <w:style w:type="character" w:styleId="ListLabel86">
+    <w:name w:val="ListLabel 86"/>
+    <w:qFormat/>
+    <w:rPr>
+      <w:rFonts w:cs="OpenSymbol"/>
+    </w:rPr>
+  </w:style>
+  <w:style w:type="character" w:styleId="ListLabel87">
+    <w:name w:val="ListLabel 87"/>
+    <w:qFormat/>
+    <w:rPr>
+      <w:rFonts w:cs="OpenSymbol"/>
+    </w:rPr>
+  </w:style>
+  <w:style w:type="character" w:styleId="ListLabel88">
+    <w:name w:val="ListLabel 88"/>
+    <w:qFormat/>
+    <w:rPr>
+      <w:rFonts w:cs="OpenSymbol"/>
+    </w:rPr>
+  </w:style>
+  <w:style w:type="character" w:styleId="ListLabel89">
+    <w:name w:val="ListLabel 89"/>
+    <w:qFormat/>
+    <w:rPr>
+      <w:rFonts w:cs="OpenSymbol"/>
+    </w:rPr>
+  </w:style>
+  <w:style w:type="character" w:styleId="ListLabel90">
+    <w:name w:val="ListLabel 90"/>
+    <w:qFormat/>
+    <w:rPr>
+      <w:rFonts w:cs="OpenSymbol"/>
+    </w:rPr>
+  </w:style>
   <w:style w:type="paragraph" w:styleId="Heading">
     <w:name w:val="Heading"/>
     <w:basedOn w:val="Normal"/>

</xml_diff>

<commit_message>
Update of orders - improved power supply
</commit_message>
<xml_diff>
--- a/update_notes.docx
+++ b/update_notes.docx
@@ -630,23 +630,21 @@
         </w:numPr>
         <w:rPr/>
       </w:pPr>
-      <w:hyperlink r:id="rId5">
-        <w:r>
-          <w:rPr>
-            <w:rStyle w:val="InternetLink"/>
-            <w:b/>
-            <w:bCs/>
-            <w:highlight w:val="yellow"/>
-          </w:rPr>
-          <w:t>https://www.digikey.com/product-detail/en/texas-instruments/LM2990T-12-NOPB/LM2990T-12-NOPB-ND/182373</w:t>
-        </w:r>
-      </w:hyperlink>
-      <w:r>
-        <w:rPr>
+      <w:r>
+        <w:rPr>
+          <w:rStyle w:val="InternetLink"/>
           <w:b/>
           <w:bCs/>
           <w:highlight w:val="yellow"/>
         </w:rPr>
+        <w:t>https://www.digikey.com/product-detail/en/microchip-technology/MIC29300-12WT/576-1118-ND/771587</w:t>
+      </w:r>
+      <w:r>
+        <w:rPr>
+          <w:b/>
+          <w:bCs/>
+          <w:highlight w:val="yellow"/>
+        </w:rPr>
         <w:t xml:space="preserve"> (buy multiple just in case)</w:t>
       </w:r>
     </w:p>
@@ -661,7 +659,11 @@
         </w:rPr>
       </w:pPr>
       <w:r>
-        <w:rPr/>
+        <w:rPr>
+          <w:b/>
+          <w:bCs/>
+          <w:highlight w:val="yellow"/>
+        </w:rPr>
       </w:r>
     </w:p>
     <w:p>
@@ -705,17 +707,15 @@
         </w:numPr>
         <w:rPr/>
       </w:pPr>
-      <w:hyperlink r:id="rId6">
-        <w:r>
-          <w:rPr>
-            <w:rStyle w:val="InternetLink"/>
-            <w:b/>
-            <w:bCs/>
-            <w:highlight w:val="yellow"/>
-          </w:rPr>
-          <w:t>https://www.amazon.com/LoveRPi-MicroUSB-Port-Black-Raspberry/dp/B01HYJLZH6?ref_=fsclp_pl_dp_4</w:t>
-        </w:r>
-      </w:hyperlink>
+      <w:r>
+        <w:rPr>
+          <w:rStyle w:val="InternetLink"/>
+          <w:b/>
+          <w:bCs/>
+          <w:highlight w:val="yellow"/>
+        </w:rPr>
+        <w:t>https://cdn-shop.adafruit.com/product-files/2991/FE1.1s+Data+Sheet+(Rev.+1.0).pdf</w:t>
+      </w:r>
     </w:p>
     <w:p>
       <w:pPr>
@@ -807,7 +807,7 @@
         </w:numPr>
         <w:rPr/>
       </w:pPr>
-      <w:hyperlink r:id="rId7">
+      <w:hyperlink r:id="rId5">
         <w:r>
           <w:rPr>
             <w:rStyle w:val="InternetLink"/>
@@ -921,7 +921,7 @@
         </w:numPr>
         <w:rPr/>
       </w:pPr>
-      <w:hyperlink r:id="rId8">
+      <w:hyperlink r:id="rId6">
         <w:r>
           <w:rPr>
             <w:rStyle w:val="InternetLink"/>
@@ -974,47 +974,223 @@
     <w:p>
       <w:pPr>
         <w:pStyle w:val="Normal"/>
-        <w:rPr/>
-      </w:pPr>
-      <w:r>
-        <w:rPr/>
-      </w:r>
-    </w:p>
-    <w:p>
-      <w:pPr>
-        <w:pStyle w:val="Normal"/>
-        <w:rPr/>
-      </w:pPr>
-      <w:r>
-        <w:rPr/>
-      </w:r>
-    </w:p>
-    <w:p>
-      <w:pPr>
-        <w:pStyle w:val="Normal"/>
-        <w:rPr/>
-      </w:pPr>
-      <w:r>
-        <w:rPr/>
-      </w:r>
-    </w:p>
-    <w:p>
-      <w:pPr>
-        <w:pStyle w:val="Normal"/>
-        <w:rPr/>
-      </w:pPr>
-      <w:r>
-        <w:rPr/>
-      </w:r>
-    </w:p>
-    <w:p>
-      <w:pPr>
-        <w:pStyle w:val="Normal"/>
-        <w:rPr/>
-      </w:pPr>
-      <w:r>
-        <w:rPr/>
-      </w:r>
+        <w:rPr>
+          <w:b/>
+          <w:b/>
+          <w:bCs/>
+        </w:rPr>
+      </w:pPr>
+      <w:r>
+        <w:rPr>
+          <w:b/>
+          <w:bCs/>
+        </w:rPr>
+        <w:t>10/20/19:</w:t>
+      </w:r>
+    </w:p>
+    <w:p>
+      <w:pPr>
+        <w:pStyle w:val="Normal"/>
+        <w:rPr>
+          <w:b/>
+          <w:b/>
+          <w:bCs/>
+        </w:rPr>
+      </w:pPr>
+      <w:r>
+        <w:rPr>
+          <w:b/>
+          <w:bCs/>
+        </w:rPr>
+      </w:r>
+    </w:p>
+    <w:p>
+      <w:pPr>
+        <w:pStyle w:val="Normal"/>
+        <w:rPr>
+          <w:b/>
+          <w:b/>
+          <w:bCs/>
+        </w:rPr>
+      </w:pPr>
+      <w:r>
+        <w:rPr>
+          <w:b/>
+          <w:bCs/>
+        </w:rPr>
+        <w:t xml:space="preserve">Powering the </w:t>
+      </w:r>
+      <w:r>
+        <w:rPr>
+          <w:b/>
+          <w:bCs/>
+        </w:rPr>
+        <w:t>Jetson</w:t>
+      </w:r>
+      <w:r>
+        <w:rPr>
+          <w:b/>
+          <w:bCs/>
+        </w:rPr>
+        <w:t>:</w:t>
+      </w:r>
+    </w:p>
+    <w:p>
+      <w:pPr>
+        <w:pStyle w:val="Normal"/>
+        <w:numPr>
+          <w:ilvl w:val="0"/>
+          <w:numId w:val="7"/>
+        </w:numPr>
+        <w:rPr>
+          <w:b/>
+          <w:b/>
+          <w:bCs/>
+        </w:rPr>
+      </w:pPr>
+      <w:r>
+        <w:rPr>
+          <w:b/>
+          <w:bCs/>
+        </w:rPr>
+        <w:t xml:space="preserve">Use a buck converter to efficiently step down the voltage from 24 to 12 V, then use a linear regulator to ensure a cleaner power supply. Not sure how the Jetson handles this. This might be the best way to go. </w:t>
+      </w:r>
+    </w:p>
+    <w:p>
+      <w:pPr>
+        <w:pStyle w:val="Normal"/>
+        <w:numPr>
+          <w:ilvl w:val="0"/>
+          <w:numId w:val="7"/>
+        </w:numPr>
+        <w:rPr>
+          <w:b/>
+          <w:b/>
+          <w:bCs/>
+        </w:rPr>
+      </w:pPr>
+      <w:r>
+        <w:rPr>
+          <w:b/>
+          <w:bCs/>
+        </w:rPr>
+        <w:t xml:space="preserve">I will use the LM2576T-12 as the buck converter, and then use the linear regulator.  </w:t>
+      </w:r>
+    </w:p>
+    <w:p>
+      <w:pPr>
+        <w:pStyle w:val="Normal"/>
+        <w:rPr>
+          <w:b/>
+          <w:b/>
+          <w:bCs/>
+        </w:rPr>
+      </w:pPr>
+      <w:r>
+        <w:rPr>
+          <w:b/>
+          <w:bCs/>
+        </w:rPr>
+      </w:r>
+    </w:p>
+    <w:p>
+      <w:pPr>
+        <w:pStyle w:val="Normal"/>
+        <w:rPr>
+          <w:b/>
+          <w:b/>
+          <w:bCs/>
+        </w:rPr>
+      </w:pPr>
+      <w:r>
+        <w:rPr>
+          <w:b/>
+          <w:bCs/>
+        </w:rPr>
+        <w:t>Yazhe also told me to buy wires and supplies. Here are some supplies needed for fabrication:</w:t>
+      </w:r>
+    </w:p>
+    <w:p>
+      <w:pPr>
+        <w:pStyle w:val="Normal"/>
+        <w:numPr>
+          <w:ilvl w:val="0"/>
+          <w:numId w:val="8"/>
+        </w:numPr>
+        <w:rPr>
+          <w:b/>
+          <w:b/>
+          <w:bCs/>
+        </w:rPr>
+      </w:pPr>
+      <w:r>
+        <w:rPr>
+          <w:b/>
+          <w:bCs/>
+        </w:rPr>
+        <w:t>Perfboards + Screw Terminal</w:t>
+      </w:r>
+    </w:p>
+    <w:p>
+      <w:pPr>
+        <w:pStyle w:val="Normal"/>
+        <w:numPr>
+          <w:ilvl w:val="1"/>
+          <w:numId w:val="8"/>
+        </w:numPr>
+        <w:rPr/>
+      </w:pPr>
+      <w:hyperlink r:id="rId7">
+        <w:r>
+          <w:rPr>
+            <w:rStyle w:val="VisitedInternetLink"/>
+            <w:b/>
+            <w:bCs/>
+          </w:rPr>
+          <w:t>https://www.amazon.com/Miuzei-Including-Prototype-Connector-Terminal/dp/B07PS4VCDD/ref=sxbs_sxwds-stvp?crid=XWLKEZAFCETA&amp;keywords=perfboard+prototyping+board&amp;pd_rd_i=B07PS4VCDD&amp;pd_rd_r=6c2e6307-f847-47e4-9e4b-cdb665a406e5&amp;pd_rd_w=HrCrJ&amp;pd_rd_wg=Hb2zT&amp;pf_rd_p=a6d018ad-f20b-46c9-8920-433972c7d9b7&amp;pf_rd_r=VKJ2X8HSSNEXH3RYZ9CR&amp;qid=1571586941&amp;sprefix=perfboard%2Caps%2C166</w:t>
+        </w:r>
+      </w:hyperlink>
+    </w:p>
+    <w:p>
+      <w:pPr>
+        <w:pStyle w:val="Normal"/>
+        <w:numPr>
+          <w:ilvl w:val="0"/>
+          <w:numId w:val="8"/>
+        </w:numPr>
+        <w:rPr/>
+      </w:pPr>
+      <w:r>
+        <w:rPr>
+          <w:b/>
+          <w:bCs/>
+        </w:rPr>
+        <w:t>Jumper Wires</w:t>
+      </w:r>
+    </w:p>
+    <w:p>
+      <w:pPr>
+        <w:pStyle w:val="Normal"/>
+        <w:numPr>
+          <w:ilvl w:val="1"/>
+          <w:numId w:val="8"/>
+        </w:numPr>
+        <w:rPr>
+          <w:b/>
+          <w:b/>
+          <w:bCs/>
+        </w:rPr>
+      </w:pPr>
+      <w:hyperlink r:id="rId8">
+        <w:r>
+          <w:rPr>
+            <w:rStyle w:val="InternetLink"/>
+            <w:b/>
+            <w:bCs/>
+          </w:rPr>
+          <w:t>https://www.amazon.com/TUOFENG-Wire-Solid-different-colored-spools/dp/B07G2JWYDW/ref=sr_1_27?keywords=jumper%2Bwires&amp;qid=1571587344&amp;s=industrial&amp;sr=1-27&amp;th=1</w:t>
+        </w:r>
+      </w:hyperlink>
     </w:p>
     <w:sectPr>
       <w:type w:val="nextPage"/>
@@ -1916,6 +2092,298 @@
     </w:lvl>
   </w:abstractNum>
   <w:abstractNum w:abstractNumId="7">
+    <w:lvl w:ilvl="0">
+      <w:start w:val="1"/>
+      <w:numFmt w:val="bullet"/>
+      <w:lvlText w:val=""/>
+      <w:lvlJc w:val="left"/>
+      <w:pPr>
+        <w:tabs>
+          <w:tab w:val="num" w:pos="720"/>
+        </w:tabs>
+        <w:ind w:left="720" w:hanging="360"/>
+      </w:pPr>
+      <w:rPr>
+        <w:rFonts w:ascii="Symbol" w:hAnsi="Symbol" w:cs="Symbol" w:hint="default"/>
+        <w:rFonts w:cs="OpenSymbol"/>
+      </w:rPr>
+    </w:lvl>
+    <w:lvl w:ilvl="1">
+      <w:start w:val="1"/>
+      <w:numFmt w:val="bullet"/>
+      <w:lvlText w:val="◦"/>
+      <w:lvlJc w:val="left"/>
+      <w:pPr>
+        <w:tabs>
+          <w:tab w:val="num" w:pos="1080"/>
+        </w:tabs>
+        <w:ind w:left="1080" w:hanging="360"/>
+      </w:pPr>
+      <w:rPr>
+        <w:rFonts w:ascii="OpenSymbol" w:hAnsi="OpenSymbol" w:cs="OpenSymbol" w:hint="default"/>
+        <w:rFonts w:cs="OpenSymbol"/>
+      </w:rPr>
+    </w:lvl>
+    <w:lvl w:ilvl="2">
+      <w:start w:val="1"/>
+      <w:numFmt w:val="bullet"/>
+      <w:lvlText w:val="▪"/>
+      <w:lvlJc w:val="left"/>
+      <w:pPr>
+        <w:tabs>
+          <w:tab w:val="num" w:pos="1440"/>
+        </w:tabs>
+        <w:ind w:left="1440" w:hanging="360"/>
+      </w:pPr>
+      <w:rPr>
+        <w:rFonts w:ascii="OpenSymbol" w:hAnsi="OpenSymbol" w:cs="OpenSymbol" w:hint="default"/>
+        <w:rFonts w:cs="OpenSymbol"/>
+      </w:rPr>
+    </w:lvl>
+    <w:lvl w:ilvl="3">
+      <w:start w:val="1"/>
+      <w:numFmt w:val="bullet"/>
+      <w:lvlText w:val=""/>
+      <w:lvlJc w:val="left"/>
+      <w:pPr>
+        <w:tabs>
+          <w:tab w:val="num" w:pos="1800"/>
+        </w:tabs>
+        <w:ind w:left="1800" w:hanging="360"/>
+      </w:pPr>
+      <w:rPr>
+        <w:rFonts w:ascii="Symbol" w:hAnsi="Symbol" w:cs="Symbol" w:hint="default"/>
+        <w:rFonts w:cs="OpenSymbol"/>
+      </w:rPr>
+    </w:lvl>
+    <w:lvl w:ilvl="4">
+      <w:start w:val="1"/>
+      <w:numFmt w:val="bullet"/>
+      <w:lvlText w:val="◦"/>
+      <w:lvlJc w:val="left"/>
+      <w:pPr>
+        <w:tabs>
+          <w:tab w:val="num" w:pos="2160"/>
+        </w:tabs>
+        <w:ind w:left="2160" w:hanging="360"/>
+      </w:pPr>
+      <w:rPr>
+        <w:rFonts w:ascii="OpenSymbol" w:hAnsi="OpenSymbol" w:cs="OpenSymbol" w:hint="default"/>
+        <w:rFonts w:cs="OpenSymbol"/>
+      </w:rPr>
+    </w:lvl>
+    <w:lvl w:ilvl="5">
+      <w:start w:val="1"/>
+      <w:numFmt w:val="bullet"/>
+      <w:lvlText w:val="▪"/>
+      <w:lvlJc w:val="left"/>
+      <w:pPr>
+        <w:tabs>
+          <w:tab w:val="num" w:pos="2520"/>
+        </w:tabs>
+        <w:ind w:left="2520" w:hanging="360"/>
+      </w:pPr>
+      <w:rPr>
+        <w:rFonts w:ascii="OpenSymbol" w:hAnsi="OpenSymbol" w:cs="OpenSymbol" w:hint="default"/>
+        <w:rFonts w:cs="OpenSymbol"/>
+      </w:rPr>
+    </w:lvl>
+    <w:lvl w:ilvl="6">
+      <w:start w:val="1"/>
+      <w:numFmt w:val="bullet"/>
+      <w:lvlText w:val=""/>
+      <w:lvlJc w:val="left"/>
+      <w:pPr>
+        <w:tabs>
+          <w:tab w:val="num" w:pos="2880"/>
+        </w:tabs>
+        <w:ind w:left="2880" w:hanging="360"/>
+      </w:pPr>
+      <w:rPr>
+        <w:rFonts w:ascii="Symbol" w:hAnsi="Symbol" w:cs="Symbol" w:hint="default"/>
+        <w:rFonts w:cs="OpenSymbol"/>
+      </w:rPr>
+    </w:lvl>
+    <w:lvl w:ilvl="7">
+      <w:start w:val="1"/>
+      <w:numFmt w:val="bullet"/>
+      <w:lvlText w:val="◦"/>
+      <w:lvlJc w:val="left"/>
+      <w:pPr>
+        <w:tabs>
+          <w:tab w:val="num" w:pos="3240"/>
+        </w:tabs>
+        <w:ind w:left="3240" w:hanging="360"/>
+      </w:pPr>
+      <w:rPr>
+        <w:rFonts w:ascii="OpenSymbol" w:hAnsi="OpenSymbol" w:cs="OpenSymbol" w:hint="default"/>
+        <w:rFonts w:cs="OpenSymbol"/>
+      </w:rPr>
+    </w:lvl>
+    <w:lvl w:ilvl="8">
+      <w:start w:val="1"/>
+      <w:numFmt w:val="bullet"/>
+      <w:lvlText w:val="▪"/>
+      <w:lvlJc w:val="left"/>
+      <w:pPr>
+        <w:tabs>
+          <w:tab w:val="num" w:pos="3600"/>
+        </w:tabs>
+        <w:ind w:left="3600" w:hanging="360"/>
+      </w:pPr>
+      <w:rPr>
+        <w:rFonts w:ascii="OpenSymbol" w:hAnsi="OpenSymbol" w:cs="OpenSymbol" w:hint="default"/>
+        <w:rFonts w:cs="OpenSymbol"/>
+      </w:rPr>
+    </w:lvl>
+  </w:abstractNum>
+  <w:abstractNum w:abstractNumId="8">
+    <w:lvl w:ilvl="0">
+      <w:start w:val="1"/>
+      <w:numFmt w:val="bullet"/>
+      <w:lvlText w:val=""/>
+      <w:lvlJc w:val="left"/>
+      <w:pPr>
+        <w:tabs>
+          <w:tab w:val="num" w:pos="720"/>
+        </w:tabs>
+        <w:ind w:left="720" w:hanging="360"/>
+      </w:pPr>
+      <w:rPr>
+        <w:rFonts w:ascii="Symbol" w:hAnsi="Symbol" w:cs="Symbol" w:hint="default"/>
+        <w:rFonts w:cs="OpenSymbol"/>
+      </w:rPr>
+    </w:lvl>
+    <w:lvl w:ilvl="1">
+      <w:start w:val="1"/>
+      <w:numFmt w:val="bullet"/>
+      <w:lvlText w:val="◦"/>
+      <w:lvlJc w:val="left"/>
+      <w:pPr>
+        <w:tabs>
+          <w:tab w:val="num" w:pos="1080"/>
+        </w:tabs>
+        <w:ind w:left="1080" w:hanging="360"/>
+      </w:pPr>
+      <w:rPr>
+        <w:rFonts w:ascii="OpenSymbol" w:hAnsi="OpenSymbol" w:cs="OpenSymbol" w:hint="default"/>
+        <w:rFonts w:cs="OpenSymbol"/>
+      </w:rPr>
+    </w:lvl>
+    <w:lvl w:ilvl="2">
+      <w:start w:val="1"/>
+      <w:numFmt w:val="bullet"/>
+      <w:lvlText w:val="▪"/>
+      <w:lvlJc w:val="left"/>
+      <w:pPr>
+        <w:tabs>
+          <w:tab w:val="num" w:pos="1440"/>
+        </w:tabs>
+        <w:ind w:left="1440" w:hanging="360"/>
+      </w:pPr>
+      <w:rPr>
+        <w:rFonts w:ascii="OpenSymbol" w:hAnsi="OpenSymbol" w:cs="OpenSymbol" w:hint="default"/>
+        <w:rFonts w:cs="OpenSymbol"/>
+      </w:rPr>
+    </w:lvl>
+    <w:lvl w:ilvl="3">
+      <w:start w:val="1"/>
+      <w:numFmt w:val="bullet"/>
+      <w:lvlText w:val=""/>
+      <w:lvlJc w:val="left"/>
+      <w:pPr>
+        <w:tabs>
+          <w:tab w:val="num" w:pos="1800"/>
+        </w:tabs>
+        <w:ind w:left="1800" w:hanging="360"/>
+      </w:pPr>
+      <w:rPr>
+        <w:rFonts w:ascii="Symbol" w:hAnsi="Symbol" w:cs="Symbol" w:hint="default"/>
+        <w:rFonts w:cs="OpenSymbol"/>
+      </w:rPr>
+    </w:lvl>
+    <w:lvl w:ilvl="4">
+      <w:start w:val="1"/>
+      <w:numFmt w:val="bullet"/>
+      <w:lvlText w:val="◦"/>
+      <w:lvlJc w:val="left"/>
+      <w:pPr>
+        <w:tabs>
+          <w:tab w:val="num" w:pos="2160"/>
+        </w:tabs>
+        <w:ind w:left="2160" w:hanging="360"/>
+      </w:pPr>
+      <w:rPr>
+        <w:rFonts w:ascii="OpenSymbol" w:hAnsi="OpenSymbol" w:cs="OpenSymbol" w:hint="default"/>
+        <w:rFonts w:cs="OpenSymbol"/>
+      </w:rPr>
+    </w:lvl>
+    <w:lvl w:ilvl="5">
+      <w:start w:val="1"/>
+      <w:numFmt w:val="bullet"/>
+      <w:lvlText w:val="▪"/>
+      <w:lvlJc w:val="left"/>
+      <w:pPr>
+        <w:tabs>
+          <w:tab w:val="num" w:pos="2520"/>
+        </w:tabs>
+        <w:ind w:left="2520" w:hanging="360"/>
+      </w:pPr>
+      <w:rPr>
+        <w:rFonts w:ascii="OpenSymbol" w:hAnsi="OpenSymbol" w:cs="OpenSymbol" w:hint="default"/>
+        <w:rFonts w:cs="OpenSymbol"/>
+      </w:rPr>
+    </w:lvl>
+    <w:lvl w:ilvl="6">
+      <w:start w:val="1"/>
+      <w:numFmt w:val="bullet"/>
+      <w:lvlText w:val=""/>
+      <w:lvlJc w:val="left"/>
+      <w:pPr>
+        <w:tabs>
+          <w:tab w:val="num" w:pos="2880"/>
+        </w:tabs>
+        <w:ind w:left="2880" w:hanging="360"/>
+      </w:pPr>
+      <w:rPr>
+        <w:rFonts w:ascii="Symbol" w:hAnsi="Symbol" w:cs="Symbol" w:hint="default"/>
+        <w:rFonts w:cs="OpenSymbol"/>
+      </w:rPr>
+    </w:lvl>
+    <w:lvl w:ilvl="7">
+      <w:start w:val="1"/>
+      <w:numFmt w:val="bullet"/>
+      <w:lvlText w:val="◦"/>
+      <w:lvlJc w:val="left"/>
+      <w:pPr>
+        <w:tabs>
+          <w:tab w:val="num" w:pos="3240"/>
+        </w:tabs>
+        <w:ind w:left="3240" w:hanging="360"/>
+      </w:pPr>
+      <w:rPr>
+        <w:rFonts w:ascii="OpenSymbol" w:hAnsi="OpenSymbol" w:cs="OpenSymbol" w:hint="default"/>
+        <w:rFonts w:cs="OpenSymbol"/>
+      </w:rPr>
+    </w:lvl>
+    <w:lvl w:ilvl="8">
+      <w:start w:val="1"/>
+      <w:numFmt w:val="bullet"/>
+      <w:lvlText w:val="▪"/>
+      <w:lvlJc w:val="left"/>
+      <w:pPr>
+        <w:tabs>
+          <w:tab w:val="num" w:pos="3600"/>
+        </w:tabs>
+        <w:ind w:left="3600" w:hanging="360"/>
+      </w:pPr>
+      <w:rPr>
+        <w:rFonts w:ascii="OpenSymbol" w:hAnsi="OpenSymbol" w:cs="OpenSymbol" w:hint="default"/>
+        <w:rFonts w:cs="OpenSymbol"/>
+      </w:rPr>
+    </w:lvl>
+  </w:abstractNum>
+  <w:abstractNum w:abstractNumId="9">
     <w:lvl w:ilvl="0">
       <w:start w:val="1"/>
       <w:numFmt w:val="none"/>
@@ -2055,6 +2523,12 @@
   <w:num w:numId="7">
     <w:abstractNumId w:val="7"/>
   </w:num>
+  <w:num w:numId="8">
+    <w:abstractNumId w:val="8"/>
+  </w:num>
+  <w:num w:numId="9">
+    <w:abstractNumId w:val="9"/>
+  </w:num>
 </w:numbering>
 </file>
 
@@ -3525,6 +3999,392 @@
       <w:rFonts w:cs="OpenSymbol"/>
     </w:rPr>
   </w:style>
+  <w:style w:type="character" w:styleId="ListLabel199">
+    <w:name w:val="ListLabel 199"/>
+    <w:qFormat/>
+    <w:rPr>
+      <w:rFonts w:cs="OpenSymbol"/>
+    </w:rPr>
+  </w:style>
+  <w:style w:type="character" w:styleId="ListLabel200">
+    <w:name w:val="ListLabel 200"/>
+    <w:qFormat/>
+    <w:rPr>
+      <w:rFonts w:cs="OpenSymbol"/>
+    </w:rPr>
+  </w:style>
+  <w:style w:type="character" w:styleId="ListLabel201">
+    <w:name w:val="ListLabel 201"/>
+    <w:qFormat/>
+    <w:rPr>
+      <w:rFonts w:cs="OpenSymbol"/>
+    </w:rPr>
+  </w:style>
+  <w:style w:type="character" w:styleId="ListLabel202">
+    <w:name w:val="ListLabel 202"/>
+    <w:qFormat/>
+    <w:rPr>
+      <w:rFonts w:cs="OpenSymbol"/>
+    </w:rPr>
+  </w:style>
+  <w:style w:type="character" w:styleId="ListLabel203">
+    <w:name w:val="ListLabel 203"/>
+    <w:qFormat/>
+    <w:rPr>
+      <w:rFonts w:cs="OpenSymbol"/>
+    </w:rPr>
+  </w:style>
+  <w:style w:type="character" w:styleId="ListLabel204">
+    <w:name w:val="ListLabel 204"/>
+    <w:qFormat/>
+    <w:rPr>
+      <w:rFonts w:cs="OpenSymbol"/>
+    </w:rPr>
+  </w:style>
+  <w:style w:type="character" w:styleId="ListLabel205">
+    <w:name w:val="ListLabel 205"/>
+    <w:qFormat/>
+    <w:rPr>
+      <w:rFonts w:cs="OpenSymbol"/>
+    </w:rPr>
+  </w:style>
+  <w:style w:type="character" w:styleId="ListLabel206">
+    <w:name w:val="ListLabel 206"/>
+    <w:qFormat/>
+    <w:rPr>
+      <w:rFonts w:cs="OpenSymbol"/>
+    </w:rPr>
+  </w:style>
+  <w:style w:type="character" w:styleId="ListLabel207">
+    <w:name w:val="ListLabel 207"/>
+    <w:qFormat/>
+    <w:rPr>
+      <w:rFonts w:cs="OpenSymbol"/>
+    </w:rPr>
+  </w:style>
+  <w:style w:type="character" w:styleId="ListLabel208">
+    <w:name w:val="ListLabel 208"/>
+    <w:qFormat/>
+    <w:rPr>
+      <w:rFonts w:cs="Wingdings"/>
+      <w:b/>
+    </w:rPr>
+  </w:style>
+  <w:style w:type="character" w:styleId="ListLabel209">
+    <w:name w:val="ListLabel 209"/>
+    <w:qFormat/>
+    <w:rPr>
+      <w:rFonts w:cs="Wingdings"/>
+    </w:rPr>
+  </w:style>
+  <w:style w:type="character" w:styleId="ListLabel210">
+    <w:name w:val="ListLabel 210"/>
+    <w:qFormat/>
+    <w:rPr>
+      <w:rFonts w:cs="Wingdings"/>
+    </w:rPr>
+  </w:style>
+  <w:style w:type="character" w:styleId="ListLabel211">
+    <w:name w:val="ListLabel 211"/>
+    <w:qFormat/>
+    <w:rPr>
+      <w:rFonts w:cs="Wingdings"/>
+    </w:rPr>
+  </w:style>
+  <w:style w:type="character" w:styleId="ListLabel212">
+    <w:name w:val="ListLabel 212"/>
+    <w:qFormat/>
+    <w:rPr>
+      <w:rFonts w:cs="Wingdings"/>
+    </w:rPr>
+  </w:style>
+  <w:style w:type="character" w:styleId="ListLabel213">
+    <w:name w:val="ListLabel 213"/>
+    <w:qFormat/>
+    <w:rPr>
+      <w:rFonts w:cs="Wingdings"/>
+    </w:rPr>
+  </w:style>
+  <w:style w:type="character" w:styleId="ListLabel214">
+    <w:name w:val="ListLabel 214"/>
+    <w:qFormat/>
+    <w:rPr>
+      <w:rFonts w:cs="Wingdings"/>
+    </w:rPr>
+  </w:style>
+  <w:style w:type="character" w:styleId="ListLabel215">
+    <w:name w:val="ListLabel 215"/>
+    <w:qFormat/>
+    <w:rPr>
+      <w:rFonts w:cs="Wingdings"/>
+    </w:rPr>
+  </w:style>
+  <w:style w:type="character" w:styleId="ListLabel216">
+    <w:name w:val="ListLabel 216"/>
+    <w:qFormat/>
+    <w:rPr>
+      <w:rFonts w:cs="Wingdings"/>
+    </w:rPr>
+  </w:style>
+  <w:style w:type="character" w:styleId="ListLabel217">
+    <w:name w:val="ListLabel 217"/>
+    <w:qFormat/>
+    <w:rPr>
+      <w:rFonts w:cs="OpenSymbol"/>
+      <w:b/>
+    </w:rPr>
+  </w:style>
+  <w:style w:type="character" w:styleId="ListLabel218">
+    <w:name w:val="ListLabel 218"/>
+    <w:qFormat/>
+    <w:rPr>
+      <w:rFonts w:cs="OpenSymbol"/>
+      <w:b/>
+    </w:rPr>
+  </w:style>
+  <w:style w:type="character" w:styleId="ListLabel219">
+    <w:name w:val="ListLabel 219"/>
+    <w:qFormat/>
+    <w:rPr>
+      <w:rFonts w:cs="OpenSymbol"/>
+    </w:rPr>
+  </w:style>
+  <w:style w:type="character" w:styleId="ListLabel220">
+    <w:name w:val="ListLabel 220"/>
+    <w:qFormat/>
+    <w:rPr>
+      <w:rFonts w:cs="OpenSymbol"/>
+    </w:rPr>
+  </w:style>
+  <w:style w:type="character" w:styleId="ListLabel221">
+    <w:name w:val="ListLabel 221"/>
+    <w:qFormat/>
+    <w:rPr>
+      <w:rFonts w:cs="OpenSymbol"/>
+    </w:rPr>
+  </w:style>
+  <w:style w:type="character" w:styleId="ListLabel222">
+    <w:name w:val="ListLabel 222"/>
+    <w:qFormat/>
+    <w:rPr>
+      <w:rFonts w:cs="OpenSymbol"/>
+    </w:rPr>
+  </w:style>
+  <w:style w:type="character" w:styleId="ListLabel223">
+    <w:name w:val="ListLabel 223"/>
+    <w:qFormat/>
+    <w:rPr>
+      <w:rFonts w:cs="OpenSymbol"/>
+    </w:rPr>
+  </w:style>
+  <w:style w:type="character" w:styleId="ListLabel224">
+    <w:name w:val="ListLabel 224"/>
+    <w:qFormat/>
+    <w:rPr>
+      <w:rFonts w:cs="OpenSymbol"/>
+    </w:rPr>
+  </w:style>
+  <w:style w:type="character" w:styleId="ListLabel225">
+    <w:name w:val="ListLabel 225"/>
+    <w:qFormat/>
+    <w:rPr>
+      <w:rFonts w:cs="OpenSymbol"/>
+    </w:rPr>
+  </w:style>
+  <w:style w:type="character" w:styleId="ListLabel226">
+    <w:name w:val="ListLabel 226"/>
+    <w:qFormat/>
+    <w:rPr>
+      <w:rFonts w:cs="OpenSymbol"/>
+      <w:b/>
+    </w:rPr>
+  </w:style>
+  <w:style w:type="character" w:styleId="ListLabel227">
+    <w:name w:val="ListLabel 227"/>
+    <w:qFormat/>
+    <w:rPr>
+      <w:rFonts w:cs="OpenSymbol"/>
+    </w:rPr>
+  </w:style>
+  <w:style w:type="character" w:styleId="ListLabel228">
+    <w:name w:val="ListLabel 228"/>
+    <w:qFormat/>
+    <w:rPr>
+      <w:rFonts w:cs="OpenSymbol"/>
+    </w:rPr>
+  </w:style>
+  <w:style w:type="character" w:styleId="ListLabel229">
+    <w:name w:val="ListLabel 229"/>
+    <w:qFormat/>
+    <w:rPr>
+      <w:rFonts w:cs="OpenSymbol"/>
+    </w:rPr>
+  </w:style>
+  <w:style w:type="character" w:styleId="ListLabel230">
+    <w:name w:val="ListLabel 230"/>
+    <w:qFormat/>
+    <w:rPr>
+      <w:rFonts w:cs="OpenSymbol"/>
+    </w:rPr>
+  </w:style>
+  <w:style w:type="character" w:styleId="ListLabel231">
+    <w:name w:val="ListLabel 231"/>
+    <w:qFormat/>
+    <w:rPr>
+      <w:rFonts w:cs="OpenSymbol"/>
+    </w:rPr>
+  </w:style>
+  <w:style w:type="character" w:styleId="ListLabel232">
+    <w:name w:val="ListLabel 232"/>
+    <w:qFormat/>
+    <w:rPr>
+      <w:rFonts w:cs="OpenSymbol"/>
+    </w:rPr>
+  </w:style>
+  <w:style w:type="character" w:styleId="ListLabel233">
+    <w:name w:val="ListLabel 233"/>
+    <w:qFormat/>
+    <w:rPr>
+      <w:rFonts w:cs="OpenSymbol"/>
+    </w:rPr>
+  </w:style>
+  <w:style w:type="character" w:styleId="ListLabel234">
+    <w:name w:val="ListLabel 234"/>
+    <w:qFormat/>
+    <w:rPr>
+      <w:rFonts w:cs="OpenSymbol"/>
+    </w:rPr>
+  </w:style>
+  <w:style w:type="character" w:styleId="ListLabel235">
+    <w:name w:val="ListLabel 235"/>
+    <w:qFormat/>
+    <w:rPr>
+      <w:rFonts w:cs="OpenSymbol"/>
+      <w:b/>
+    </w:rPr>
+  </w:style>
+  <w:style w:type="character" w:styleId="ListLabel236">
+    <w:name w:val="ListLabel 236"/>
+    <w:qFormat/>
+    <w:rPr>
+      <w:rFonts w:cs="OpenSymbol"/>
+      <w:b/>
+    </w:rPr>
+  </w:style>
+  <w:style w:type="character" w:styleId="ListLabel237">
+    <w:name w:val="ListLabel 237"/>
+    <w:qFormat/>
+    <w:rPr>
+      <w:rFonts w:cs="OpenSymbol"/>
+      <w:b/>
+    </w:rPr>
+  </w:style>
+  <w:style w:type="character" w:styleId="ListLabel238">
+    <w:name w:val="ListLabel 238"/>
+    <w:qFormat/>
+    <w:rPr>
+      <w:rFonts w:cs="OpenSymbol"/>
+    </w:rPr>
+  </w:style>
+  <w:style w:type="character" w:styleId="ListLabel239">
+    <w:name w:val="ListLabel 239"/>
+    <w:qFormat/>
+    <w:rPr>
+      <w:rFonts w:cs="OpenSymbol"/>
+    </w:rPr>
+  </w:style>
+  <w:style w:type="character" w:styleId="ListLabel240">
+    <w:name w:val="ListLabel 240"/>
+    <w:qFormat/>
+    <w:rPr>
+      <w:rFonts w:cs="OpenSymbol"/>
+    </w:rPr>
+  </w:style>
+  <w:style w:type="character" w:styleId="ListLabel241">
+    <w:name w:val="ListLabel 241"/>
+    <w:qFormat/>
+    <w:rPr>
+      <w:rFonts w:cs="OpenSymbol"/>
+    </w:rPr>
+  </w:style>
+  <w:style w:type="character" w:styleId="ListLabel242">
+    <w:name w:val="ListLabel 242"/>
+    <w:qFormat/>
+    <w:rPr>
+      <w:rFonts w:cs="OpenSymbol"/>
+    </w:rPr>
+  </w:style>
+  <w:style w:type="character" w:styleId="ListLabel243">
+    <w:name w:val="ListLabel 243"/>
+    <w:qFormat/>
+    <w:rPr>
+      <w:rFonts w:cs="OpenSymbol"/>
+    </w:rPr>
+  </w:style>
+  <w:style w:type="character" w:styleId="ListLabel244">
+    <w:name w:val="ListLabel 244"/>
+    <w:qFormat/>
+    <w:rPr>
+      <w:rFonts w:cs="OpenSymbol"/>
+      <w:sz w:val="20"/>
+    </w:rPr>
+  </w:style>
+  <w:style w:type="character" w:styleId="ListLabel245">
+    <w:name w:val="ListLabel 245"/>
+    <w:qFormat/>
+    <w:rPr>
+      <w:rFonts w:cs="OpenSymbol"/>
+    </w:rPr>
+  </w:style>
+  <w:style w:type="character" w:styleId="ListLabel246">
+    <w:name w:val="ListLabel 246"/>
+    <w:qFormat/>
+    <w:rPr>
+      <w:rFonts w:cs="OpenSymbol"/>
+    </w:rPr>
+  </w:style>
+  <w:style w:type="character" w:styleId="ListLabel247">
+    <w:name w:val="ListLabel 247"/>
+    <w:qFormat/>
+    <w:rPr>
+      <w:rFonts w:cs="OpenSymbol"/>
+    </w:rPr>
+  </w:style>
+  <w:style w:type="character" w:styleId="ListLabel248">
+    <w:name w:val="ListLabel 248"/>
+    <w:qFormat/>
+    <w:rPr>
+      <w:rFonts w:cs="OpenSymbol"/>
+    </w:rPr>
+  </w:style>
+  <w:style w:type="character" w:styleId="ListLabel249">
+    <w:name w:val="ListLabel 249"/>
+    <w:qFormat/>
+    <w:rPr>
+      <w:rFonts w:cs="OpenSymbol"/>
+    </w:rPr>
+  </w:style>
+  <w:style w:type="character" w:styleId="ListLabel250">
+    <w:name w:val="ListLabel 250"/>
+    <w:qFormat/>
+    <w:rPr>
+      <w:rFonts w:cs="OpenSymbol"/>
+    </w:rPr>
+  </w:style>
+  <w:style w:type="character" w:styleId="ListLabel251">
+    <w:name w:val="ListLabel 251"/>
+    <w:qFormat/>
+    <w:rPr>
+      <w:rFonts w:cs="OpenSymbol"/>
+    </w:rPr>
+  </w:style>
+  <w:style w:type="character" w:styleId="ListLabel252">
+    <w:name w:val="ListLabel 252"/>
+    <w:qFormat/>
+    <w:rPr>
+      <w:rFonts w:cs="OpenSymbol"/>
+    </w:rPr>
+  </w:style>
   <w:style w:type="paragraph" w:styleId="Heading">
     <w:name w:val="Heading"/>
     <w:basedOn w:val="Normal"/>

</xml_diff>

<commit_message>
updates to code and documentation
</commit_message>
<xml_diff>
--- a/update_notes.docx
+++ b/update_notes.docx
@@ -1231,10 +1231,8 @@
       </w:pPr>
       <w:r>
         <w:rPr>
-          <w:b/>
-          <w:bCs/>
-          <w:color w:val="000000"/>
-          <w:u w:val="none"/>
+          <w:b w:val="false"/>
+          <w:bCs w:val="false"/>
         </w:rPr>
       </w:r>
     </w:p>
@@ -1270,10 +1268,8 @@
       </w:pPr>
       <w:r>
         <w:rPr>
-          <w:b/>
-          <w:bCs/>
-          <w:color w:val="000000"/>
-          <w:u w:val="none"/>
+          <w:b w:val="false"/>
+          <w:bCs w:val="false"/>
         </w:rPr>
       </w:r>
     </w:p>
@@ -1326,55 +1322,70 @@
         </w:rPr>
       </w:pPr>
       <w:r>
-        <w:rPr/>
-      </w:r>
-    </w:p>
-    <w:p>
-      <w:pPr>
-        <w:pStyle w:val="Normal"/>
-        <w:rPr>
-          <w:rStyle w:val="InternetLink"/>
-          <w:b/>
+        <w:rPr>
           <w:b/>
           <w:bCs/>
           <w:color w:val="000000"/>
           <w:u w:val="none"/>
         </w:rPr>
-      </w:pPr>
-      <w:r>
-        <w:rPr/>
-      </w:r>
-    </w:p>
-    <w:p>
-      <w:pPr>
-        <w:pStyle w:val="Normal"/>
-        <w:rPr/>
-      </w:pPr>
-      <w:r>
+      </w:r>
+    </w:p>
+    <w:p>
+      <w:pPr>
+        <w:pStyle w:val="Normal"/>
         <w:rPr>
           <w:rStyle w:val="InternetLink"/>
+          <w:b/>
           <w:b/>
           <w:bCs/>
           <w:color w:val="000000"/>
           <w:u w:val="none"/>
         </w:rPr>
-        <w:t>10/25/2019: Sandesh Banskota</w:t>
-      </w:r>
-    </w:p>
-    <w:p>
-      <w:pPr>
-        <w:pStyle w:val="Normal"/>
-        <w:rPr>
-          <w:rStyle w:val="InternetLink"/>
-          <w:b/>
+      </w:pPr>
+      <w:r>
+        <w:rPr>
           <w:b/>
           <w:bCs/>
           <w:color w:val="000000"/>
           <w:u w:val="none"/>
         </w:rPr>
-      </w:pPr>
-      <w:r>
-        <w:rPr/>
+      </w:r>
+    </w:p>
+    <w:p>
+      <w:pPr>
+        <w:pStyle w:val="Normal"/>
+        <w:rPr/>
+      </w:pPr>
+      <w:r>
+        <w:rPr>
+          <w:rStyle w:val="InternetLink"/>
+          <w:b/>
+          <w:bCs/>
+          <w:color w:val="000000"/>
+          <w:u w:val="none"/>
+        </w:rPr>
+        <w:t>10/25/2019: Sandesh Banskota</w:t>
+      </w:r>
+    </w:p>
+    <w:p>
+      <w:pPr>
+        <w:pStyle w:val="Normal"/>
+        <w:rPr>
+          <w:rStyle w:val="InternetLink"/>
+          <w:b/>
+          <w:b/>
+          <w:bCs/>
+          <w:color w:val="000000"/>
+          <w:u w:val="none"/>
+        </w:rPr>
+      </w:pPr>
+      <w:r>
+        <w:rPr>
+          <w:b/>
+          <w:bCs/>
+          <w:color w:val="000000"/>
+          <w:u w:val="none"/>
+        </w:rPr>
       </w:r>
     </w:p>
     <w:p>
@@ -1466,7 +1477,12 @@
         </w:rPr>
       </w:pPr>
       <w:r>
-        <w:rPr/>
+        <w:rPr>
+          <w:b w:val="false"/>
+          <w:bCs w:val="false"/>
+          <w:color w:val="000000"/>
+          <w:u w:val="none"/>
+        </w:rPr>
       </w:r>
     </w:p>
     <w:p>
@@ -1518,39 +1534,49 @@
         </w:rPr>
       </w:pPr>
       <w:r>
-        <w:rPr/>
-      </w:r>
-    </w:p>
-    <w:p>
-      <w:pPr>
-        <w:pStyle w:val="Normal"/>
-        <w:rPr/>
-      </w:pPr>
-      <w:r>
-        <w:rPr>
-          <w:rStyle w:val="InternetLink"/>
-          <w:b/>
-          <w:bCs/>
+        <w:rPr>
+          <w:b w:val="false"/>
+          <w:bCs w:val="false"/>
           <w:color w:val="000000"/>
           <w:u w:val="none"/>
         </w:rPr>
-        <w:t>10/28/2019: Sandesh Banskota</w:t>
-      </w:r>
-    </w:p>
-    <w:p>
-      <w:pPr>
-        <w:pStyle w:val="Normal"/>
+      </w:r>
+    </w:p>
+    <w:p>
+      <w:pPr>
+        <w:pStyle w:val="Normal"/>
+        <w:rPr/>
+      </w:pPr>
+      <w:r>
         <w:rPr>
           <w:rStyle w:val="InternetLink"/>
-          <w:b/>
           <w:b/>
           <w:bCs/>
           <w:color w:val="000000"/>
           <w:u w:val="none"/>
         </w:rPr>
-      </w:pPr>
-      <w:r>
-        <w:rPr/>
+        <w:t>10/28/2019: Sandesh Banskota</w:t>
+      </w:r>
+    </w:p>
+    <w:p>
+      <w:pPr>
+        <w:pStyle w:val="Normal"/>
+        <w:rPr>
+          <w:rStyle w:val="InternetLink"/>
+          <w:b/>
+          <w:b/>
+          <w:bCs/>
+          <w:color w:val="000000"/>
+          <w:u w:val="none"/>
+        </w:rPr>
+      </w:pPr>
+      <w:r>
+        <w:rPr>
+          <w:b/>
+          <w:bCs/>
+          <w:color w:val="000000"/>
+          <w:u w:val="none"/>
+        </w:rPr>
       </w:r>
     </w:p>
     <w:p>
@@ -1592,6 +1618,10 @@
     <w:p>
       <w:pPr>
         <w:pStyle w:val="Normal"/>
+        <w:numPr>
+          <w:ilvl w:val="0"/>
+          <w:numId w:val="13"/>
+        </w:numPr>
         <w:rPr/>
       </w:pPr>
       <w:r>
@@ -1602,16 +1632,12 @@
           <w:color w:val="000000"/>
           <w:u w:val="none"/>
         </w:rPr>
-        <w:t>TODO:</w:t>
-      </w:r>
-    </w:p>
-    <w:p>
-      <w:pPr>
-        <w:pStyle w:val="Normal"/>
-        <w:numPr>
-          <w:ilvl w:val="0"/>
-          <w:numId w:val="14"/>
-        </w:numPr>
+        <w:t>Servo library does not work for moving arm? Or does it?</w:t>
+      </w:r>
+    </w:p>
+    <w:p>
+      <w:pPr>
+        <w:pStyle w:val="Normal"/>
         <w:rPr/>
       </w:pPr>
       <w:r>
@@ -1622,7 +1648,7 @@
           <w:color w:val="000000"/>
           <w:u w:val="none"/>
         </w:rPr>
-        <w:t>Improve code to add functionality such as manual movement.</w:t>
+        <w:t>TODO:</w:t>
       </w:r>
     </w:p>
     <w:p>
@@ -1642,7 +1668,374 @@
           <w:color w:val="000000"/>
           <w:u w:val="none"/>
         </w:rPr>
+        <w:t>Improve code to add functionality such as manual movement.</w:t>
+      </w:r>
+    </w:p>
+    <w:p>
+      <w:pPr>
+        <w:pStyle w:val="Normal"/>
+        <w:numPr>
+          <w:ilvl w:val="0"/>
+          <w:numId w:val="14"/>
+        </w:numPr>
+        <w:rPr/>
+      </w:pPr>
+      <w:r>
+        <w:rPr>
+          <w:rStyle w:val="InternetLink"/>
+          <w:b w:val="false"/>
+          <w:bCs w:val="false"/>
+          <w:color w:val="000000"/>
+          <w:u w:val="none"/>
+        </w:rPr>
         <w:t>Create a strategy</w:t>
+      </w:r>
+    </w:p>
+    <w:p>
+      <w:pPr>
+        <w:pStyle w:val="Normal"/>
+        <w:rPr>
+          <w:rStyle w:val="InternetLink"/>
+          <w:b w:val="false"/>
+          <w:b w:val="false"/>
+          <w:bCs w:val="false"/>
+          <w:color w:val="000000"/>
+          <w:u w:val="none"/>
+        </w:rPr>
+      </w:pPr>
+      <w:r>
+        <w:rPr/>
+      </w:r>
+    </w:p>
+    <w:p>
+      <w:pPr>
+        <w:pStyle w:val="Normal"/>
+        <w:rPr>
+          <w:rStyle w:val="InternetLink"/>
+          <w:b w:val="false"/>
+          <w:b w:val="false"/>
+          <w:bCs w:val="false"/>
+          <w:color w:val="000000"/>
+          <w:u w:val="none"/>
+        </w:rPr>
+      </w:pPr>
+      <w:r>
+        <w:rPr/>
+      </w:r>
+    </w:p>
+    <w:p>
+      <w:pPr>
+        <w:pStyle w:val="Normal"/>
+        <w:rPr/>
+      </w:pPr>
+      <w:r>
+        <w:rPr>
+          <w:rStyle w:val="InternetLink"/>
+          <w:b/>
+          <w:bCs/>
+          <w:color w:val="000000"/>
+          <w:u w:val="none"/>
+        </w:rPr>
+        <w:t>11/14/2019: Sandesh Banskota</w:t>
+      </w:r>
+    </w:p>
+    <w:p>
+      <w:pPr>
+        <w:pStyle w:val="Normal"/>
+        <w:rPr>
+          <w:rStyle w:val="InternetLink"/>
+          <w:b/>
+          <w:b/>
+          <w:bCs/>
+          <w:color w:val="000000"/>
+          <w:u w:val="none"/>
+        </w:rPr>
+      </w:pPr>
+      <w:r>
+        <w:rPr/>
+      </w:r>
+    </w:p>
+    <w:p>
+      <w:pPr>
+        <w:pStyle w:val="Normal"/>
+        <w:rPr/>
+      </w:pPr>
+      <w:r>
+        <w:rPr>
+          <w:rStyle w:val="InternetLink"/>
+          <w:b w:val="false"/>
+          <w:bCs w:val="false"/>
+          <w:color w:val="000000"/>
+          <w:u w:val="none"/>
+        </w:rPr>
+        <w:t>Accomplished:</w:t>
+      </w:r>
+    </w:p>
+    <w:p>
+      <w:pPr>
+        <w:pStyle w:val="Normal"/>
+        <w:numPr>
+          <w:ilvl w:val="0"/>
+          <w:numId w:val="15"/>
+        </w:numPr>
+        <w:rPr/>
+      </w:pPr>
+      <w:r>
+        <w:rPr>
+          <w:rStyle w:val="InternetLink"/>
+          <w:b w:val="false"/>
+          <w:bCs w:val="false"/>
+          <w:color w:val="000000"/>
+          <w:u w:val="none"/>
+        </w:rPr>
+        <w:t>Soldered another teensy</w:t>
+      </w:r>
+    </w:p>
+    <w:p>
+      <w:pPr>
+        <w:pStyle w:val="Normal"/>
+        <w:numPr>
+          <w:ilvl w:val="0"/>
+          <w:numId w:val="15"/>
+        </w:numPr>
+        <w:rPr/>
+      </w:pPr>
+      <w:r>
+        <w:rPr>
+          <w:rStyle w:val="InternetLink"/>
+          <w:b w:val="false"/>
+          <w:bCs w:val="false"/>
+          <w:color w:val="000000"/>
+          <w:u w:val="none"/>
+        </w:rPr>
+        <w:t xml:space="preserve">Set up CAN bus with tranceiver. </w:t>
+      </w:r>
+    </w:p>
+    <w:p>
+      <w:pPr>
+        <w:pStyle w:val="Normal"/>
+        <w:numPr>
+          <w:ilvl w:val="0"/>
+          <w:numId w:val="15"/>
+        </w:numPr>
+        <w:rPr/>
+      </w:pPr>
+      <w:r>
+        <w:rPr>
+          <w:rStyle w:val="InternetLink"/>
+          <w:b w:val="false"/>
+          <w:bCs w:val="false"/>
+          <w:color w:val="000000"/>
+          <w:u w:val="none"/>
+        </w:rPr>
+        <w:t>Tried to test CAN bus with original code using FlexCan library but did not work</w:t>
+      </w:r>
+    </w:p>
+    <w:p>
+      <w:pPr>
+        <w:pStyle w:val="Normal"/>
+        <w:numPr>
+          <w:ilvl w:val="0"/>
+          <w:numId w:val="15"/>
+        </w:numPr>
+        <w:rPr/>
+      </w:pPr>
+      <w:r>
+        <w:rPr>
+          <w:rStyle w:val="InternetLink"/>
+          <w:b w:val="false"/>
+          <w:bCs w:val="false"/>
+          <w:color w:val="000000"/>
+          <w:u w:val="none"/>
+        </w:rPr>
+        <w:t>Create diagram for electrical system</w:t>
+      </w:r>
+    </w:p>
+    <w:p>
+      <w:pPr>
+        <w:pStyle w:val="Normal"/>
+        <w:rPr/>
+      </w:pPr>
+      <w:r>
+        <w:rPr>
+          <w:rStyle w:val="InternetLink"/>
+          <w:b w:val="false"/>
+          <w:bCs w:val="false"/>
+          <w:color w:val="000000"/>
+          <w:u w:val="none"/>
+        </w:rPr>
+        <w:t>TODO:</w:t>
+      </w:r>
+    </w:p>
+    <w:p>
+      <w:pPr>
+        <w:pStyle w:val="Normal"/>
+        <w:numPr>
+          <w:ilvl w:val="0"/>
+          <w:numId w:val="16"/>
+        </w:numPr>
+        <w:rPr/>
+      </w:pPr>
+      <w:r>
+        <w:rPr>
+          <w:rStyle w:val="InternetLink"/>
+          <w:b w:val="false"/>
+          <w:bCs w:val="false"/>
+          <w:color w:val="000000"/>
+          <w:u w:val="none"/>
+        </w:rPr>
+        <w:t>Create strategy for getting CAN to work</w:t>
+      </w:r>
+    </w:p>
+    <w:p>
+      <w:pPr>
+        <w:pStyle w:val="Normal"/>
+        <w:numPr>
+          <w:ilvl w:val="0"/>
+          <w:numId w:val="16"/>
+        </w:numPr>
+        <w:rPr/>
+      </w:pPr>
+      <w:r>
+        <w:rPr>
+          <w:rStyle w:val="InternetLink"/>
+          <w:b w:val="false"/>
+          <w:bCs w:val="false"/>
+          <w:color w:val="000000"/>
+          <w:u w:val="none"/>
+        </w:rPr>
+        <w:t>Look for an oscilloscope for the lab</w:t>
+      </w:r>
+    </w:p>
+    <w:p>
+      <w:pPr>
+        <w:pStyle w:val="Normal"/>
+        <w:numPr>
+          <w:ilvl w:val="0"/>
+          <w:numId w:val="16"/>
+        </w:numPr>
+        <w:rPr/>
+      </w:pPr>
+      <w:r>
+        <w:rPr>
+          <w:rStyle w:val="InternetLink"/>
+          <w:b w:val="false"/>
+          <w:bCs w:val="false"/>
+          <w:color w:val="000000"/>
+          <w:u w:val="none"/>
+        </w:rPr>
+        <w:t>Order actual terminating resistor.</w:t>
+      </w:r>
+    </w:p>
+    <w:p>
+      <w:pPr>
+        <w:pStyle w:val="Normal"/>
+        <w:numPr>
+          <w:ilvl w:val="0"/>
+          <w:numId w:val="16"/>
+        </w:numPr>
+        <w:rPr/>
+      </w:pPr>
+      <w:r>
+        <w:rPr>
+          <w:rStyle w:val="InternetLink"/>
+          <w:b w:val="false"/>
+          <w:bCs w:val="false"/>
+          <w:color w:val="000000"/>
+          <w:u w:val="none"/>
+        </w:rPr>
+        <w:t>Order capacitor to reduce noise in power.</w:t>
+      </w:r>
+    </w:p>
+    <w:p>
+      <w:pPr>
+        <w:pStyle w:val="Normal"/>
+        <w:rPr>
+          <w:rStyle w:val="InternetLink"/>
+          <w:b w:val="false"/>
+          <w:b w:val="false"/>
+          <w:bCs w:val="false"/>
+          <w:color w:val="000000"/>
+          <w:u w:val="none"/>
+        </w:rPr>
+      </w:pPr>
+      <w:r>
+        <w:rPr/>
+      </w:r>
+    </w:p>
+    <w:p>
+      <w:pPr>
+        <w:pStyle w:val="Normal"/>
+        <w:rPr/>
+      </w:pPr>
+      <w:r>
+        <w:rPr>
+          <w:rStyle w:val="InternetLink"/>
+          <w:b/>
+          <w:bCs/>
+          <w:color w:val="000000"/>
+          <w:u w:val="none"/>
+        </w:rPr>
+        <w:t>11/15/2019: Sandesh Banskota</w:t>
+      </w:r>
+    </w:p>
+    <w:p>
+      <w:pPr>
+        <w:pStyle w:val="Normal"/>
+        <w:rPr>
+          <w:rStyle w:val="InternetLink"/>
+          <w:b/>
+          <w:b/>
+          <w:bCs/>
+          <w:color w:val="000000"/>
+          <w:u w:val="none"/>
+        </w:rPr>
+      </w:pPr>
+      <w:r>
+        <w:rPr/>
+      </w:r>
+    </w:p>
+    <w:p>
+      <w:pPr>
+        <w:pStyle w:val="Normal"/>
+        <w:rPr/>
+      </w:pPr>
+      <w:r>
+        <w:rPr>
+          <w:rStyle w:val="InternetLink"/>
+          <w:b w:val="false"/>
+          <w:bCs w:val="false"/>
+          <w:color w:val="000000"/>
+          <w:u w:val="none"/>
+        </w:rPr>
+        <w:t>Accomplished:</w:t>
+      </w:r>
+    </w:p>
+    <w:p>
+      <w:pPr>
+        <w:pStyle w:val="Normal"/>
+        <w:numPr>
+          <w:ilvl w:val="0"/>
+          <w:numId w:val="17"/>
+        </w:numPr>
+        <w:rPr>
+          <w:rStyle w:val="InternetLink"/>
+          <w:b w:val="false"/>
+          <w:b w:val="false"/>
+          <w:bCs w:val="false"/>
+          <w:color w:val="000000"/>
+          <w:u w:val="none"/>
+        </w:rPr>
+      </w:pPr>
+      <w:r>
+        <w:rPr>
+          <w:rStyle w:val="InternetLink"/>
+          <w:b w:val="false"/>
+          <w:bCs w:val="false"/>
+          <w:color w:val="000000"/>
+          <w:u w:val="none"/>
+        </w:rPr>
+        <w:t>Got new parts ordered</w:t>
       </w:r>
     </w:p>
     <w:sectPr>
@@ -3716,6 +4109,444 @@
     </w:lvl>
   </w:abstractNum>
   <w:abstractNum w:abstractNumId="15">
+    <w:lvl w:ilvl="0">
+      <w:start w:val="1"/>
+      <w:numFmt w:val="bullet"/>
+      <w:lvlText w:val=""/>
+      <w:lvlJc w:val="left"/>
+      <w:pPr>
+        <w:tabs>
+          <w:tab w:val="num" w:pos="720"/>
+        </w:tabs>
+        <w:ind w:left="720" w:hanging="360"/>
+      </w:pPr>
+      <w:rPr>
+        <w:rFonts w:ascii="Symbol" w:hAnsi="Symbol" w:cs="Symbol" w:hint="default"/>
+        <w:rFonts w:cs="OpenSymbol"/>
+      </w:rPr>
+    </w:lvl>
+    <w:lvl w:ilvl="1">
+      <w:start w:val="1"/>
+      <w:numFmt w:val="bullet"/>
+      <w:lvlText w:val="◦"/>
+      <w:lvlJc w:val="left"/>
+      <w:pPr>
+        <w:tabs>
+          <w:tab w:val="num" w:pos="1080"/>
+        </w:tabs>
+        <w:ind w:left="1080" w:hanging="360"/>
+      </w:pPr>
+      <w:rPr>
+        <w:rFonts w:ascii="OpenSymbol" w:hAnsi="OpenSymbol" w:cs="OpenSymbol" w:hint="default"/>
+        <w:rFonts w:cs="OpenSymbol"/>
+      </w:rPr>
+    </w:lvl>
+    <w:lvl w:ilvl="2">
+      <w:start w:val="1"/>
+      <w:numFmt w:val="bullet"/>
+      <w:lvlText w:val="▪"/>
+      <w:lvlJc w:val="left"/>
+      <w:pPr>
+        <w:tabs>
+          <w:tab w:val="num" w:pos="1440"/>
+        </w:tabs>
+        <w:ind w:left="1440" w:hanging="360"/>
+      </w:pPr>
+      <w:rPr>
+        <w:rFonts w:ascii="OpenSymbol" w:hAnsi="OpenSymbol" w:cs="OpenSymbol" w:hint="default"/>
+        <w:rFonts w:cs="OpenSymbol"/>
+      </w:rPr>
+    </w:lvl>
+    <w:lvl w:ilvl="3">
+      <w:start w:val="1"/>
+      <w:numFmt w:val="bullet"/>
+      <w:lvlText w:val=""/>
+      <w:lvlJc w:val="left"/>
+      <w:pPr>
+        <w:tabs>
+          <w:tab w:val="num" w:pos="1800"/>
+        </w:tabs>
+        <w:ind w:left="1800" w:hanging="360"/>
+      </w:pPr>
+      <w:rPr>
+        <w:rFonts w:ascii="Symbol" w:hAnsi="Symbol" w:cs="Symbol" w:hint="default"/>
+        <w:rFonts w:cs="OpenSymbol"/>
+      </w:rPr>
+    </w:lvl>
+    <w:lvl w:ilvl="4">
+      <w:start w:val="1"/>
+      <w:numFmt w:val="bullet"/>
+      <w:lvlText w:val="◦"/>
+      <w:lvlJc w:val="left"/>
+      <w:pPr>
+        <w:tabs>
+          <w:tab w:val="num" w:pos="2160"/>
+        </w:tabs>
+        <w:ind w:left="2160" w:hanging="360"/>
+      </w:pPr>
+      <w:rPr>
+        <w:rFonts w:ascii="OpenSymbol" w:hAnsi="OpenSymbol" w:cs="OpenSymbol" w:hint="default"/>
+        <w:rFonts w:cs="OpenSymbol"/>
+      </w:rPr>
+    </w:lvl>
+    <w:lvl w:ilvl="5">
+      <w:start w:val="1"/>
+      <w:numFmt w:val="bullet"/>
+      <w:lvlText w:val="▪"/>
+      <w:lvlJc w:val="left"/>
+      <w:pPr>
+        <w:tabs>
+          <w:tab w:val="num" w:pos="2520"/>
+        </w:tabs>
+        <w:ind w:left="2520" w:hanging="360"/>
+      </w:pPr>
+      <w:rPr>
+        <w:rFonts w:ascii="OpenSymbol" w:hAnsi="OpenSymbol" w:cs="OpenSymbol" w:hint="default"/>
+        <w:rFonts w:cs="OpenSymbol"/>
+      </w:rPr>
+    </w:lvl>
+    <w:lvl w:ilvl="6">
+      <w:start w:val="1"/>
+      <w:numFmt w:val="bullet"/>
+      <w:lvlText w:val=""/>
+      <w:lvlJc w:val="left"/>
+      <w:pPr>
+        <w:tabs>
+          <w:tab w:val="num" w:pos="2880"/>
+        </w:tabs>
+        <w:ind w:left="2880" w:hanging="360"/>
+      </w:pPr>
+      <w:rPr>
+        <w:rFonts w:ascii="Symbol" w:hAnsi="Symbol" w:cs="Symbol" w:hint="default"/>
+        <w:rFonts w:cs="OpenSymbol"/>
+      </w:rPr>
+    </w:lvl>
+    <w:lvl w:ilvl="7">
+      <w:start w:val="1"/>
+      <w:numFmt w:val="bullet"/>
+      <w:lvlText w:val="◦"/>
+      <w:lvlJc w:val="left"/>
+      <w:pPr>
+        <w:tabs>
+          <w:tab w:val="num" w:pos="3240"/>
+        </w:tabs>
+        <w:ind w:left="3240" w:hanging="360"/>
+      </w:pPr>
+      <w:rPr>
+        <w:rFonts w:ascii="OpenSymbol" w:hAnsi="OpenSymbol" w:cs="OpenSymbol" w:hint="default"/>
+        <w:rFonts w:cs="OpenSymbol"/>
+      </w:rPr>
+    </w:lvl>
+    <w:lvl w:ilvl="8">
+      <w:start w:val="1"/>
+      <w:numFmt w:val="bullet"/>
+      <w:lvlText w:val="▪"/>
+      <w:lvlJc w:val="left"/>
+      <w:pPr>
+        <w:tabs>
+          <w:tab w:val="num" w:pos="3600"/>
+        </w:tabs>
+        <w:ind w:left="3600" w:hanging="360"/>
+      </w:pPr>
+      <w:rPr>
+        <w:rFonts w:ascii="OpenSymbol" w:hAnsi="OpenSymbol" w:cs="OpenSymbol" w:hint="default"/>
+        <w:rFonts w:cs="OpenSymbol"/>
+      </w:rPr>
+    </w:lvl>
+  </w:abstractNum>
+  <w:abstractNum w:abstractNumId="16">
+    <w:lvl w:ilvl="0">
+      <w:start w:val="1"/>
+      <w:numFmt w:val="bullet"/>
+      <w:lvlText w:val=""/>
+      <w:lvlJc w:val="left"/>
+      <w:pPr>
+        <w:tabs>
+          <w:tab w:val="num" w:pos="720"/>
+        </w:tabs>
+        <w:ind w:left="720" w:hanging="360"/>
+      </w:pPr>
+      <w:rPr>
+        <w:rFonts w:ascii="Symbol" w:hAnsi="Symbol" w:cs="Symbol" w:hint="default"/>
+        <w:rFonts w:cs="OpenSymbol"/>
+      </w:rPr>
+    </w:lvl>
+    <w:lvl w:ilvl="1">
+      <w:start w:val="1"/>
+      <w:numFmt w:val="bullet"/>
+      <w:lvlText w:val="◦"/>
+      <w:lvlJc w:val="left"/>
+      <w:pPr>
+        <w:tabs>
+          <w:tab w:val="num" w:pos="1080"/>
+        </w:tabs>
+        <w:ind w:left="1080" w:hanging="360"/>
+      </w:pPr>
+      <w:rPr>
+        <w:rFonts w:ascii="OpenSymbol" w:hAnsi="OpenSymbol" w:cs="OpenSymbol" w:hint="default"/>
+        <w:rFonts w:cs="OpenSymbol"/>
+      </w:rPr>
+    </w:lvl>
+    <w:lvl w:ilvl="2">
+      <w:start w:val="1"/>
+      <w:numFmt w:val="bullet"/>
+      <w:lvlText w:val="▪"/>
+      <w:lvlJc w:val="left"/>
+      <w:pPr>
+        <w:tabs>
+          <w:tab w:val="num" w:pos="1440"/>
+        </w:tabs>
+        <w:ind w:left="1440" w:hanging="360"/>
+      </w:pPr>
+      <w:rPr>
+        <w:rFonts w:ascii="OpenSymbol" w:hAnsi="OpenSymbol" w:cs="OpenSymbol" w:hint="default"/>
+        <w:rFonts w:cs="OpenSymbol"/>
+      </w:rPr>
+    </w:lvl>
+    <w:lvl w:ilvl="3">
+      <w:start w:val="1"/>
+      <w:numFmt w:val="bullet"/>
+      <w:lvlText w:val=""/>
+      <w:lvlJc w:val="left"/>
+      <w:pPr>
+        <w:tabs>
+          <w:tab w:val="num" w:pos="1800"/>
+        </w:tabs>
+        <w:ind w:left="1800" w:hanging="360"/>
+      </w:pPr>
+      <w:rPr>
+        <w:rFonts w:ascii="Symbol" w:hAnsi="Symbol" w:cs="Symbol" w:hint="default"/>
+        <w:rFonts w:cs="OpenSymbol"/>
+      </w:rPr>
+    </w:lvl>
+    <w:lvl w:ilvl="4">
+      <w:start w:val="1"/>
+      <w:numFmt w:val="bullet"/>
+      <w:lvlText w:val="◦"/>
+      <w:lvlJc w:val="left"/>
+      <w:pPr>
+        <w:tabs>
+          <w:tab w:val="num" w:pos="2160"/>
+        </w:tabs>
+        <w:ind w:left="2160" w:hanging="360"/>
+      </w:pPr>
+      <w:rPr>
+        <w:rFonts w:ascii="OpenSymbol" w:hAnsi="OpenSymbol" w:cs="OpenSymbol" w:hint="default"/>
+        <w:rFonts w:cs="OpenSymbol"/>
+      </w:rPr>
+    </w:lvl>
+    <w:lvl w:ilvl="5">
+      <w:start w:val="1"/>
+      <w:numFmt w:val="bullet"/>
+      <w:lvlText w:val="▪"/>
+      <w:lvlJc w:val="left"/>
+      <w:pPr>
+        <w:tabs>
+          <w:tab w:val="num" w:pos="2520"/>
+        </w:tabs>
+        <w:ind w:left="2520" w:hanging="360"/>
+      </w:pPr>
+      <w:rPr>
+        <w:rFonts w:ascii="OpenSymbol" w:hAnsi="OpenSymbol" w:cs="OpenSymbol" w:hint="default"/>
+        <w:rFonts w:cs="OpenSymbol"/>
+      </w:rPr>
+    </w:lvl>
+    <w:lvl w:ilvl="6">
+      <w:start w:val="1"/>
+      <w:numFmt w:val="bullet"/>
+      <w:lvlText w:val=""/>
+      <w:lvlJc w:val="left"/>
+      <w:pPr>
+        <w:tabs>
+          <w:tab w:val="num" w:pos="2880"/>
+        </w:tabs>
+        <w:ind w:left="2880" w:hanging="360"/>
+      </w:pPr>
+      <w:rPr>
+        <w:rFonts w:ascii="Symbol" w:hAnsi="Symbol" w:cs="Symbol" w:hint="default"/>
+        <w:rFonts w:cs="OpenSymbol"/>
+      </w:rPr>
+    </w:lvl>
+    <w:lvl w:ilvl="7">
+      <w:start w:val="1"/>
+      <w:numFmt w:val="bullet"/>
+      <w:lvlText w:val="◦"/>
+      <w:lvlJc w:val="left"/>
+      <w:pPr>
+        <w:tabs>
+          <w:tab w:val="num" w:pos="3240"/>
+        </w:tabs>
+        <w:ind w:left="3240" w:hanging="360"/>
+      </w:pPr>
+      <w:rPr>
+        <w:rFonts w:ascii="OpenSymbol" w:hAnsi="OpenSymbol" w:cs="OpenSymbol" w:hint="default"/>
+        <w:rFonts w:cs="OpenSymbol"/>
+      </w:rPr>
+    </w:lvl>
+    <w:lvl w:ilvl="8">
+      <w:start w:val="1"/>
+      <w:numFmt w:val="bullet"/>
+      <w:lvlText w:val="▪"/>
+      <w:lvlJc w:val="left"/>
+      <w:pPr>
+        <w:tabs>
+          <w:tab w:val="num" w:pos="3600"/>
+        </w:tabs>
+        <w:ind w:left="3600" w:hanging="360"/>
+      </w:pPr>
+      <w:rPr>
+        <w:rFonts w:ascii="OpenSymbol" w:hAnsi="OpenSymbol" w:cs="OpenSymbol" w:hint="default"/>
+        <w:rFonts w:cs="OpenSymbol"/>
+      </w:rPr>
+    </w:lvl>
+  </w:abstractNum>
+  <w:abstractNum w:abstractNumId="17">
+    <w:lvl w:ilvl="0">
+      <w:start w:val="1"/>
+      <w:numFmt w:val="bullet"/>
+      <w:lvlText w:val=""/>
+      <w:lvlJc w:val="left"/>
+      <w:pPr>
+        <w:tabs>
+          <w:tab w:val="num" w:pos="720"/>
+        </w:tabs>
+        <w:ind w:left="720" w:hanging="360"/>
+      </w:pPr>
+      <w:rPr>
+        <w:rFonts w:ascii="Symbol" w:hAnsi="Symbol" w:cs="Symbol" w:hint="default"/>
+        <w:rFonts w:cs="OpenSymbol"/>
+      </w:rPr>
+    </w:lvl>
+    <w:lvl w:ilvl="1">
+      <w:start w:val="1"/>
+      <w:numFmt w:val="bullet"/>
+      <w:lvlText w:val="◦"/>
+      <w:lvlJc w:val="left"/>
+      <w:pPr>
+        <w:tabs>
+          <w:tab w:val="num" w:pos="1080"/>
+        </w:tabs>
+        <w:ind w:left="1080" w:hanging="360"/>
+      </w:pPr>
+      <w:rPr>
+        <w:rFonts w:ascii="OpenSymbol" w:hAnsi="OpenSymbol" w:cs="OpenSymbol" w:hint="default"/>
+        <w:rFonts w:cs="OpenSymbol"/>
+      </w:rPr>
+    </w:lvl>
+    <w:lvl w:ilvl="2">
+      <w:start w:val="1"/>
+      <w:numFmt w:val="bullet"/>
+      <w:lvlText w:val="▪"/>
+      <w:lvlJc w:val="left"/>
+      <w:pPr>
+        <w:tabs>
+          <w:tab w:val="num" w:pos="1440"/>
+        </w:tabs>
+        <w:ind w:left="1440" w:hanging="360"/>
+      </w:pPr>
+      <w:rPr>
+        <w:rFonts w:ascii="OpenSymbol" w:hAnsi="OpenSymbol" w:cs="OpenSymbol" w:hint="default"/>
+        <w:rFonts w:cs="OpenSymbol"/>
+      </w:rPr>
+    </w:lvl>
+    <w:lvl w:ilvl="3">
+      <w:start w:val="1"/>
+      <w:numFmt w:val="bullet"/>
+      <w:lvlText w:val=""/>
+      <w:lvlJc w:val="left"/>
+      <w:pPr>
+        <w:tabs>
+          <w:tab w:val="num" w:pos="1800"/>
+        </w:tabs>
+        <w:ind w:left="1800" w:hanging="360"/>
+      </w:pPr>
+      <w:rPr>
+        <w:rFonts w:ascii="Symbol" w:hAnsi="Symbol" w:cs="Symbol" w:hint="default"/>
+        <w:rFonts w:cs="OpenSymbol"/>
+      </w:rPr>
+    </w:lvl>
+    <w:lvl w:ilvl="4">
+      <w:start w:val="1"/>
+      <w:numFmt w:val="bullet"/>
+      <w:lvlText w:val="◦"/>
+      <w:lvlJc w:val="left"/>
+      <w:pPr>
+        <w:tabs>
+          <w:tab w:val="num" w:pos="2160"/>
+        </w:tabs>
+        <w:ind w:left="2160" w:hanging="360"/>
+      </w:pPr>
+      <w:rPr>
+        <w:rFonts w:ascii="OpenSymbol" w:hAnsi="OpenSymbol" w:cs="OpenSymbol" w:hint="default"/>
+        <w:rFonts w:cs="OpenSymbol"/>
+      </w:rPr>
+    </w:lvl>
+    <w:lvl w:ilvl="5">
+      <w:start w:val="1"/>
+      <w:numFmt w:val="bullet"/>
+      <w:lvlText w:val="▪"/>
+      <w:lvlJc w:val="left"/>
+      <w:pPr>
+        <w:tabs>
+          <w:tab w:val="num" w:pos="2520"/>
+        </w:tabs>
+        <w:ind w:left="2520" w:hanging="360"/>
+      </w:pPr>
+      <w:rPr>
+        <w:rFonts w:ascii="OpenSymbol" w:hAnsi="OpenSymbol" w:cs="OpenSymbol" w:hint="default"/>
+        <w:rFonts w:cs="OpenSymbol"/>
+      </w:rPr>
+    </w:lvl>
+    <w:lvl w:ilvl="6">
+      <w:start w:val="1"/>
+      <w:numFmt w:val="bullet"/>
+      <w:lvlText w:val=""/>
+      <w:lvlJc w:val="left"/>
+      <w:pPr>
+        <w:tabs>
+          <w:tab w:val="num" w:pos="2880"/>
+        </w:tabs>
+        <w:ind w:left="2880" w:hanging="360"/>
+      </w:pPr>
+      <w:rPr>
+        <w:rFonts w:ascii="Symbol" w:hAnsi="Symbol" w:cs="Symbol" w:hint="default"/>
+        <w:rFonts w:cs="OpenSymbol"/>
+      </w:rPr>
+    </w:lvl>
+    <w:lvl w:ilvl="7">
+      <w:start w:val="1"/>
+      <w:numFmt w:val="bullet"/>
+      <w:lvlText w:val="◦"/>
+      <w:lvlJc w:val="left"/>
+      <w:pPr>
+        <w:tabs>
+          <w:tab w:val="num" w:pos="3240"/>
+        </w:tabs>
+        <w:ind w:left="3240" w:hanging="360"/>
+      </w:pPr>
+      <w:rPr>
+        <w:rFonts w:ascii="OpenSymbol" w:hAnsi="OpenSymbol" w:cs="OpenSymbol" w:hint="default"/>
+        <w:rFonts w:cs="OpenSymbol"/>
+      </w:rPr>
+    </w:lvl>
+    <w:lvl w:ilvl="8">
+      <w:start w:val="1"/>
+      <w:numFmt w:val="bullet"/>
+      <w:lvlText w:val="▪"/>
+      <w:lvlJc w:val="left"/>
+      <w:pPr>
+        <w:tabs>
+          <w:tab w:val="num" w:pos="3600"/>
+        </w:tabs>
+        <w:ind w:left="3600" w:hanging="360"/>
+      </w:pPr>
+      <w:rPr>
+        <w:rFonts w:ascii="OpenSymbol" w:hAnsi="OpenSymbol" w:cs="OpenSymbol" w:hint="default"/>
+        <w:rFonts w:cs="OpenSymbol"/>
+      </w:rPr>
+    </w:lvl>
+  </w:abstractNum>
+  <w:abstractNum w:abstractNumId="18">
     <w:lvl w:ilvl="0">
       <w:start w:val="1"/>
       <w:numFmt w:val="none"/>
@@ -3879,6 +4710,15 @@
   <w:num w:numId="15">
     <w:abstractNumId w:val="15"/>
   </w:num>
+  <w:num w:numId="16">
+    <w:abstractNumId w:val="16"/>
+  </w:num>
+  <w:num w:numId="17">
+    <w:abstractNumId w:val="17"/>
+  </w:num>
+  <w:num w:numId="18">
+    <w:abstractNumId w:val="18"/>
+  </w:num>
 </w:numbering>
 </file>
 
@@ -6891,6 +7731,899 @@
       <w:rFonts w:cs="OpenSymbol"/>
     </w:rPr>
   </w:style>
+  <w:style w:type="character" w:styleId="ListLabel415">
+    <w:name w:val="ListLabel 415"/>
+    <w:qFormat/>
+    <w:rPr>
+      <w:rFonts w:cs="OpenSymbol"/>
+    </w:rPr>
+  </w:style>
+  <w:style w:type="character" w:styleId="ListLabel416">
+    <w:name w:val="ListLabel 416"/>
+    <w:qFormat/>
+    <w:rPr>
+      <w:rFonts w:cs="OpenSymbol"/>
+    </w:rPr>
+  </w:style>
+  <w:style w:type="character" w:styleId="ListLabel417">
+    <w:name w:val="ListLabel 417"/>
+    <w:qFormat/>
+    <w:rPr>
+      <w:rFonts w:cs="OpenSymbol"/>
+    </w:rPr>
+  </w:style>
+  <w:style w:type="character" w:styleId="ListLabel418">
+    <w:name w:val="ListLabel 418"/>
+    <w:qFormat/>
+    <w:rPr>
+      <w:rFonts w:cs="OpenSymbol"/>
+    </w:rPr>
+  </w:style>
+  <w:style w:type="character" w:styleId="ListLabel419">
+    <w:name w:val="ListLabel 419"/>
+    <w:qFormat/>
+    <w:rPr>
+      <w:rFonts w:cs="OpenSymbol"/>
+    </w:rPr>
+  </w:style>
+  <w:style w:type="character" w:styleId="ListLabel420">
+    <w:name w:val="ListLabel 420"/>
+    <w:qFormat/>
+    <w:rPr>
+      <w:rFonts w:cs="OpenSymbol"/>
+    </w:rPr>
+  </w:style>
+  <w:style w:type="character" w:styleId="ListLabel421">
+    <w:name w:val="ListLabel 421"/>
+    <w:qFormat/>
+    <w:rPr>
+      <w:rFonts w:cs="OpenSymbol"/>
+    </w:rPr>
+  </w:style>
+  <w:style w:type="character" w:styleId="ListLabel422">
+    <w:name w:val="ListLabel 422"/>
+    <w:qFormat/>
+    <w:rPr>
+      <w:rFonts w:cs="OpenSymbol"/>
+    </w:rPr>
+  </w:style>
+  <w:style w:type="character" w:styleId="ListLabel423">
+    <w:name w:val="ListLabel 423"/>
+    <w:qFormat/>
+    <w:rPr>
+      <w:rFonts w:cs="OpenSymbol"/>
+    </w:rPr>
+  </w:style>
+  <w:style w:type="character" w:styleId="ListLabel424">
+    <w:name w:val="ListLabel 424"/>
+    <w:qFormat/>
+    <w:rPr>
+      <w:rFonts w:cs="Wingdings"/>
+      <w:b/>
+    </w:rPr>
+  </w:style>
+  <w:style w:type="character" w:styleId="ListLabel425">
+    <w:name w:val="ListLabel 425"/>
+    <w:qFormat/>
+    <w:rPr>
+      <w:rFonts w:cs="Wingdings"/>
+    </w:rPr>
+  </w:style>
+  <w:style w:type="character" w:styleId="ListLabel426">
+    <w:name w:val="ListLabel 426"/>
+    <w:qFormat/>
+    <w:rPr>
+      <w:rFonts w:cs="Wingdings"/>
+    </w:rPr>
+  </w:style>
+  <w:style w:type="character" w:styleId="ListLabel427">
+    <w:name w:val="ListLabel 427"/>
+    <w:qFormat/>
+    <w:rPr>
+      <w:rFonts w:cs="Wingdings"/>
+    </w:rPr>
+  </w:style>
+  <w:style w:type="character" w:styleId="ListLabel428">
+    <w:name w:val="ListLabel 428"/>
+    <w:qFormat/>
+    <w:rPr>
+      <w:rFonts w:cs="Wingdings"/>
+    </w:rPr>
+  </w:style>
+  <w:style w:type="character" w:styleId="ListLabel429">
+    <w:name w:val="ListLabel 429"/>
+    <w:qFormat/>
+    <w:rPr>
+      <w:rFonts w:cs="Wingdings"/>
+    </w:rPr>
+  </w:style>
+  <w:style w:type="character" w:styleId="ListLabel430">
+    <w:name w:val="ListLabel 430"/>
+    <w:qFormat/>
+    <w:rPr>
+      <w:rFonts w:cs="Wingdings"/>
+    </w:rPr>
+  </w:style>
+  <w:style w:type="character" w:styleId="ListLabel431">
+    <w:name w:val="ListLabel 431"/>
+    <w:qFormat/>
+    <w:rPr>
+      <w:rFonts w:cs="Wingdings"/>
+    </w:rPr>
+  </w:style>
+  <w:style w:type="character" w:styleId="ListLabel432">
+    <w:name w:val="ListLabel 432"/>
+    <w:qFormat/>
+    <w:rPr>
+      <w:rFonts w:cs="Wingdings"/>
+    </w:rPr>
+  </w:style>
+  <w:style w:type="character" w:styleId="ListLabel433">
+    <w:name w:val="ListLabel 433"/>
+    <w:qFormat/>
+    <w:rPr>
+      <w:rFonts w:cs="OpenSymbol"/>
+      <w:b/>
+    </w:rPr>
+  </w:style>
+  <w:style w:type="character" w:styleId="ListLabel434">
+    <w:name w:val="ListLabel 434"/>
+    <w:qFormat/>
+    <w:rPr>
+      <w:rFonts w:cs="OpenSymbol"/>
+      <w:b/>
+    </w:rPr>
+  </w:style>
+  <w:style w:type="character" w:styleId="ListLabel435">
+    <w:name w:val="ListLabel 435"/>
+    <w:qFormat/>
+    <w:rPr>
+      <w:rFonts w:cs="OpenSymbol"/>
+    </w:rPr>
+  </w:style>
+  <w:style w:type="character" w:styleId="ListLabel436">
+    <w:name w:val="ListLabel 436"/>
+    <w:qFormat/>
+    <w:rPr>
+      <w:rFonts w:cs="OpenSymbol"/>
+    </w:rPr>
+  </w:style>
+  <w:style w:type="character" w:styleId="ListLabel437">
+    <w:name w:val="ListLabel 437"/>
+    <w:qFormat/>
+    <w:rPr>
+      <w:rFonts w:cs="OpenSymbol"/>
+    </w:rPr>
+  </w:style>
+  <w:style w:type="character" w:styleId="ListLabel438">
+    <w:name w:val="ListLabel 438"/>
+    <w:qFormat/>
+    <w:rPr>
+      <w:rFonts w:cs="OpenSymbol"/>
+    </w:rPr>
+  </w:style>
+  <w:style w:type="character" w:styleId="ListLabel439">
+    <w:name w:val="ListLabel 439"/>
+    <w:qFormat/>
+    <w:rPr>
+      <w:rFonts w:cs="OpenSymbol"/>
+    </w:rPr>
+  </w:style>
+  <w:style w:type="character" w:styleId="ListLabel440">
+    <w:name w:val="ListLabel 440"/>
+    <w:qFormat/>
+    <w:rPr>
+      <w:rFonts w:cs="OpenSymbol"/>
+    </w:rPr>
+  </w:style>
+  <w:style w:type="character" w:styleId="ListLabel441">
+    <w:name w:val="ListLabel 441"/>
+    <w:qFormat/>
+    <w:rPr>
+      <w:rFonts w:cs="OpenSymbol"/>
+    </w:rPr>
+  </w:style>
+  <w:style w:type="character" w:styleId="ListLabel442">
+    <w:name w:val="ListLabel 442"/>
+    <w:qFormat/>
+    <w:rPr>
+      <w:rFonts w:cs="OpenSymbol"/>
+      <w:b/>
+    </w:rPr>
+  </w:style>
+  <w:style w:type="character" w:styleId="ListLabel443">
+    <w:name w:val="ListLabel 443"/>
+    <w:qFormat/>
+    <w:rPr>
+      <w:rFonts w:cs="OpenSymbol"/>
+    </w:rPr>
+  </w:style>
+  <w:style w:type="character" w:styleId="ListLabel444">
+    <w:name w:val="ListLabel 444"/>
+    <w:qFormat/>
+    <w:rPr>
+      <w:rFonts w:cs="OpenSymbol"/>
+    </w:rPr>
+  </w:style>
+  <w:style w:type="character" w:styleId="ListLabel445">
+    <w:name w:val="ListLabel 445"/>
+    <w:qFormat/>
+    <w:rPr>
+      <w:rFonts w:cs="OpenSymbol"/>
+    </w:rPr>
+  </w:style>
+  <w:style w:type="character" w:styleId="ListLabel446">
+    <w:name w:val="ListLabel 446"/>
+    <w:qFormat/>
+    <w:rPr>
+      <w:rFonts w:cs="OpenSymbol"/>
+    </w:rPr>
+  </w:style>
+  <w:style w:type="character" w:styleId="ListLabel447">
+    <w:name w:val="ListLabel 447"/>
+    <w:qFormat/>
+    <w:rPr>
+      <w:rFonts w:cs="OpenSymbol"/>
+    </w:rPr>
+  </w:style>
+  <w:style w:type="character" w:styleId="ListLabel448">
+    <w:name w:val="ListLabel 448"/>
+    <w:qFormat/>
+    <w:rPr>
+      <w:rFonts w:cs="OpenSymbol"/>
+    </w:rPr>
+  </w:style>
+  <w:style w:type="character" w:styleId="ListLabel449">
+    <w:name w:val="ListLabel 449"/>
+    <w:qFormat/>
+    <w:rPr>
+      <w:rFonts w:cs="OpenSymbol"/>
+    </w:rPr>
+  </w:style>
+  <w:style w:type="character" w:styleId="ListLabel450">
+    <w:name w:val="ListLabel 450"/>
+    <w:qFormat/>
+    <w:rPr>
+      <w:rFonts w:cs="OpenSymbol"/>
+    </w:rPr>
+  </w:style>
+  <w:style w:type="character" w:styleId="ListLabel451">
+    <w:name w:val="ListLabel 451"/>
+    <w:qFormat/>
+    <w:rPr>
+      <w:rFonts w:cs="OpenSymbol"/>
+      <w:b/>
+    </w:rPr>
+  </w:style>
+  <w:style w:type="character" w:styleId="ListLabel452">
+    <w:name w:val="ListLabel 452"/>
+    <w:qFormat/>
+    <w:rPr>
+      <w:rFonts w:cs="OpenSymbol"/>
+      <w:b/>
+    </w:rPr>
+  </w:style>
+  <w:style w:type="character" w:styleId="ListLabel453">
+    <w:name w:val="ListLabel 453"/>
+    <w:qFormat/>
+    <w:rPr>
+      <w:rFonts w:cs="OpenSymbol"/>
+      <w:b/>
+    </w:rPr>
+  </w:style>
+  <w:style w:type="character" w:styleId="ListLabel454">
+    <w:name w:val="ListLabel 454"/>
+    <w:qFormat/>
+    <w:rPr>
+      <w:rFonts w:cs="OpenSymbol"/>
+    </w:rPr>
+  </w:style>
+  <w:style w:type="character" w:styleId="ListLabel455">
+    <w:name w:val="ListLabel 455"/>
+    <w:qFormat/>
+    <w:rPr>
+      <w:rFonts w:cs="OpenSymbol"/>
+    </w:rPr>
+  </w:style>
+  <w:style w:type="character" w:styleId="ListLabel456">
+    <w:name w:val="ListLabel 456"/>
+    <w:qFormat/>
+    <w:rPr>
+      <w:rFonts w:cs="OpenSymbol"/>
+    </w:rPr>
+  </w:style>
+  <w:style w:type="character" w:styleId="ListLabel457">
+    <w:name w:val="ListLabel 457"/>
+    <w:qFormat/>
+    <w:rPr>
+      <w:rFonts w:cs="OpenSymbol"/>
+    </w:rPr>
+  </w:style>
+  <w:style w:type="character" w:styleId="ListLabel458">
+    <w:name w:val="ListLabel 458"/>
+    <w:qFormat/>
+    <w:rPr>
+      <w:rFonts w:cs="OpenSymbol"/>
+    </w:rPr>
+  </w:style>
+  <w:style w:type="character" w:styleId="ListLabel459">
+    <w:name w:val="ListLabel 459"/>
+    <w:qFormat/>
+    <w:rPr>
+      <w:rFonts w:cs="OpenSymbol"/>
+    </w:rPr>
+  </w:style>
+  <w:style w:type="character" w:styleId="ListLabel460">
+    <w:name w:val="ListLabel 460"/>
+    <w:qFormat/>
+    <w:rPr>
+      <w:rFonts w:cs="OpenSymbol"/>
+      <w:sz w:val="20"/>
+    </w:rPr>
+  </w:style>
+  <w:style w:type="character" w:styleId="ListLabel461">
+    <w:name w:val="ListLabel 461"/>
+    <w:qFormat/>
+    <w:rPr>
+      <w:rFonts w:cs="OpenSymbol"/>
+    </w:rPr>
+  </w:style>
+  <w:style w:type="character" w:styleId="ListLabel462">
+    <w:name w:val="ListLabel 462"/>
+    <w:qFormat/>
+    <w:rPr>
+      <w:rFonts w:cs="OpenSymbol"/>
+    </w:rPr>
+  </w:style>
+  <w:style w:type="character" w:styleId="ListLabel463">
+    <w:name w:val="ListLabel 463"/>
+    <w:qFormat/>
+    <w:rPr>
+      <w:rFonts w:cs="OpenSymbol"/>
+    </w:rPr>
+  </w:style>
+  <w:style w:type="character" w:styleId="ListLabel464">
+    <w:name w:val="ListLabel 464"/>
+    <w:qFormat/>
+    <w:rPr>
+      <w:rFonts w:cs="OpenSymbol"/>
+    </w:rPr>
+  </w:style>
+  <w:style w:type="character" w:styleId="ListLabel465">
+    <w:name w:val="ListLabel 465"/>
+    <w:qFormat/>
+    <w:rPr>
+      <w:rFonts w:cs="OpenSymbol"/>
+    </w:rPr>
+  </w:style>
+  <w:style w:type="character" w:styleId="ListLabel466">
+    <w:name w:val="ListLabel 466"/>
+    <w:qFormat/>
+    <w:rPr>
+      <w:rFonts w:cs="OpenSymbol"/>
+    </w:rPr>
+  </w:style>
+  <w:style w:type="character" w:styleId="ListLabel467">
+    <w:name w:val="ListLabel 467"/>
+    <w:qFormat/>
+    <w:rPr>
+      <w:rFonts w:cs="OpenSymbol"/>
+    </w:rPr>
+  </w:style>
+  <w:style w:type="character" w:styleId="ListLabel468">
+    <w:name w:val="ListLabel 468"/>
+    <w:qFormat/>
+    <w:rPr>
+      <w:rFonts w:cs="OpenSymbol"/>
+    </w:rPr>
+  </w:style>
+  <w:style w:type="character" w:styleId="ListLabel469">
+    <w:name w:val="ListLabel 469"/>
+    <w:qFormat/>
+    <w:rPr>
+      <w:rFonts w:cs="OpenSymbol"/>
+      <w:b/>
+    </w:rPr>
+  </w:style>
+  <w:style w:type="character" w:styleId="ListLabel470">
+    <w:name w:val="ListLabel 470"/>
+    <w:qFormat/>
+    <w:rPr>
+      <w:rFonts w:cs="OpenSymbol"/>
+    </w:rPr>
+  </w:style>
+  <w:style w:type="character" w:styleId="ListLabel471">
+    <w:name w:val="ListLabel 471"/>
+    <w:qFormat/>
+    <w:rPr>
+      <w:rFonts w:cs="OpenSymbol"/>
+    </w:rPr>
+  </w:style>
+  <w:style w:type="character" w:styleId="ListLabel472">
+    <w:name w:val="ListLabel 472"/>
+    <w:qFormat/>
+    <w:rPr>
+      <w:rFonts w:cs="OpenSymbol"/>
+    </w:rPr>
+  </w:style>
+  <w:style w:type="character" w:styleId="ListLabel473">
+    <w:name w:val="ListLabel 473"/>
+    <w:qFormat/>
+    <w:rPr>
+      <w:rFonts w:cs="OpenSymbol"/>
+    </w:rPr>
+  </w:style>
+  <w:style w:type="character" w:styleId="ListLabel474">
+    <w:name w:val="ListLabel 474"/>
+    <w:qFormat/>
+    <w:rPr>
+      <w:rFonts w:cs="OpenSymbol"/>
+    </w:rPr>
+  </w:style>
+  <w:style w:type="character" w:styleId="ListLabel475">
+    <w:name w:val="ListLabel 475"/>
+    <w:qFormat/>
+    <w:rPr>
+      <w:rFonts w:cs="OpenSymbol"/>
+    </w:rPr>
+  </w:style>
+  <w:style w:type="character" w:styleId="ListLabel476">
+    <w:name w:val="ListLabel 476"/>
+    <w:qFormat/>
+    <w:rPr>
+      <w:rFonts w:cs="OpenSymbol"/>
+    </w:rPr>
+  </w:style>
+  <w:style w:type="character" w:styleId="ListLabel477">
+    <w:name w:val="ListLabel 477"/>
+    <w:qFormat/>
+    <w:rPr>
+      <w:rFonts w:cs="OpenSymbol"/>
+    </w:rPr>
+  </w:style>
+  <w:style w:type="character" w:styleId="ListLabel478">
+    <w:name w:val="ListLabel 478"/>
+    <w:qFormat/>
+    <w:rPr>
+      <w:rFonts w:cs="OpenSymbol"/>
+      <w:b/>
+    </w:rPr>
+  </w:style>
+  <w:style w:type="character" w:styleId="ListLabel479">
+    <w:name w:val="ListLabel 479"/>
+    <w:qFormat/>
+    <w:rPr>
+      <w:rFonts w:cs="OpenSymbol"/>
+      <w:b/>
+    </w:rPr>
+  </w:style>
+  <w:style w:type="character" w:styleId="ListLabel480">
+    <w:name w:val="ListLabel 480"/>
+    <w:qFormat/>
+    <w:rPr>
+      <w:rFonts w:cs="OpenSymbol"/>
+    </w:rPr>
+  </w:style>
+  <w:style w:type="character" w:styleId="ListLabel481">
+    <w:name w:val="ListLabel 481"/>
+    <w:qFormat/>
+    <w:rPr>
+      <w:rFonts w:cs="OpenSymbol"/>
+    </w:rPr>
+  </w:style>
+  <w:style w:type="character" w:styleId="ListLabel482">
+    <w:name w:val="ListLabel 482"/>
+    <w:qFormat/>
+    <w:rPr>
+      <w:rFonts w:cs="OpenSymbol"/>
+    </w:rPr>
+  </w:style>
+  <w:style w:type="character" w:styleId="ListLabel483">
+    <w:name w:val="ListLabel 483"/>
+    <w:qFormat/>
+    <w:rPr>
+      <w:rFonts w:cs="OpenSymbol"/>
+    </w:rPr>
+  </w:style>
+  <w:style w:type="character" w:styleId="ListLabel484">
+    <w:name w:val="ListLabel 484"/>
+    <w:qFormat/>
+    <w:rPr>
+      <w:rFonts w:cs="OpenSymbol"/>
+    </w:rPr>
+  </w:style>
+  <w:style w:type="character" w:styleId="ListLabel485">
+    <w:name w:val="ListLabel 485"/>
+    <w:qFormat/>
+    <w:rPr>
+      <w:rFonts w:cs="OpenSymbol"/>
+    </w:rPr>
+  </w:style>
+  <w:style w:type="character" w:styleId="ListLabel486">
+    <w:name w:val="ListLabel 486"/>
+    <w:qFormat/>
+    <w:rPr>
+      <w:rFonts w:cs="OpenSymbol"/>
+    </w:rPr>
+  </w:style>
+  <w:style w:type="character" w:styleId="ListLabel487">
+    <w:name w:val="ListLabel 487"/>
+    <w:qFormat/>
+    <w:rPr>
+      <w:rFonts w:cs="OpenSymbol"/>
+    </w:rPr>
+  </w:style>
+  <w:style w:type="character" w:styleId="ListLabel488">
+    <w:name w:val="ListLabel 488"/>
+    <w:qFormat/>
+    <w:rPr>
+      <w:rFonts w:cs="OpenSymbol"/>
+    </w:rPr>
+  </w:style>
+  <w:style w:type="character" w:styleId="ListLabel489">
+    <w:name w:val="ListLabel 489"/>
+    <w:qFormat/>
+    <w:rPr>
+      <w:rFonts w:cs="OpenSymbol"/>
+    </w:rPr>
+  </w:style>
+  <w:style w:type="character" w:styleId="ListLabel490">
+    <w:name w:val="ListLabel 490"/>
+    <w:qFormat/>
+    <w:rPr>
+      <w:rFonts w:cs="OpenSymbol"/>
+    </w:rPr>
+  </w:style>
+  <w:style w:type="character" w:styleId="ListLabel491">
+    <w:name w:val="ListLabel 491"/>
+    <w:qFormat/>
+    <w:rPr>
+      <w:rFonts w:cs="OpenSymbol"/>
+    </w:rPr>
+  </w:style>
+  <w:style w:type="character" w:styleId="ListLabel492">
+    <w:name w:val="ListLabel 492"/>
+    <w:qFormat/>
+    <w:rPr>
+      <w:rFonts w:cs="OpenSymbol"/>
+    </w:rPr>
+  </w:style>
+  <w:style w:type="character" w:styleId="ListLabel493">
+    <w:name w:val="ListLabel 493"/>
+    <w:qFormat/>
+    <w:rPr>
+      <w:rFonts w:cs="OpenSymbol"/>
+    </w:rPr>
+  </w:style>
+  <w:style w:type="character" w:styleId="ListLabel494">
+    <w:name w:val="ListLabel 494"/>
+    <w:qFormat/>
+    <w:rPr>
+      <w:rFonts w:cs="OpenSymbol"/>
+    </w:rPr>
+  </w:style>
+  <w:style w:type="character" w:styleId="ListLabel495">
+    <w:name w:val="ListLabel 495"/>
+    <w:qFormat/>
+    <w:rPr>
+      <w:rFonts w:cs="OpenSymbol"/>
+    </w:rPr>
+  </w:style>
+  <w:style w:type="character" w:styleId="ListLabel496">
+    <w:name w:val="ListLabel 496"/>
+    <w:qFormat/>
+    <w:rPr>
+      <w:rFonts w:cs="OpenSymbol"/>
+    </w:rPr>
+  </w:style>
+  <w:style w:type="character" w:styleId="ListLabel497">
+    <w:name w:val="ListLabel 497"/>
+    <w:qFormat/>
+    <w:rPr>
+      <w:rFonts w:cs="OpenSymbol"/>
+    </w:rPr>
+  </w:style>
+  <w:style w:type="character" w:styleId="ListLabel498">
+    <w:name w:val="ListLabel 498"/>
+    <w:qFormat/>
+    <w:rPr>
+      <w:rFonts w:cs="OpenSymbol"/>
+    </w:rPr>
+  </w:style>
+  <w:style w:type="character" w:styleId="ListLabel499">
+    <w:name w:val="ListLabel 499"/>
+    <w:qFormat/>
+    <w:rPr>
+      <w:rFonts w:cs="OpenSymbol"/>
+    </w:rPr>
+  </w:style>
+  <w:style w:type="character" w:styleId="ListLabel500">
+    <w:name w:val="ListLabel 500"/>
+    <w:qFormat/>
+    <w:rPr>
+      <w:rFonts w:cs="OpenSymbol"/>
+    </w:rPr>
+  </w:style>
+  <w:style w:type="character" w:styleId="ListLabel501">
+    <w:name w:val="ListLabel 501"/>
+    <w:qFormat/>
+    <w:rPr>
+      <w:rFonts w:cs="OpenSymbol"/>
+    </w:rPr>
+  </w:style>
+  <w:style w:type="character" w:styleId="ListLabel502">
+    <w:name w:val="ListLabel 502"/>
+    <w:qFormat/>
+    <w:rPr>
+      <w:rFonts w:cs="OpenSymbol"/>
+    </w:rPr>
+  </w:style>
+  <w:style w:type="character" w:styleId="ListLabel503">
+    <w:name w:val="ListLabel 503"/>
+    <w:qFormat/>
+    <w:rPr>
+      <w:rFonts w:cs="OpenSymbol"/>
+    </w:rPr>
+  </w:style>
+  <w:style w:type="character" w:styleId="ListLabel504">
+    <w:name w:val="ListLabel 504"/>
+    <w:qFormat/>
+    <w:rPr>
+      <w:rFonts w:cs="OpenSymbol"/>
+    </w:rPr>
+  </w:style>
+  <w:style w:type="character" w:styleId="ListLabel505">
+    <w:name w:val="ListLabel 505"/>
+    <w:qFormat/>
+    <w:rPr>
+      <w:rFonts w:cs="OpenSymbol"/>
+    </w:rPr>
+  </w:style>
+  <w:style w:type="character" w:styleId="ListLabel506">
+    <w:name w:val="ListLabel 506"/>
+    <w:qFormat/>
+    <w:rPr>
+      <w:rFonts w:cs="OpenSymbol"/>
+    </w:rPr>
+  </w:style>
+  <w:style w:type="character" w:styleId="ListLabel507">
+    <w:name w:val="ListLabel 507"/>
+    <w:qFormat/>
+    <w:rPr>
+      <w:rFonts w:cs="OpenSymbol"/>
+    </w:rPr>
+  </w:style>
+  <w:style w:type="character" w:styleId="ListLabel508">
+    <w:name w:val="ListLabel 508"/>
+    <w:qFormat/>
+    <w:rPr>
+      <w:rFonts w:cs="OpenSymbol"/>
+    </w:rPr>
+  </w:style>
+  <w:style w:type="character" w:styleId="ListLabel509">
+    <w:name w:val="ListLabel 509"/>
+    <w:qFormat/>
+    <w:rPr>
+      <w:rFonts w:cs="OpenSymbol"/>
+    </w:rPr>
+  </w:style>
+  <w:style w:type="character" w:styleId="ListLabel510">
+    <w:name w:val="ListLabel 510"/>
+    <w:qFormat/>
+    <w:rPr>
+      <w:rFonts w:cs="OpenSymbol"/>
+    </w:rPr>
+  </w:style>
+  <w:style w:type="character" w:styleId="ListLabel511">
+    <w:name w:val="ListLabel 511"/>
+    <w:qFormat/>
+    <w:rPr>
+      <w:rFonts w:cs="OpenSymbol"/>
+    </w:rPr>
+  </w:style>
+  <w:style w:type="character" w:styleId="ListLabel512">
+    <w:name w:val="ListLabel 512"/>
+    <w:qFormat/>
+    <w:rPr>
+      <w:rFonts w:cs="OpenSymbol"/>
+    </w:rPr>
+  </w:style>
+  <w:style w:type="character" w:styleId="ListLabel513">
+    <w:name w:val="ListLabel 513"/>
+    <w:qFormat/>
+    <w:rPr>
+      <w:rFonts w:cs="OpenSymbol"/>
+    </w:rPr>
+  </w:style>
+  <w:style w:type="character" w:styleId="ListLabel514">
+    <w:name w:val="ListLabel 514"/>
+    <w:qFormat/>
+    <w:rPr>
+      <w:rFonts w:cs="OpenSymbol"/>
+    </w:rPr>
+  </w:style>
+  <w:style w:type="character" w:styleId="ListLabel515">
+    <w:name w:val="ListLabel 515"/>
+    <w:qFormat/>
+    <w:rPr>
+      <w:rFonts w:cs="OpenSymbol"/>
+    </w:rPr>
+  </w:style>
+  <w:style w:type="character" w:styleId="ListLabel516">
+    <w:name w:val="ListLabel 516"/>
+    <w:qFormat/>
+    <w:rPr>
+      <w:rFonts w:cs="OpenSymbol"/>
+    </w:rPr>
+  </w:style>
+  <w:style w:type="character" w:styleId="ListLabel517">
+    <w:name w:val="ListLabel 517"/>
+    <w:qFormat/>
+    <w:rPr>
+      <w:rFonts w:cs="OpenSymbol"/>
+    </w:rPr>
+  </w:style>
+  <w:style w:type="character" w:styleId="ListLabel518">
+    <w:name w:val="ListLabel 518"/>
+    <w:qFormat/>
+    <w:rPr>
+      <w:rFonts w:cs="OpenSymbol"/>
+    </w:rPr>
+  </w:style>
+  <w:style w:type="character" w:styleId="ListLabel519">
+    <w:name w:val="ListLabel 519"/>
+    <w:qFormat/>
+    <w:rPr>
+      <w:rFonts w:cs="OpenSymbol"/>
+    </w:rPr>
+  </w:style>
+  <w:style w:type="character" w:styleId="ListLabel520">
+    <w:name w:val="ListLabel 520"/>
+    <w:qFormat/>
+    <w:rPr>
+      <w:rFonts w:cs="OpenSymbol"/>
+    </w:rPr>
+  </w:style>
+  <w:style w:type="character" w:styleId="ListLabel521">
+    <w:name w:val="ListLabel 521"/>
+    <w:qFormat/>
+    <w:rPr>
+      <w:rFonts w:cs="OpenSymbol"/>
+    </w:rPr>
+  </w:style>
+  <w:style w:type="character" w:styleId="ListLabel522">
+    <w:name w:val="ListLabel 522"/>
+    <w:qFormat/>
+    <w:rPr>
+      <w:rFonts w:cs="OpenSymbol"/>
+    </w:rPr>
+  </w:style>
+  <w:style w:type="character" w:styleId="ListLabel523">
+    <w:name w:val="ListLabel 523"/>
+    <w:qFormat/>
+    <w:rPr>
+      <w:rFonts w:cs="OpenSymbol"/>
+    </w:rPr>
+  </w:style>
+  <w:style w:type="character" w:styleId="ListLabel524">
+    <w:name w:val="ListLabel 524"/>
+    <w:qFormat/>
+    <w:rPr>
+      <w:rFonts w:cs="OpenSymbol"/>
+    </w:rPr>
+  </w:style>
+  <w:style w:type="character" w:styleId="ListLabel525">
+    <w:name w:val="ListLabel 525"/>
+    <w:qFormat/>
+    <w:rPr>
+      <w:rFonts w:cs="OpenSymbol"/>
+    </w:rPr>
+  </w:style>
+  <w:style w:type="character" w:styleId="ListLabel526">
+    <w:name w:val="ListLabel 526"/>
+    <w:qFormat/>
+    <w:rPr>
+      <w:rFonts w:cs="OpenSymbol"/>
+    </w:rPr>
+  </w:style>
+  <w:style w:type="character" w:styleId="ListLabel527">
+    <w:name w:val="ListLabel 527"/>
+    <w:qFormat/>
+    <w:rPr>
+      <w:rFonts w:cs="OpenSymbol"/>
+    </w:rPr>
+  </w:style>
+  <w:style w:type="character" w:styleId="ListLabel528">
+    <w:name w:val="ListLabel 528"/>
+    <w:qFormat/>
+    <w:rPr>
+      <w:rFonts w:cs="OpenSymbol"/>
+    </w:rPr>
+  </w:style>
+  <w:style w:type="character" w:styleId="ListLabel529">
+    <w:name w:val="ListLabel 529"/>
+    <w:qFormat/>
+    <w:rPr>
+      <w:rFonts w:cs="OpenSymbol"/>
+    </w:rPr>
+  </w:style>
+  <w:style w:type="character" w:styleId="ListLabel530">
+    <w:name w:val="ListLabel 530"/>
+    <w:qFormat/>
+    <w:rPr>
+      <w:rFonts w:cs="OpenSymbol"/>
+    </w:rPr>
+  </w:style>
+  <w:style w:type="character" w:styleId="ListLabel531">
+    <w:name w:val="ListLabel 531"/>
+    <w:qFormat/>
+    <w:rPr>
+      <w:rFonts w:cs="OpenSymbol"/>
+    </w:rPr>
+  </w:style>
+  <w:style w:type="character" w:styleId="ListLabel532">
+    <w:name w:val="ListLabel 532"/>
+    <w:qFormat/>
+    <w:rPr>
+      <w:rFonts w:cs="OpenSymbol"/>
+    </w:rPr>
+  </w:style>
+  <w:style w:type="character" w:styleId="ListLabel533">
+    <w:name w:val="ListLabel 533"/>
+    <w:qFormat/>
+    <w:rPr>
+      <w:rFonts w:cs="OpenSymbol"/>
+    </w:rPr>
+  </w:style>
+  <w:style w:type="character" w:styleId="ListLabel534">
+    <w:name w:val="ListLabel 534"/>
+    <w:qFormat/>
+    <w:rPr>
+      <w:rFonts w:cs="OpenSymbol"/>
+    </w:rPr>
+  </w:style>
+  <w:style w:type="character" w:styleId="ListLabel535">
+    <w:name w:val="ListLabel 535"/>
+    <w:qFormat/>
+    <w:rPr>
+      <w:rFonts w:cs="OpenSymbol"/>
+    </w:rPr>
+  </w:style>
+  <w:style w:type="character" w:styleId="ListLabel536">
+    <w:name w:val="ListLabel 536"/>
+    <w:qFormat/>
+    <w:rPr>
+      <w:rFonts w:cs="OpenSymbol"/>
+    </w:rPr>
+  </w:style>
+  <w:style w:type="character" w:styleId="ListLabel537">
+    <w:name w:val="ListLabel 537"/>
+    <w:qFormat/>
+    <w:rPr>
+      <w:rFonts w:cs="OpenSymbol"/>
+    </w:rPr>
+  </w:style>
+  <w:style w:type="character" w:styleId="ListLabel538">
+    <w:name w:val="ListLabel 538"/>
+    <w:qFormat/>
+    <w:rPr>
+      <w:rFonts w:cs="OpenSymbol"/>
+    </w:rPr>
+  </w:style>
+  <w:style w:type="character" w:styleId="ListLabel539">
+    <w:name w:val="ListLabel 539"/>
+    <w:qFormat/>
+    <w:rPr>
+      <w:rFonts w:cs="OpenSymbol"/>
+    </w:rPr>
+  </w:style>
+  <w:style w:type="character" w:styleId="ListLabel540">
+    <w:name w:val="ListLabel 540"/>
+    <w:qFormat/>
+    <w:rPr>
+      <w:rFonts w:cs="OpenSymbol"/>
+    </w:rPr>
+  </w:style>
   <w:style w:type="paragraph" w:styleId="Heading">
     <w:name w:val="Heading"/>
     <w:basedOn w:val="Normal"/>

</xml_diff>

<commit_message>
got CAN bus functional + updates
</commit_message>
<xml_diff>
--- a/update_notes.docx
+++ b/update_notes.docx
@@ -1704,7 +1704,12 @@
         </w:rPr>
       </w:pPr>
       <w:r>
-        <w:rPr/>
+        <w:rPr>
+          <w:b w:val="false"/>
+          <w:bCs w:val="false"/>
+          <w:color w:val="000000"/>
+          <w:u w:val="none"/>
+        </w:rPr>
       </w:r>
     </w:p>
     <w:p>
@@ -1720,7 +1725,12 @@
         </w:rPr>
       </w:pPr>
       <w:r>
-        <w:rPr/>
+        <w:rPr>
+          <w:b w:val="false"/>
+          <w:bCs w:val="false"/>
+          <w:color w:val="000000"/>
+          <w:u w:val="none"/>
+        </w:rPr>
       </w:r>
     </w:p>
     <w:p>
@@ -1752,7 +1762,12 @@
         </w:rPr>
       </w:pPr>
       <w:r>
-        <w:rPr/>
+        <w:rPr>
+          <w:b/>
+          <w:bCs/>
+          <w:color w:val="000000"/>
+          <w:u w:val="none"/>
+        </w:rPr>
       </w:r>
     </w:p>
     <w:p>
@@ -1960,14 +1975,21 @@
         </w:rPr>
       </w:pPr>
       <w:r>
+        <w:rPr>
+          <w:b w:val="false"/>
+          <w:bCs w:val="false"/>
+          <w:color w:val="000000"/>
+          <w:u w:val="none"/>
+        </w:rPr>
+      </w:r>
+    </w:p>
+    <w:p>
+      <w:pPr>
+        <w:pStyle w:val="Normal"/>
         <w:rPr/>
-      </w:r>
-    </w:p>
-    <w:p>
-      <w:pPr>
-        <w:pStyle w:val="Normal"/>
-        <w:rPr/>
-      </w:pPr>
+      </w:pPr>
+      <w:bookmarkStart w:id="0" w:name="__DdeLink__105_497118798"/>
+      <w:bookmarkEnd w:id="0"/>
       <w:r>
         <w:rPr>
           <w:rStyle w:val="InternetLink"/>
@@ -1992,7 +2014,12 @@
         </w:rPr>
       </w:pPr>
       <w:r>
-        <w:rPr/>
+        <w:rPr>
+          <w:b/>
+          <w:bCs/>
+          <w:color w:val="000000"/>
+          <w:u w:val="none"/>
+        </w:rPr>
       </w:r>
     </w:p>
     <w:p>
@@ -2018,6 +2045,150 @@
           <w:ilvl w:val="0"/>
           <w:numId w:val="17"/>
         </w:numPr>
+        <w:rPr/>
+      </w:pPr>
+      <w:r>
+        <w:rPr>
+          <w:rStyle w:val="InternetLink"/>
+          <w:b w:val="false"/>
+          <w:bCs w:val="false"/>
+          <w:color w:val="000000"/>
+          <w:u w:val="none"/>
+        </w:rPr>
+        <w:t>Got new parts ordered</w:t>
+      </w:r>
+    </w:p>
+    <w:p>
+      <w:pPr>
+        <w:pStyle w:val="Normal"/>
+        <w:rPr/>
+      </w:pPr>
+      <w:r>
+        <w:rPr>
+          <w:rStyle w:val="InternetLink"/>
+          <w:b/>
+          <w:bCs/>
+          <w:color w:val="000000"/>
+          <w:u w:val="none"/>
+        </w:rPr>
+        <w:t>11/20/2019: Sandesh Banskota</w:t>
+      </w:r>
+    </w:p>
+    <w:p>
+      <w:pPr>
+        <w:pStyle w:val="Normal"/>
+        <w:rPr>
+          <w:rStyle w:val="InternetLink"/>
+          <w:b/>
+          <w:b/>
+          <w:bCs/>
+          <w:color w:val="000000"/>
+          <w:u w:val="none"/>
+        </w:rPr>
+      </w:pPr>
+      <w:r>
+        <w:rPr/>
+      </w:r>
+    </w:p>
+    <w:p>
+      <w:pPr>
+        <w:pStyle w:val="Normal"/>
+        <w:rPr/>
+      </w:pPr>
+      <w:r>
+        <w:rPr>
+          <w:rStyle w:val="InternetLink"/>
+          <w:b w:val="false"/>
+          <w:bCs w:val="false"/>
+          <w:color w:val="000000"/>
+          <w:u w:val="none"/>
+        </w:rPr>
+        <w:t>Accomplished:</w:t>
+      </w:r>
+    </w:p>
+    <w:p>
+      <w:pPr>
+        <w:pStyle w:val="Normal"/>
+        <w:numPr>
+          <w:ilvl w:val="0"/>
+          <w:numId w:val="18"/>
+        </w:numPr>
+        <w:rPr/>
+      </w:pPr>
+      <w:r>
+        <w:rPr>
+          <w:rStyle w:val="InternetLink"/>
+          <w:b w:val="false"/>
+          <w:bCs w:val="false"/>
+          <w:color w:val="000000"/>
+          <w:u w:val="none"/>
+        </w:rPr>
+        <w:t xml:space="preserve">I got CAN communication between the two teensies and displayed the messages live on the serial monitor. </w:t>
+      </w:r>
+    </w:p>
+    <w:p>
+      <w:pPr>
+        <w:pStyle w:val="Normal"/>
+        <w:numPr>
+          <w:ilvl w:val="0"/>
+          <w:numId w:val="18"/>
+        </w:numPr>
+        <w:rPr/>
+      </w:pPr>
+      <w:r>
+        <w:rPr>
+          <w:rStyle w:val="InternetLink"/>
+          <w:b w:val="false"/>
+          <w:bCs w:val="false"/>
+          <w:color w:val="000000"/>
+          <w:u w:val="none"/>
+        </w:rPr>
+        <w:t xml:space="preserve">Some things to note is that one of the teensies is not able to send messages. I might have messed up the pin. </w:t>
+      </w:r>
+    </w:p>
+    <w:p>
+      <w:pPr>
+        <w:pStyle w:val="Normal"/>
+        <w:numPr>
+          <w:ilvl w:val="0"/>
+          <w:numId w:val="18"/>
+        </w:numPr>
+        <w:rPr/>
+      </w:pPr>
+      <w:r>
+        <w:rPr>
+          <w:rStyle w:val="InternetLink"/>
+          <w:b w:val="false"/>
+          <w:bCs w:val="false"/>
+          <w:color w:val="000000"/>
+          <w:u w:val="none"/>
+        </w:rPr>
+        <w:t xml:space="preserve">The standby pin on the CAN tranceiver needs to be grounded in order to allow full CAN communication. </w:t>
+      </w:r>
+    </w:p>
+    <w:p>
+      <w:pPr>
+        <w:pStyle w:val="Normal"/>
+        <w:numPr>
+          <w:ilvl w:val="0"/>
+          <w:numId w:val="18"/>
+        </w:numPr>
+        <w:rPr/>
+      </w:pPr>
+      <w:r>
+        <w:rPr>
+          <w:rStyle w:val="InternetLink"/>
+          <w:b w:val="false"/>
+          <w:bCs w:val="false"/>
+          <w:color w:val="000000"/>
+          <w:u w:val="none"/>
+        </w:rPr>
+        <w:t>I also figured out that the code is relatively simple.</w:t>
+      </w:r>
+    </w:p>
+    <w:p>
+      <w:pPr>
+        <w:pStyle w:val="Normal"/>
         <w:rPr>
           <w:rStyle w:val="InternetLink"/>
           <w:b w:val="false"/>
@@ -2028,6 +2199,15 @@
         </w:rPr>
       </w:pPr>
       <w:r>
+        <w:rPr/>
+      </w:r>
+    </w:p>
+    <w:p>
+      <w:pPr>
+        <w:pStyle w:val="Normal"/>
+        <w:rPr/>
+      </w:pPr>
+      <w:r>
         <w:rPr>
           <w:rStyle w:val="InternetLink"/>
           <w:b w:val="false"/>
@@ -2035,7 +2215,87 @@
           <w:color w:val="000000"/>
           <w:u w:val="none"/>
         </w:rPr>
-        <w:t>Got new parts ordered</w:t>
+        <w:t>TODO:</w:t>
+      </w:r>
+    </w:p>
+    <w:p>
+      <w:pPr>
+        <w:pStyle w:val="Normal"/>
+        <w:numPr>
+          <w:ilvl w:val="0"/>
+          <w:numId w:val="19"/>
+        </w:numPr>
+        <w:rPr/>
+      </w:pPr>
+      <w:r>
+        <w:rPr>
+          <w:rStyle w:val="InternetLink"/>
+          <w:b w:val="false"/>
+          <w:bCs w:val="false"/>
+          <w:color w:val="000000"/>
+          <w:u w:val="none"/>
+        </w:rPr>
+        <w:t>Get the CAN bit to Servo PWM control figured out.</w:t>
+      </w:r>
+    </w:p>
+    <w:p>
+      <w:pPr>
+        <w:pStyle w:val="Normal"/>
+        <w:numPr>
+          <w:ilvl w:val="0"/>
+          <w:numId w:val="19"/>
+        </w:numPr>
+        <w:rPr/>
+      </w:pPr>
+      <w:r>
+        <w:rPr>
+          <w:rStyle w:val="InternetLink"/>
+          <w:b w:val="false"/>
+          <w:bCs w:val="false"/>
+          <w:color w:val="000000"/>
+          <w:u w:val="none"/>
+        </w:rPr>
+        <w:t xml:space="preserve">Utilize the new hardware to cleanup things. </w:t>
+      </w:r>
+    </w:p>
+    <w:p>
+      <w:pPr>
+        <w:pStyle w:val="Normal"/>
+        <w:numPr>
+          <w:ilvl w:val="0"/>
+          <w:numId w:val="19"/>
+        </w:numPr>
+        <w:rPr/>
+      </w:pPr>
+      <w:r>
+        <w:rPr>
+          <w:rStyle w:val="InternetLink"/>
+          <w:b w:val="false"/>
+          <w:bCs w:val="false"/>
+          <w:color w:val="000000"/>
+          <w:u w:val="none"/>
+        </w:rPr>
+        <w:t xml:space="preserve">Get the power supply connectors ready to be powered from both wall and also from battery/linear regulator/etc – VERY important </w:t>
+      </w:r>
+    </w:p>
+    <w:p>
+      <w:pPr>
+        <w:pStyle w:val="Normal"/>
+        <w:numPr>
+          <w:ilvl w:val="0"/>
+          <w:numId w:val="19"/>
+        </w:numPr>
+        <w:rPr/>
+      </w:pPr>
+      <w:r>
+        <w:rPr>
+          <w:rStyle w:val="InternetLink"/>
+          <w:b w:val="false"/>
+          <w:bCs w:val="false"/>
+          <w:color w:val="000000"/>
+          <w:u w:val="none"/>
+        </w:rPr>
+        <w:t xml:space="preserve">Start figuring out the algorithm for object following. </w:t>
       </w:r>
     </w:p>
     <w:sectPr>
@@ -4414,6 +4674,7 @@
       </w:pPr>
       <w:rPr>
         <w:rFonts w:ascii="Symbol" w:hAnsi="Symbol" w:cs="Symbol" w:hint="default"/>
+        <w:b w:val="false"/>
         <w:rFonts w:cs="OpenSymbol"/>
       </w:rPr>
     </w:lvl>
@@ -4547,6 +4808,298 @@
     </w:lvl>
   </w:abstractNum>
   <w:abstractNum w:abstractNumId="18">
+    <w:lvl w:ilvl="0">
+      <w:start w:val="1"/>
+      <w:numFmt w:val="bullet"/>
+      <w:lvlText w:val=""/>
+      <w:lvlJc w:val="left"/>
+      <w:pPr>
+        <w:tabs>
+          <w:tab w:val="num" w:pos="720"/>
+        </w:tabs>
+        <w:ind w:left="720" w:hanging="360"/>
+      </w:pPr>
+      <w:rPr>
+        <w:rFonts w:ascii="Symbol" w:hAnsi="Symbol" w:cs="Symbol" w:hint="default"/>
+        <w:rFonts w:cs="OpenSymbol"/>
+      </w:rPr>
+    </w:lvl>
+    <w:lvl w:ilvl="1">
+      <w:start w:val="1"/>
+      <w:numFmt w:val="bullet"/>
+      <w:lvlText w:val="◦"/>
+      <w:lvlJc w:val="left"/>
+      <w:pPr>
+        <w:tabs>
+          <w:tab w:val="num" w:pos="1080"/>
+        </w:tabs>
+        <w:ind w:left="1080" w:hanging="360"/>
+      </w:pPr>
+      <w:rPr>
+        <w:rFonts w:ascii="OpenSymbol" w:hAnsi="OpenSymbol" w:cs="OpenSymbol" w:hint="default"/>
+        <w:rFonts w:cs="OpenSymbol"/>
+      </w:rPr>
+    </w:lvl>
+    <w:lvl w:ilvl="2">
+      <w:start w:val="1"/>
+      <w:numFmt w:val="bullet"/>
+      <w:lvlText w:val="▪"/>
+      <w:lvlJc w:val="left"/>
+      <w:pPr>
+        <w:tabs>
+          <w:tab w:val="num" w:pos="1440"/>
+        </w:tabs>
+        <w:ind w:left="1440" w:hanging="360"/>
+      </w:pPr>
+      <w:rPr>
+        <w:rFonts w:ascii="OpenSymbol" w:hAnsi="OpenSymbol" w:cs="OpenSymbol" w:hint="default"/>
+        <w:rFonts w:cs="OpenSymbol"/>
+      </w:rPr>
+    </w:lvl>
+    <w:lvl w:ilvl="3">
+      <w:start w:val="1"/>
+      <w:numFmt w:val="bullet"/>
+      <w:lvlText w:val=""/>
+      <w:lvlJc w:val="left"/>
+      <w:pPr>
+        <w:tabs>
+          <w:tab w:val="num" w:pos="1800"/>
+        </w:tabs>
+        <w:ind w:left="1800" w:hanging="360"/>
+      </w:pPr>
+      <w:rPr>
+        <w:rFonts w:ascii="Symbol" w:hAnsi="Symbol" w:cs="Symbol" w:hint="default"/>
+        <w:rFonts w:cs="OpenSymbol"/>
+      </w:rPr>
+    </w:lvl>
+    <w:lvl w:ilvl="4">
+      <w:start w:val="1"/>
+      <w:numFmt w:val="bullet"/>
+      <w:lvlText w:val="◦"/>
+      <w:lvlJc w:val="left"/>
+      <w:pPr>
+        <w:tabs>
+          <w:tab w:val="num" w:pos="2160"/>
+        </w:tabs>
+        <w:ind w:left="2160" w:hanging="360"/>
+      </w:pPr>
+      <w:rPr>
+        <w:rFonts w:ascii="OpenSymbol" w:hAnsi="OpenSymbol" w:cs="OpenSymbol" w:hint="default"/>
+        <w:rFonts w:cs="OpenSymbol"/>
+      </w:rPr>
+    </w:lvl>
+    <w:lvl w:ilvl="5">
+      <w:start w:val="1"/>
+      <w:numFmt w:val="bullet"/>
+      <w:lvlText w:val="▪"/>
+      <w:lvlJc w:val="left"/>
+      <w:pPr>
+        <w:tabs>
+          <w:tab w:val="num" w:pos="2520"/>
+        </w:tabs>
+        <w:ind w:left="2520" w:hanging="360"/>
+      </w:pPr>
+      <w:rPr>
+        <w:rFonts w:ascii="OpenSymbol" w:hAnsi="OpenSymbol" w:cs="OpenSymbol" w:hint="default"/>
+        <w:rFonts w:cs="OpenSymbol"/>
+      </w:rPr>
+    </w:lvl>
+    <w:lvl w:ilvl="6">
+      <w:start w:val="1"/>
+      <w:numFmt w:val="bullet"/>
+      <w:lvlText w:val=""/>
+      <w:lvlJc w:val="left"/>
+      <w:pPr>
+        <w:tabs>
+          <w:tab w:val="num" w:pos="2880"/>
+        </w:tabs>
+        <w:ind w:left="2880" w:hanging="360"/>
+      </w:pPr>
+      <w:rPr>
+        <w:rFonts w:ascii="Symbol" w:hAnsi="Symbol" w:cs="Symbol" w:hint="default"/>
+        <w:rFonts w:cs="OpenSymbol"/>
+      </w:rPr>
+    </w:lvl>
+    <w:lvl w:ilvl="7">
+      <w:start w:val="1"/>
+      <w:numFmt w:val="bullet"/>
+      <w:lvlText w:val="◦"/>
+      <w:lvlJc w:val="left"/>
+      <w:pPr>
+        <w:tabs>
+          <w:tab w:val="num" w:pos="3240"/>
+        </w:tabs>
+        <w:ind w:left="3240" w:hanging="360"/>
+      </w:pPr>
+      <w:rPr>
+        <w:rFonts w:ascii="OpenSymbol" w:hAnsi="OpenSymbol" w:cs="OpenSymbol" w:hint="default"/>
+        <w:rFonts w:cs="OpenSymbol"/>
+      </w:rPr>
+    </w:lvl>
+    <w:lvl w:ilvl="8">
+      <w:start w:val="1"/>
+      <w:numFmt w:val="bullet"/>
+      <w:lvlText w:val="▪"/>
+      <w:lvlJc w:val="left"/>
+      <w:pPr>
+        <w:tabs>
+          <w:tab w:val="num" w:pos="3600"/>
+        </w:tabs>
+        <w:ind w:left="3600" w:hanging="360"/>
+      </w:pPr>
+      <w:rPr>
+        <w:rFonts w:ascii="OpenSymbol" w:hAnsi="OpenSymbol" w:cs="OpenSymbol" w:hint="default"/>
+        <w:rFonts w:cs="OpenSymbol"/>
+      </w:rPr>
+    </w:lvl>
+  </w:abstractNum>
+  <w:abstractNum w:abstractNumId="19">
+    <w:lvl w:ilvl="0">
+      <w:start w:val="1"/>
+      <w:numFmt w:val="bullet"/>
+      <w:lvlText w:val=""/>
+      <w:lvlJc w:val="left"/>
+      <w:pPr>
+        <w:tabs>
+          <w:tab w:val="num" w:pos="720"/>
+        </w:tabs>
+        <w:ind w:left="720" w:hanging="360"/>
+      </w:pPr>
+      <w:rPr>
+        <w:rFonts w:ascii="Symbol" w:hAnsi="Symbol" w:cs="Symbol" w:hint="default"/>
+        <w:rFonts w:cs="OpenSymbol"/>
+      </w:rPr>
+    </w:lvl>
+    <w:lvl w:ilvl="1">
+      <w:start w:val="1"/>
+      <w:numFmt w:val="bullet"/>
+      <w:lvlText w:val="◦"/>
+      <w:lvlJc w:val="left"/>
+      <w:pPr>
+        <w:tabs>
+          <w:tab w:val="num" w:pos="1080"/>
+        </w:tabs>
+        <w:ind w:left="1080" w:hanging="360"/>
+      </w:pPr>
+      <w:rPr>
+        <w:rFonts w:ascii="OpenSymbol" w:hAnsi="OpenSymbol" w:cs="OpenSymbol" w:hint="default"/>
+        <w:rFonts w:cs="OpenSymbol"/>
+      </w:rPr>
+    </w:lvl>
+    <w:lvl w:ilvl="2">
+      <w:start w:val="1"/>
+      <w:numFmt w:val="bullet"/>
+      <w:lvlText w:val="▪"/>
+      <w:lvlJc w:val="left"/>
+      <w:pPr>
+        <w:tabs>
+          <w:tab w:val="num" w:pos="1440"/>
+        </w:tabs>
+        <w:ind w:left="1440" w:hanging="360"/>
+      </w:pPr>
+      <w:rPr>
+        <w:rFonts w:ascii="OpenSymbol" w:hAnsi="OpenSymbol" w:cs="OpenSymbol" w:hint="default"/>
+        <w:rFonts w:cs="OpenSymbol"/>
+      </w:rPr>
+    </w:lvl>
+    <w:lvl w:ilvl="3">
+      <w:start w:val="1"/>
+      <w:numFmt w:val="bullet"/>
+      <w:lvlText w:val=""/>
+      <w:lvlJc w:val="left"/>
+      <w:pPr>
+        <w:tabs>
+          <w:tab w:val="num" w:pos="1800"/>
+        </w:tabs>
+        <w:ind w:left="1800" w:hanging="360"/>
+      </w:pPr>
+      <w:rPr>
+        <w:rFonts w:ascii="Symbol" w:hAnsi="Symbol" w:cs="Symbol" w:hint="default"/>
+        <w:rFonts w:cs="OpenSymbol"/>
+      </w:rPr>
+    </w:lvl>
+    <w:lvl w:ilvl="4">
+      <w:start w:val="1"/>
+      <w:numFmt w:val="bullet"/>
+      <w:lvlText w:val="◦"/>
+      <w:lvlJc w:val="left"/>
+      <w:pPr>
+        <w:tabs>
+          <w:tab w:val="num" w:pos="2160"/>
+        </w:tabs>
+        <w:ind w:left="2160" w:hanging="360"/>
+      </w:pPr>
+      <w:rPr>
+        <w:rFonts w:ascii="OpenSymbol" w:hAnsi="OpenSymbol" w:cs="OpenSymbol" w:hint="default"/>
+        <w:rFonts w:cs="OpenSymbol"/>
+      </w:rPr>
+    </w:lvl>
+    <w:lvl w:ilvl="5">
+      <w:start w:val="1"/>
+      <w:numFmt w:val="bullet"/>
+      <w:lvlText w:val="▪"/>
+      <w:lvlJc w:val="left"/>
+      <w:pPr>
+        <w:tabs>
+          <w:tab w:val="num" w:pos="2520"/>
+        </w:tabs>
+        <w:ind w:left="2520" w:hanging="360"/>
+      </w:pPr>
+      <w:rPr>
+        <w:rFonts w:ascii="OpenSymbol" w:hAnsi="OpenSymbol" w:cs="OpenSymbol" w:hint="default"/>
+        <w:rFonts w:cs="OpenSymbol"/>
+      </w:rPr>
+    </w:lvl>
+    <w:lvl w:ilvl="6">
+      <w:start w:val="1"/>
+      <w:numFmt w:val="bullet"/>
+      <w:lvlText w:val=""/>
+      <w:lvlJc w:val="left"/>
+      <w:pPr>
+        <w:tabs>
+          <w:tab w:val="num" w:pos="2880"/>
+        </w:tabs>
+        <w:ind w:left="2880" w:hanging="360"/>
+      </w:pPr>
+      <w:rPr>
+        <w:rFonts w:ascii="Symbol" w:hAnsi="Symbol" w:cs="Symbol" w:hint="default"/>
+        <w:rFonts w:cs="OpenSymbol"/>
+      </w:rPr>
+    </w:lvl>
+    <w:lvl w:ilvl="7">
+      <w:start w:val="1"/>
+      <w:numFmt w:val="bullet"/>
+      <w:lvlText w:val="◦"/>
+      <w:lvlJc w:val="left"/>
+      <w:pPr>
+        <w:tabs>
+          <w:tab w:val="num" w:pos="3240"/>
+        </w:tabs>
+        <w:ind w:left="3240" w:hanging="360"/>
+      </w:pPr>
+      <w:rPr>
+        <w:rFonts w:ascii="OpenSymbol" w:hAnsi="OpenSymbol" w:cs="OpenSymbol" w:hint="default"/>
+        <w:rFonts w:cs="OpenSymbol"/>
+      </w:rPr>
+    </w:lvl>
+    <w:lvl w:ilvl="8">
+      <w:start w:val="1"/>
+      <w:numFmt w:val="bullet"/>
+      <w:lvlText w:val="▪"/>
+      <w:lvlJc w:val="left"/>
+      <w:pPr>
+        <w:tabs>
+          <w:tab w:val="num" w:pos="3600"/>
+        </w:tabs>
+        <w:ind w:left="3600" w:hanging="360"/>
+      </w:pPr>
+      <w:rPr>
+        <w:rFonts w:ascii="OpenSymbol" w:hAnsi="OpenSymbol" w:cs="OpenSymbol" w:hint="default"/>
+        <w:rFonts w:cs="OpenSymbol"/>
+      </w:rPr>
+    </w:lvl>
+  </w:abstractNum>
+  <w:abstractNum w:abstractNumId="20">
     <w:lvl w:ilvl="0">
       <w:start w:val="1"/>
       <w:numFmt w:val="none"/>
@@ -4719,6 +5272,12 @@
   <w:num w:numId="18">
     <w:abstractNumId w:val="18"/>
   </w:num>
+  <w:num w:numId="19">
+    <w:abstractNumId w:val="19"/>
+  </w:num>
+  <w:num w:numId="20">
+    <w:abstractNumId w:val="20"/>
+  </w:num>
 </w:numbering>
 </file>
 
@@ -8624,6 +9183,2172 @@
       <w:rFonts w:cs="OpenSymbol"/>
     </w:rPr>
   </w:style>
+  <w:style w:type="character" w:styleId="ListLabel541">
+    <w:name w:val="ListLabel 541"/>
+    <w:qFormat/>
+    <w:rPr>
+      <w:rFonts w:cs="OpenSymbol"/>
+    </w:rPr>
+  </w:style>
+  <w:style w:type="character" w:styleId="ListLabel542">
+    <w:name w:val="ListLabel 542"/>
+    <w:qFormat/>
+    <w:rPr>
+      <w:rFonts w:cs="OpenSymbol"/>
+    </w:rPr>
+  </w:style>
+  <w:style w:type="character" w:styleId="ListLabel543">
+    <w:name w:val="ListLabel 543"/>
+    <w:qFormat/>
+    <w:rPr>
+      <w:rFonts w:cs="OpenSymbol"/>
+    </w:rPr>
+  </w:style>
+  <w:style w:type="character" w:styleId="ListLabel544">
+    <w:name w:val="ListLabel 544"/>
+    <w:qFormat/>
+    <w:rPr>
+      <w:rFonts w:cs="OpenSymbol"/>
+    </w:rPr>
+  </w:style>
+  <w:style w:type="character" w:styleId="ListLabel545">
+    <w:name w:val="ListLabel 545"/>
+    <w:qFormat/>
+    <w:rPr>
+      <w:rFonts w:cs="OpenSymbol"/>
+    </w:rPr>
+  </w:style>
+  <w:style w:type="character" w:styleId="ListLabel546">
+    <w:name w:val="ListLabel 546"/>
+    <w:qFormat/>
+    <w:rPr>
+      <w:rFonts w:cs="OpenSymbol"/>
+    </w:rPr>
+  </w:style>
+  <w:style w:type="character" w:styleId="ListLabel547">
+    <w:name w:val="ListLabel 547"/>
+    <w:qFormat/>
+    <w:rPr>
+      <w:rFonts w:cs="OpenSymbol"/>
+    </w:rPr>
+  </w:style>
+  <w:style w:type="character" w:styleId="ListLabel548">
+    <w:name w:val="ListLabel 548"/>
+    <w:qFormat/>
+    <w:rPr>
+      <w:rFonts w:cs="OpenSymbol"/>
+    </w:rPr>
+  </w:style>
+  <w:style w:type="character" w:styleId="ListLabel549">
+    <w:name w:val="ListLabel 549"/>
+    <w:qFormat/>
+    <w:rPr>
+      <w:rFonts w:cs="OpenSymbol"/>
+    </w:rPr>
+  </w:style>
+  <w:style w:type="character" w:styleId="ListLabel550">
+    <w:name w:val="ListLabel 550"/>
+    <w:qFormat/>
+    <w:rPr>
+      <w:rFonts w:cs="Wingdings"/>
+      <w:b/>
+    </w:rPr>
+  </w:style>
+  <w:style w:type="character" w:styleId="ListLabel551">
+    <w:name w:val="ListLabel 551"/>
+    <w:qFormat/>
+    <w:rPr>
+      <w:rFonts w:cs="Wingdings"/>
+    </w:rPr>
+  </w:style>
+  <w:style w:type="character" w:styleId="ListLabel552">
+    <w:name w:val="ListLabel 552"/>
+    <w:qFormat/>
+    <w:rPr>
+      <w:rFonts w:cs="Wingdings"/>
+    </w:rPr>
+  </w:style>
+  <w:style w:type="character" w:styleId="ListLabel553">
+    <w:name w:val="ListLabel 553"/>
+    <w:qFormat/>
+    <w:rPr>
+      <w:rFonts w:cs="Wingdings"/>
+    </w:rPr>
+  </w:style>
+  <w:style w:type="character" w:styleId="ListLabel554">
+    <w:name w:val="ListLabel 554"/>
+    <w:qFormat/>
+    <w:rPr>
+      <w:rFonts w:cs="Wingdings"/>
+    </w:rPr>
+  </w:style>
+  <w:style w:type="character" w:styleId="ListLabel555">
+    <w:name w:val="ListLabel 555"/>
+    <w:qFormat/>
+    <w:rPr>
+      <w:rFonts w:cs="Wingdings"/>
+    </w:rPr>
+  </w:style>
+  <w:style w:type="character" w:styleId="ListLabel556">
+    <w:name w:val="ListLabel 556"/>
+    <w:qFormat/>
+    <w:rPr>
+      <w:rFonts w:cs="Wingdings"/>
+    </w:rPr>
+  </w:style>
+  <w:style w:type="character" w:styleId="ListLabel557">
+    <w:name w:val="ListLabel 557"/>
+    <w:qFormat/>
+    <w:rPr>
+      <w:rFonts w:cs="Wingdings"/>
+    </w:rPr>
+  </w:style>
+  <w:style w:type="character" w:styleId="ListLabel558">
+    <w:name w:val="ListLabel 558"/>
+    <w:qFormat/>
+    <w:rPr>
+      <w:rFonts w:cs="Wingdings"/>
+    </w:rPr>
+  </w:style>
+  <w:style w:type="character" w:styleId="ListLabel559">
+    <w:name w:val="ListLabel 559"/>
+    <w:qFormat/>
+    <w:rPr>
+      <w:rFonts w:cs="OpenSymbol"/>
+      <w:b/>
+    </w:rPr>
+  </w:style>
+  <w:style w:type="character" w:styleId="ListLabel560">
+    <w:name w:val="ListLabel 560"/>
+    <w:qFormat/>
+    <w:rPr>
+      <w:rFonts w:cs="OpenSymbol"/>
+      <w:b/>
+    </w:rPr>
+  </w:style>
+  <w:style w:type="character" w:styleId="ListLabel561">
+    <w:name w:val="ListLabel 561"/>
+    <w:qFormat/>
+    <w:rPr>
+      <w:rFonts w:cs="OpenSymbol"/>
+    </w:rPr>
+  </w:style>
+  <w:style w:type="character" w:styleId="ListLabel562">
+    <w:name w:val="ListLabel 562"/>
+    <w:qFormat/>
+    <w:rPr>
+      <w:rFonts w:cs="OpenSymbol"/>
+    </w:rPr>
+  </w:style>
+  <w:style w:type="character" w:styleId="ListLabel563">
+    <w:name w:val="ListLabel 563"/>
+    <w:qFormat/>
+    <w:rPr>
+      <w:rFonts w:cs="OpenSymbol"/>
+    </w:rPr>
+  </w:style>
+  <w:style w:type="character" w:styleId="ListLabel564">
+    <w:name w:val="ListLabel 564"/>
+    <w:qFormat/>
+    <w:rPr>
+      <w:rFonts w:cs="OpenSymbol"/>
+    </w:rPr>
+  </w:style>
+  <w:style w:type="character" w:styleId="ListLabel565">
+    <w:name w:val="ListLabel 565"/>
+    <w:qFormat/>
+    <w:rPr>
+      <w:rFonts w:cs="OpenSymbol"/>
+    </w:rPr>
+  </w:style>
+  <w:style w:type="character" w:styleId="ListLabel566">
+    <w:name w:val="ListLabel 566"/>
+    <w:qFormat/>
+    <w:rPr>
+      <w:rFonts w:cs="OpenSymbol"/>
+    </w:rPr>
+  </w:style>
+  <w:style w:type="character" w:styleId="ListLabel567">
+    <w:name w:val="ListLabel 567"/>
+    <w:qFormat/>
+    <w:rPr>
+      <w:rFonts w:cs="OpenSymbol"/>
+    </w:rPr>
+  </w:style>
+  <w:style w:type="character" w:styleId="ListLabel568">
+    <w:name w:val="ListLabel 568"/>
+    <w:qFormat/>
+    <w:rPr>
+      <w:rFonts w:cs="OpenSymbol"/>
+      <w:b/>
+    </w:rPr>
+  </w:style>
+  <w:style w:type="character" w:styleId="ListLabel569">
+    <w:name w:val="ListLabel 569"/>
+    <w:qFormat/>
+    <w:rPr>
+      <w:rFonts w:cs="OpenSymbol"/>
+    </w:rPr>
+  </w:style>
+  <w:style w:type="character" w:styleId="ListLabel570">
+    <w:name w:val="ListLabel 570"/>
+    <w:qFormat/>
+    <w:rPr>
+      <w:rFonts w:cs="OpenSymbol"/>
+    </w:rPr>
+  </w:style>
+  <w:style w:type="character" w:styleId="ListLabel571">
+    <w:name w:val="ListLabel 571"/>
+    <w:qFormat/>
+    <w:rPr>
+      <w:rFonts w:cs="OpenSymbol"/>
+    </w:rPr>
+  </w:style>
+  <w:style w:type="character" w:styleId="ListLabel572">
+    <w:name w:val="ListLabel 572"/>
+    <w:qFormat/>
+    <w:rPr>
+      <w:rFonts w:cs="OpenSymbol"/>
+    </w:rPr>
+  </w:style>
+  <w:style w:type="character" w:styleId="ListLabel573">
+    <w:name w:val="ListLabel 573"/>
+    <w:qFormat/>
+    <w:rPr>
+      <w:rFonts w:cs="OpenSymbol"/>
+    </w:rPr>
+  </w:style>
+  <w:style w:type="character" w:styleId="ListLabel574">
+    <w:name w:val="ListLabel 574"/>
+    <w:qFormat/>
+    <w:rPr>
+      <w:rFonts w:cs="OpenSymbol"/>
+    </w:rPr>
+  </w:style>
+  <w:style w:type="character" w:styleId="ListLabel575">
+    <w:name w:val="ListLabel 575"/>
+    <w:qFormat/>
+    <w:rPr>
+      <w:rFonts w:cs="OpenSymbol"/>
+    </w:rPr>
+  </w:style>
+  <w:style w:type="character" w:styleId="ListLabel576">
+    <w:name w:val="ListLabel 576"/>
+    <w:qFormat/>
+    <w:rPr>
+      <w:rFonts w:cs="OpenSymbol"/>
+    </w:rPr>
+  </w:style>
+  <w:style w:type="character" w:styleId="ListLabel577">
+    <w:name w:val="ListLabel 577"/>
+    <w:qFormat/>
+    <w:rPr>
+      <w:rFonts w:cs="OpenSymbol"/>
+      <w:b/>
+    </w:rPr>
+  </w:style>
+  <w:style w:type="character" w:styleId="ListLabel578">
+    <w:name w:val="ListLabel 578"/>
+    <w:qFormat/>
+    <w:rPr>
+      <w:rFonts w:cs="OpenSymbol"/>
+      <w:b/>
+    </w:rPr>
+  </w:style>
+  <w:style w:type="character" w:styleId="ListLabel579">
+    <w:name w:val="ListLabel 579"/>
+    <w:qFormat/>
+    <w:rPr>
+      <w:rFonts w:cs="OpenSymbol"/>
+      <w:b/>
+    </w:rPr>
+  </w:style>
+  <w:style w:type="character" w:styleId="ListLabel580">
+    <w:name w:val="ListLabel 580"/>
+    <w:qFormat/>
+    <w:rPr>
+      <w:rFonts w:cs="OpenSymbol"/>
+    </w:rPr>
+  </w:style>
+  <w:style w:type="character" w:styleId="ListLabel581">
+    <w:name w:val="ListLabel 581"/>
+    <w:qFormat/>
+    <w:rPr>
+      <w:rFonts w:cs="OpenSymbol"/>
+    </w:rPr>
+  </w:style>
+  <w:style w:type="character" w:styleId="ListLabel582">
+    <w:name w:val="ListLabel 582"/>
+    <w:qFormat/>
+    <w:rPr>
+      <w:rFonts w:cs="OpenSymbol"/>
+    </w:rPr>
+  </w:style>
+  <w:style w:type="character" w:styleId="ListLabel583">
+    <w:name w:val="ListLabel 583"/>
+    <w:qFormat/>
+    <w:rPr>
+      <w:rFonts w:cs="OpenSymbol"/>
+    </w:rPr>
+  </w:style>
+  <w:style w:type="character" w:styleId="ListLabel584">
+    <w:name w:val="ListLabel 584"/>
+    <w:qFormat/>
+    <w:rPr>
+      <w:rFonts w:cs="OpenSymbol"/>
+    </w:rPr>
+  </w:style>
+  <w:style w:type="character" w:styleId="ListLabel585">
+    <w:name w:val="ListLabel 585"/>
+    <w:qFormat/>
+    <w:rPr>
+      <w:rFonts w:cs="OpenSymbol"/>
+    </w:rPr>
+  </w:style>
+  <w:style w:type="character" w:styleId="ListLabel586">
+    <w:name w:val="ListLabel 586"/>
+    <w:qFormat/>
+    <w:rPr>
+      <w:rFonts w:cs="OpenSymbol"/>
+      <w:sz w:val="20"/>
+    </w:rPr>
+  </w:style>
+  <w:style w:type="character" w:styleId="ListLabel587">
+    <w:name w:val="ListLabel 587"/>
+    <w:qFormat/>
+    <w:rPr>
+      <w:rFonts w:cs="OpenSymbol"/>
+    </w:rPr>
+  </w:style>
+  <w:style w:type="character" w:styleId="ListLabel588">
+    <w:name w:val="ListLabel 588"/>
+    <w:qFormat/>
+    <w:rPr>
+      <w:rFonts w:cs="OpenSymbol"/>
+    </w:rPr>
+  </w:style>
+  <w:style w:type="character" w:styleId="ListLabel589">
+    <w:name w:val="ListLabel 589"/>
+    <w:qFormat/>
+    <w:rPr>
+      <w:rFonts w:cs="OpenSymbol"/>
+    </w:rPr>
+  </w:style>
+  <w:style w:type="character" w:styleId="ListLabel590">
+    <w:name w:val="ListLabel 590"/>
+    <w:qFormat/>
+    <w:rPr>
+      <w:rFonts w:cs="OpenSymbol"/>
+    </w:rPr>
+  </w:style>
+  <w:style w:type="character" w:styleId="ListLabel591">
+    <w:name w:val="ListLabel 591"/>
+    <w:qFormat/>
+    <w:rPr>
+      <w:rFonts w:cs="OpenSymbol"/>
+    </w:rPr>
+  </w:style>
+  <w:style w:type="character" w:styleId="ListLabel592">
+    <w:name w:val="ListLabel 592"/>
+    <w:qFormat/>
+    <w:rPr>
+      <w:rFonts w:cs="OpenSymbol"/>
+    </w:rPr>
+  </w:style>
+  <w:style w:type="character" w:styleId="ListLabel593">
+    <w:name w:val="ListLabel 593"/>
+    <w:qFormat/>
+    <w:rPr>
+      <w:rFonts w:cs="OpenSymbol"/>
+    </w:rPr>
+  </w:style>
+  <w:style w:type="character" w:styleId="ListLabel594">
+    <w:name w:val="ListLabel 594"/>
+    <w:qFormat/>
+    <w:rPr>
+      <w:rFonts w:cs="OpenSymbol"/>
+    </w:rPr>
+  </w:style>
+  <w:style w:type="character" w:styleId="ListLabel595">
+    <w:name w:val="ListLabel 595"/>
+    <w:qFormat/>
+    <w:rPr>
+      <w:rFonts w:cs="OpenSymbol"/>
+      <w:b/>
+    </w:rPr>
+  </w:style>
+  <w:style w:type="character" w:styleId="ListLabel596">
+    <w:name w:val="ListLabel 596"/>
+    <w:qFormat/>
+    <w:rPr>
+      <w:rFonts w:cs="OpenSymbol"/>
+    </w:rPr>
+  </w:style>
+  <w:style w:type="character" w:styleId="ListLabel597">
+    <w:name w:val="ListLabel 597"/>
+    <w:qFormat/>
+    <w:rPr>
+      <w:rFonts w:cs="OpenSymbol"/>
+    </w:rPr>
+  </w:style>
+  <w:style w:type="character" w:styleId="ListLabel598">
+    <w:name w:val="ListLabel 598"/>
+    <w:qFormat/>
+    <w:rPr>
+      <w:rFonts w:cs="OpenSymbol"/>
+    </w:rPr>
+  </w:style>
+  <w:style w:type="character" w:styleId="ListLabel599">
+    <w:name w:val="ListLabel 599"/>
+    <w:qFormat/>
+    <w:rPr>
+      <w:rFonts w:cs="OpenSymbol"/>
+    </w:rPr>
+  </w:style>
+  <w:style w:type="character" w:styleId="ListLabel600">
+    <w:name w:val="ListLabel 600"/>
+    <w:qFormat/>
+    <w:rPr>
+      <w:rFonts w:cs="OpenSymbol"/>
+    </w:rPr>
+  </w:style>
+  <w:style w:type="character" w:styleId="ListLabel601">
+    <w:name w:val="ListLabel 601"/>
+    <w:qFormat/>
+    <w:rPr>
+      <w:rFonts w:cs="OpenSymbol"/>
+    </w:rPr>
+  </w:style>
+  <w:style w:type="character" w:styleId="ListLabel602">
+    <w:name w:val="ListLabel 602"/>
+    <w:qFormat/>
+    <w:rPr>
+      <w:rFonts w:cs="OpenSymbol"/>
+    </w:rPr>
+  </w:style>
+  <w:style w:type="character" w:styleId="ListLabel603">
+    <w:name w:val="ListLabel 603"/>
+    <w:qFormat/>
+    <w:rPr>
+      <w:rFonts w:cs="OpenSymbol"/>
+    </w:rPr>
+  </w:style>
+  <w:style w:type="character" w:styleId="ListLabel604">
+    <w:name w:val="ListLabel 604"/>
+    <w:qFormat/>
+    <w:rPr>
+      <w:rFonts w:cs="OpenSymbol"/>
+      <w:b/>
+    </w:rPr>
+  </w:style>
+  <w:style w:type="character" w:styleId="ListLabel605">
+    <w:name w:val="ListLabel 605"/>
+    <w:qFormat/>
+    <w:rPr>
+      <w:rFonts w:cs="OpenSymbol"/>
+      <w:b/>
+    </w:rPr>
+  </w:style>
+  <w:style w:type="character" w:styleId="ListLabel606">
+    <w:name w:val="ListLabel 606"/>
+    <w:qFormat/>
+    <w:rPr>
+      <w:rFonts w:cs="OpenSymbol"/>
+    </w:rPr>
+  </w:style>
+  <w:style w:type="character" w:styleId="ListLabel607">
+    <w:name w:val="ListLabel 607"/>
+    <w:qFormat/>
+    <w:rPr>
+      <w:rFonts w:cs="OpenSymbol"/>
+    </w:rPr>
+  </w:style>
+  <w:style w:type="character" w:styleId="ListLabel608">
+    <w:name w:val="ListLabel 608"/>
+    <w:qFormat/>
+    <w:rPr>
+      <w:rFonts w:cs="OpenSymbol"/>
+    </w:rPr>
+  </w:style>
+  <w:style w:type="character" w:styleId="ListLabel609">
+    <w:name w:val="ListLabel 609"/>
+    <w:qFormat/>
+    <w:rPr>
+      <w:rFonts w:cs="OpenSymbol"/>
+    </w:rPr>
+  </w:style>
+  <w:style w:type="character" w:styleId="ListLabel610">
+    <w:name w:val="ListLabel 610"/>
+    <w:qFormat/>
+    <w:rPr>
+      <w:rFonts w:cs="OpenSymbol"/>
+    </w:rPr>
+  </w:style>
+  <w:style w:type="character" w:styleId="ListLabel611">
+    <w:name w:val="ListLabel 611"/>
+    <w:qFormat/>
+    <w:rPr>
+      <w:rFonts w:cs="OpenSymbol"/>
+    </w:rPr>
+  </w:style>
+  <w:style w:type="character" w:styleId="ListLabel612">
+    <w:name w:val="ListLabel 612"/>
+    <w:qFormat/>
+    <w:rPr>
+      <w:rFonts w:cs="OpenSymbol"/>
+    </w:rPr>
+  </w:style>
+  <w:style w:type="character" w:styleId="ListLabel613">
+    <w:name w:val="ListLabel 613"/>
+    <w:qFormat/>
+    <w:rPr>
+      <w:rFonts w:cs="OpenSymbol"/>
+    </w:rPr>
+  </w:style>
+  <w:style w:type="character" w:styleId="ListLabel614">
+    <w:name w:val="ListLabel 614"/>
+    <w:qFormat/>
+    <w:rPr>
+      <w:rFonts w:cs="OpenSymbol"/>
+    </w:rPr>
+  </w:style>
+  <w:style w:type="character" w:styleId="ListLabel615">
+    <w:name w:val="ListLabel 615"/>
+    <w:qFormat/>
+    <w:rPr>
+      <w:rFonts w:cs="OpenSymbol"/>
+    </w:rPr>
+  </w:style>
+  <w:style w:type="character" w:styleId="ListLabel616">
+    <w:name w:val="ListLabel 616"/>
+    <w:qFormat/>
+    <w:rPr>
+      <w:rFonts w:cs="OpenSymbol"/>
+    </w:rPr>
+  </w:style>
+  <w:style w:type="character" w:styleId="ListLabel617">
+    <w:name w:val="ListLabel 617"/>
+    <w:qFormat/>
+    <w:rPr>
+      <w:rFonts w:cs="OpenSymbol"/>
+    </w:rPr>
+  </w:style>
+  <w:style w:type="character" w:styleId="ListLabel618">
+    <w:name w:val="ListLabel 618"/>
+    <w:qFormat/>
+    <w:rPr>
+      <w:rFonts w:cs="OpenSymbol"/>
+    </w:rPr>
+  </w:style>
+  <w:style w:type="character" w:styleId="ListLabel619">
+    <w:name w:val="ListLabel 619"/>
+    <w:qFormat/>
+    <w:rPr>
+      <w:rFonts w:cs="OpenSymbol"/>
+    </w:rPr>
+  </w:style>
+  <w:style w:type="character" w:styleId="ListLabel620">
+    <w:name w:val="ListLabel 620"/>
+    <w:qFormat/>
+    <w:rPr>
+      <w:rFonts w:cs="OpenSymbol"/>
+    </w:rPr>
+  </w:style>
+  <w:style w:type="character" w:styleId="ListLabel621">
+    <w:name w:val="ListLabel 621"/>
+    <w:qFormat/>
+    <w:rPr>
+      <w:rFonts w:cs="OpenSymbol"/>
+    </w:rPr>
+  </w:style>
+  <w:style w:type="character" w:styleId="ListLabel622">
+    <w:name w:val="ListLabel 622"/>
+    <w:qFormat/>
+    <w:rPr>
+      <w:rFonts w:cs="OpenSymbol"/>
+    </w:rPr>
+  </w:style>
+  <w:style w:type="character" w:styleId="ListLabel623">
+    <w:name w:val="ListLabel 623"/>
+    <w:qFormat/>
+    <w:rPr>
+      <w:rFonts w:cs="OpenSymbol"/>
+    </w:rPr>
+  </w:style>
+  <w:style w:type="character" w:styleId="ListLabel624">
+    <w:name w:val="ListLabel 624"/>
+    <w:qFormat/>
+    <w:rPr>
+      <w:rFonts w:cs="OpenSymbol"/>
+    </w:rPr>
+  </w:style>
+  <w:style w:type="character" w:styleId="ListLabel625">
+    <w:name w:val="ListLabel 625"/>
+    <w:qFormat/>
+    <w:rPr>
+      <w:rFonts w:cs="OpenSymbol"/>
+    </w:rPr>
+  </w:style>
+  <w:style w:type="character" w:styleId="ListLabel626">
+    <w:name w:val="ListLabel 626"/>
+    <w:qFormat/>
+    <w:rPr>
+      <w:rFonts w:cs="OpenSymbol"/>
+    </w:rPr>
+  </w:style>
+  <w:style w:type="character" w:styleId="ListLabel627">
+    <w:name w:val="ListLabel 627"/>
+    <w:qFormat/>
+    <w:rPr>
+      <w:rFonts w:cs="OpenSymbol"/>
+    </w:rPr>
+  </w:style>
+  <w:style w:type="character" w:styleId="ListLabel628">
+    <w:name w:val="ListLabel 628"/>
+    <w:qFormat/>
+    <w:rPr>
+      <w:rFonts w:cs="OpenSymbol"/>
+    </w:rPr>
+  </w:style>
+  <w:style w:type="character" w:styleId="ListLabel629">
+    <w:name w:val="ListLabel 629"/>
+    <w:qFormat/>
+    <w:rPr>
+      <w:rFonts w:cs="OpenSymbol"/>
+    </w:rPr>
+  </w:style>
+  <w:style w:type="character" w:styleId="ListLabel630">
+    <w:name w:val="ListLabel 630"/>
+    <w:qFormat/>
+    <w:rPr>
+      <w:rFonts w:cs="OpenSymbol"/>
+    </w:rPr>
+  </w:style>
+  <w:style w:type="character" w:styleId="ListLabel631">
+    <w:name w:val="ListLabel 631"/>
+    <w:qFormat/>
+    <w:rPr>
+      <w:rFonts w:cs="OpenSymbol"/>
+    </w:rPr>
+  </w:style>
+  <w:style w:type="character" w:styleId="ListLabel632">
+    <w:name w:val="ListLabel 632"/>
+    <w:qFormat/>
+    <w:rPr>
+      <w:rFonts w:cs="OpenSymbol"/>
+    </w:rPr>
+  </w:style>
+  <w:style w:type="character" w:styleId="ListLabel633">
+    <w:name w:val="ListLabel 633"/>
+    <w:qFormat/>
+    <w:rPr>
+      <w:rFonts w:cs="OpenSymbol"/>
+    </w:rPr>
+  </w:style>
+  <w:style w:type="character" w:styleId="ListLabel634">
+    <w:name w:val="ListLabel 634"/>
+    <w:qFormat/>
+    <w:rPr>
+      <w:rFonts w:cs="OpenSymbol"/>
+    </w:rPr>
+  </w:style>
+  <w:style w:type="character" w:styleId="ListLabel635">
+    <w:name w:val="ListLabel 635"/>
+    <w:qFormat/>
+    <w:rPr>
+      <w:rFonts w:cs="OpenSymbol"/>
+    </w:rPr>
+  </w:style>
+  <w:style w:type="character" w:styleId="ListLabel636">
+    <w:name w:val="ListLabel 636"/>
+    <w:qFormat/>
+    <w:rPr>
+      <w:rFonts w:cs="OpenSymbol"/>
+    </w:rPr>
+  </w:style>
+  <w:style w:type="character" w:styleId="ListLabel637">
+    <w:name w:val="ListLabel 637"/>
+    <w:qFormat/>
+    <w:rPr>
+      <w:rFonts w:cs="OpenSymbol"/>
+    </w:rPr>
+  </w:style>
+  <w:style w:type="character" w:styleId="ListLabel638">
+    <w:name w:val="ListLabel 638"/>
+    <w:qFormat/>
+    <w:rPr>
+      <w:rFonts w:cs="OpenSymbol"/>
+    </w:rPr>
+  </w:style>
+  <w:style w:type="character" w:styleId="ListLabel639">
+    <w:name w:val="ListLabel 639"/>
+    <w:qFormat/>
+    <w:rPr>
+      <w:rFonts w:cs="OpenSymbol"/>
+    </w:rPr>
+  </w:style>
+  <w:style w:type="character" w:styleId="ListLabel640">
+    <w:name w:val="ListLabel 640"/>
+    <w:qFormat/>
+    <w:rPr>
+      <w:rFonts w:cs="OpenSymbol"/>
+    </w:rPr>
+  </w:style>
+  <w:style w:type="character" w:styleId="ListLabel641">
+    <w:name w:val="ListLabel 641"/>
+    <w:qFormat/>
+    <w:rPr>
+      <w:rFonts w:cs="OpenSymbol"/>
+    </w:rPr>
+  </w:style>
+  <w:style w:type="character" w:styleId="ListLabel642">
+    <w:name w:val="ListLabel 642"/>
+    <w:qFormat/>
+    <w:rPr>
+      <w:rFonts w:cs="OpenSymbol"/>
+    </w:rPr>
+  </w:style>
+  <w:style w:type="character" w:styleId="ListLabel643">
+    <w:name w:val="ListLabel 643"/>
+    <w:qFormat/>
+    <w:rPr>
+      <w:rFonts w:cs="OpenSymbol"/>
+    </w:rPr>
+  </w:style>
+  <w:style w:type="character" w:styleId="ListLabel644">
+    <w:name w:val="ListLabel 644"/>
+    <w:qFormat/>
+    <w:rPr>
+      <w:rFonts w:cs="OpenSymbol"/>
+    </w:rPr>
+  </w:style>
+  <w:style w:type="character" w:styleId="ListLabel645">
+    <w:name w:val="ListLabel 645"/>
+    <w:qFormat/>
+    <w:rPr>
+      <w:rFonts w:cs="OpenSymbol"/>
+    </w:rPr>
+  </w:style>
+  <w:style w:type="character" w:styleId="ListLabel646">
+    <w:name w:val="ListLabel 646"/>
+    <w:qFormat/>
+    <w:rPr>
+      <w:rFonts w:cs="OpenSymbol"/>
+    </w:rPr>
+  </w:style>
+  <w:style w:type="character" w:styleId="ListLabel647">
+    <w:name w:val="ListLabel 647"/>
+    <w:qFormat/>
+    <w:rPr>
+      <w:rFonts w:cs="OpenSymbol"/>
+    </w:rPr>
+  </w:style>
+  <w:style w:type="character" w:styleId="ListLabel648">
+    <w:name w:val="ListLabel 648"/>
+    <w:qFormat/>
+    <w:rPr>
+      <w:rFonts w:cs="OpenSymbol"/>
+    </w:rPr>
+  </w:style>
+  <w:style w:type="character" w:styleId="ListLabel649">
+    <w:name w:val="ListLabel 649"/>
+    <w:qFormat/>
+    <w:rPr>
+      <w:rFonts w:cs="OpenSymbol"/>
+    </w:rPr>
+  </w:style>
+  <w:style w:type="character" w:styleId="ListLabel650">
+    <w:name w:val="ListLabel 650"/>
+    <w:qFormat/>
+    <w:rPr>
+      <w:rFonts w:cs="OpenSymbol"/>
+    </w:rPr>
+  </w:style>
+  <w:style w:type="character" w:styleId="ListLabel651">
+    <w:name w:val="ListLabel 651"/>
+    <w:qFormat/>
+    <w:rPr>
+      <w:rFonts w:cs="OpenSymbol"/>
+    </w:rPr>
+  </w:style>
+  <w:style w:type="character" w:styleId="ListLabel652">
+    <w:name w:val="ListLabel 652"/>
+    <w:qFormat/>
+    <w:rPr>
+      <w:rFonts w:cs="OpenSymbol"/>
+    </w:rPr>
+  </w:style>
+  <w:style w:type="character" w:styleId="ListLabel653">
+    <w:name w:val="ListLabel 653"/>
+    <w:qFormat/>
+    <w:rPr>
+      <w:rFonts w:cs="OpenSymbol"/>
+    </w:rPr>
+  </w:style>
+  <w:style w:type="character" w:styleId="ListLabel654">
+    <w:name w:val="ListLabel 654"/>
+    <w:qFormat/>
+    <w:rPr>
+      <w:rFonts w:cs="OpenSymbol"/>
+    </w:rPr>
+  </w:style>
+  <w:style w:type="character" w:styleId="ListLabel655">
+    <w:name w:val="ListLabel 655"/>
+    <w:qFormat/>
+    <w:rPr>
+      <w:rFonts w:cs="OpenSymbol"/>
+    </w:rPr>
+  </w:style>
+  <w:style w:type="character" w:styleId="ListLabel656">
+    <w:name w:val="ListLabel 656"/>
+    <w:qFormat/>
+    <w:rPr>
+      <w:rFonts w:cs="OpenSymbol"/>
+    </w:rPr>
+  </w:style>
+  <w:style w:type="character" w:styleId="ListLabel657">
+    <w:name w:val="ListLabel 657"/>
+    <w:qFormat/>
+    <w:rPr>
+      <w:rFonts w:cs="OpenSymbol"/>
+    </w:rPr>
+  </w:style>
+  <w:style w:type="character" w:styleId="ListLabel658">
+    <w:name w:val="ListLabel 658"/>
+    <w:qFormat/>
+    <w:rPr>
+      <w:rFonts w:cs="OpenSymbol"/>
+    </w:rPr>
+  </w:style>
+  <w:style w:type="character" w:styleId="ListLabel659">
+    <w:name w:val="ListLabel 659"/>
+    <w:qFormat/>
+    <w:rPr>
+      <w:rFonts w:cs="OpenSymbol"/>
+    </w:rPr>
+  </w:style>
+  <w:style w:type="character" w:styleId="ListLabel660">
+    <w:name w:val="ListLabel 660"/>
+    <w:qFormat/>
+    <w:rPr>
+      <w:rFonts w:cs="OpenSymbol"/>
+    </w:rPr>
+  </w:style>
+  <w:style w:type="character" w:styleId="ListLabel661">
+    <w:name w:val="ListLabel 661"/>
+    <w:qFormat/>
+    <w:rPr>
+      <w:rFonts w:cs="OpenSymbol"/>
+    </w:rPr>
+  </w:style>
+  <w:style w:type="character" w:styleId="ListLabel662">
+    <w:name w:val="ListLabel 662"/>
+    <w:qFormat/>
+    <w:rPr>
+      <w:rFonts w:cs="OpenSymbol"/>
+    </w:rPr>
+  </w:style>
+  <w:style w:type="character" w:styleId="ListLabel663">
+    <w:name w:val="ListLabel 663"/>
+    <w:qFormat/>
+    <w:rPr>
+      <w:rFonts w:cs="OpenSymbol"/>
+    </w:rPr>
+  </w:style>
+  <w:style w:type="character" w:styleId="ListLabel664">
+    <w:name w:val="ListLabel 664"/>
+    <w:qFormat/>
+    <w:rPr>
+      <w:rFonts w:cs="OpenSymbol"/>
+    </w:rPr>
+  </w:style>
+  <w:style w:type="character" w:styleId="ListLabel665">
+    <w:name w:val="ListLabel 665"/>
+    <w:qFormat/>
+    <w:rPr>
+      <w:rFonts w:cs="OpenSymbol"/>
+    </w:rPr>
+  </w:style>
+  <w:style w:type="character" w:styleId="ListLabel666">
+    <w:name w:val="ListLabel 666"/>
+    <w:qFormat/>
+    <w:rPr>
+      <w:rFonts w:cs="OpenSymbol"/>
+    </w:rPr>
+  </w:style>
+  <w:style w:type="character" w:styleId="ListLabel667">
+    <w:name w:val="ListLabel 667"/>
+    <w:qFormat/>
+    <w:rPr>
+      <w:rFonts w:cs="OpenSymbol"/>
+    </w:rPr>
+  </w:style>
+  <w:style w:type="character" w:styleId="ListLabel668">
+    <w:name w:val="ListLabel 668"/>
+    <w:qFormat/>
+    <w:rPr>
+      <w:rFonts w:cs="OpenSymbol"/>
+    </w:rPr>
+  </w:style>
+  <w:style w:type="character" w:styleId="ListLabel669">
+    <w:name w:val="ListLabel 669"/>
+    <w:qFormat/>
+    <w:rPr>
+      <w:rFonts w:cs="OpenSymbol"/>
+    </w:rPr>
+  </w:style>
+  <w:style w:type="character" w:styleId="ListLabel670">
+    <w:name w:val="ListLabel 670"/>
+    <w:qFormat/>
+    <w:rPr>
+      <w:rFonts w:cs="OpenSymbol"/>
+    </w:rPr>
+  </w:style>
+  <w:style w:type="character" w:styleId="ListLabel671">
+    <w:name w:val="ListLabel 671"/>
+    <w:qFormat/>
+    <w:rPr>
+      <w:rFonts w:cs="OpenSymbol"/>
+    </w:rPr>
+  </w:style>
+  <w:style w:type="character" w:styleId="ListLabel672">
+    <w:name w:val="ListLabel 672"/>
+    <w:qFormat/>
+    <w:rPr>
+      <w:rFonts w:cs="OpenSymbol"/>
+    </w:rPr>
+  </w:style>
+  <w:style w:type="character" w:styleId="ListLabel673">
+    <w:name w:val="ListLabel 673"/>
+    <w:qFormat/>
+    <w:rPr>
+      <w:rFonts w:cs="OpenSymbol"/>
+    </w:rPr>
+  </w:style>
+  <w:style w:type="character" w:styleId="ListLabel674">
+    <w:name w:val="ListLabel 674"/>
+    <w:qFormat/>
+    <w:rPr>
+      <w:rFonts w:cs="OpenSymbol"/>
+    </w:rPr>
+  </w:style>
+  <w:style w:type="character" w:styleId="ListLabel675">
+    <w:name w:val="ListLabel 675"/>
+    <w:qFormat/>
+    <w:rPr>
+      <w:rFonts w:cs="OpenSymbol"/>
+    </w:rPr>
+  </w:style>
+  <w:style w:type="character" w:styleId="ListLabel676">
+    <w:name w:val="ListLabel 676"/>
+    <w:qFormat/>
+    <w:rPr>
+      <w:rFonts w:cs="OpenSymbol"/>
+    </w:rPr>
+  </w:style>
+  <w:style w:type="character" w:styleId="ListLabel677">
+    <w:name w:val="ListLabel 677"/>
+    <w:qFormat/>
+    <w:rPr>
+      <w:rFonts w:cs="OpenSymbol"/>
+    </w:rPr>
+  </w:style>
+  <w:style w:type="character" w:styleId="ListLabel678">
+    <w:name w:val="ListLabel 678"/>
+    <w:qFormat/>
+    <w:rPr>
+      <w:rFonts w:cs="OpenSymbol"/>
+    </w:rPr>
+  </w:style>
+  <w:style w:type="character" w:styleId="ListLabel679">
+    <w:name w:val="ListLabel 679"/>
+    <w:qFormat/>
+    <w:rPr>
+      <w:rFonts w:cs="OpenSymbol"/>
+    </w:rPr>
+  </w:style>
+  <w:style w:type="character" w:styleId="ListLabel680">
+    <w:name w:val="ListLabel 680"/>
+    <w:qFormat/>
+    <w:rPr>
+      <w:rFonts w:cs="OpenSymbol"/>
+    </w:rPr>
+  </w:style>
+  <w:style w:type="character" w:styleId="ListLabel681">
+    <w:name w:val="ListLabel 681"/>
+    <w:qFormat/>
+    <w:rPr>
+      <w:rFonts w:cs="OpenSymbol"/>
+    </w:rPr>
+  </w:style>
+  <w:style w:type="character" w:styleId="ListLabel682">
+    <w:name w:val="ListLabel 682"/>
+    <w:qFormat/>
+    <w:rPr>
+      <w:rFonts w:cs="OpenSymbol"/>
+    </w:rPr>
+  </w:style>
+  <w:style w:type="character" w:styleId="ListLabel683">
+    <w:name w:val="ListLabel 683"/>
+    <w:qFormat/>
+    <w:rPr>
+      <w:rFonts w:cs="OpenSymbol"/>
+    </w:rPr>
+  </w:style>
+  <w:style w:type="character" w:styleId="ListLabel684">
+    <w:name w:val="ListLabel 684"/>
+    <w:qFormat/>
+    <w:rPr>
+      <w:rFonts w:cs="OpenSymbol"/>
+    </w:rPr>
+  </w:style>
+  <w:style w:type="character" w:styleId="ListLabel685">
+    <w:name w:val="ListLabel 685"/>
+    <w:qFormat/>
+    <w:rPr>
+      <w:rFonts w:cs="OpenSymbol"/>
+      <w:b w:val="false"/>
+    </w:rPr>
+  </w:style>
+  <w:style w:type="character" w:styleId="ListLabel686">
+    <w:name w:val="ListLabel 686"/>
+    <w:qFormat/>
+    <w:rPr>
+      <w:rFonts w:cs="OpenSymbol"/>
+    </w:rPr>
+  </w:style>
+  <w:style w:type="character" w:styleId="ListLabel687">
+    <w:name w:val="ListLabel 687"/>
+    <w:qFormat/>
+    <w:rPr>
+      <w:rFonts w:cs="OpenSymbol"/>
+    </w:rPr>
+  </w:style>
+  <w:style w:type="character" w:styleId="ListLabel688">
+    <w:name w:val="ListLabel 688"/>
+    <w:qFormat/>
+    <w:rPr>
+      <w:rFonts w:cs="OpenSymbol"/>
+    </w:rPr>
+  </w:style>
+  <w:style w:type="character" w:styleId="ListLabel689">
+    <w:name w:val="ListLabel 689"/>
+    <w:qFormat/>
+    <w:rPr>
+      <w:rFonts w:cs="OpenSymbol"/>
+    </w:rPr>
+  </w:style>
+  <w:style w:type="character" w:styleId="ListLabel690">
+    <w:name w:val="ListLabel 690"/>
+    <w:qFormat/>
+    <w:rPr>
+      <w:rFonts w:cs="OpenSymbol"/>
+    </w:rPr>
+  </w:style>
+  <w:style w:type="character" w:styleId="ListLabel691">
+    <w:name w:val="ListLabel 691"/>
+    <w:qFormat/>
+    <w:rPr>
+      <w:rFonts w:cs="OpenSymbol"/>
+    </w:rPr>
+  </w:style>
+  <w:style w:type="character" w:styleId="ListLabel692">
+    <w:name w:val="ListLabel 692"/>
+    <w:qFormat/>
+    <w:rPr>
+      <w:rFonts w:cs="OpenSymbol"/>
+    </w:rPr>
+  </w:style>
+  <w:style w:type="character" w:styleId="ListLabel693">
+    <w:name w:val="ListLabel 693"/>
+    <w:qFormat/>
+    <w:rPr>
+      <w:rFonts w:cs="OpenSymbol"/>
+    </w:rPr>
+  </w:style>
+  <w:style w:type="character" w:styleId="ListLabel694">
+    <w:name w:val="ListLabel 694"/>
+    <w:qFormat/>
+    <w:rPr>
+      <w:rFonts w:cs="OpenSymbol"/>
+    </w:rPr>
+  </w:style>
+  <w:style w:type="character" w:styleId="ListLabel695">
+    <w:name w:val="ListLabel 695"/>
+    <w:qFormat/>
+    <w:rPr>
+      <w:rFonts w:cs="OpenSymbol"/>
+    </w:rPr>
+  </w:style>
+  <w:style w:type="character" w:styleId="ListLabel696">
+    <w:name w:val="ListLabel 696"/>
+    <w:qFormat/>
+    <w:rPr>
+      <w:rFonts w:cs="OpenSymbol"/>
+    </w:rPr>
+  </w:style>
+  <w:style w:type="character" w:styleId="ListLabel697">
+    <w:name w:val="ListLabel 697"/>
+    <w:qFormat/>
+    <w:rPr>
+      <w:rFonts w:cs="OpenSymbol"/>
+    </w:rPr>
+  </w:style>
+  <w:style w:type="character" w:styleId="ListLabel698">
+    <w:name w:val="ListLabel 698"/>
+    <w:qFormat/>
+    <w:rPr>
+      <w:rFonts w:cs="OpenSymbol"/>
+    </w:rPr>
+  </w:style>
+  <w:style w:type="character" w:styleId="ListLabel699">
+    <w:name w:val="ListLabel 699"/>
+    <w:qFormat/>
+    <w:rPr>
+      <w:rFonts w:cs="OpenSymbol"/>
+    </w:rPr>
+  </w:style>
+  <w:style w:type="character" w:styleId="ListLabel700">
+    <w:name w:val="ListLabel 700"/>
+    <w:qFormat/>
+    <w:rPr>
+      <w:rFonts w:cs="OpenSymbol"/>
+    </w:rPr>
+  </w:style>
+  <w:style w:type="character" w:styleId="ListLabel701">
+    <w:name w:val="ListLabel 701"/>
+    <w:qFormat/>
+    <w:rPr>
+      <w:rFonts w:cs="OpenSymbol"/>
+    </w:rPr>
+  </w:style>
+  <w:style w:type="character" w:styleId="ListLabel702">
+    <w:name w:val="ListLabel 702"/>
+    <w:qFormat/>
+    <w:rPr>
+      <w:rFonts w:cs="OpenSymbol"/>
+    </w:rPr>
+  </w:style>
+  <w:style w:type="character" w:styleId="ListLabel703">
+    <w:name w:val="ListLabel 703"/>
+    <w:qFormat/>
+    <w:rPr>
+      <w:rFonts w:cs="Wingdings"/>
+      <w:b/>
+    </w:rPr>
+  </w:style>
+  <w:style w:type="character" w:styleId="ListLabel704">
+    <w:name w:val="ListLabel 704"/>
+    <w:qFormat/>
+    <w:rPr>
+      <w:rFonts w:cs="Wingdings"/>
+    </w:rPr>
+  </w:style>
+  <w:style w:type="character" w:styleId="ListLabel705">
+    <w:name w:val="ListLabel 705"/>
+    <w:qFormat/>
+    <w:rPr>
+      <w:rFonts w:cs="Wingdings"/>
+    </w:rPr>
+  </w:style>
+  <w:style w:type="character" w:styleId="ListLabel706">
+    <w:name w:val="ListLabel 706"/>
+    <w:qFormat/>
+    <w:rPr>
+      <w:rFonts w:cs="Wingdings"/>
+    </w:rPr>
+  </w:style>
+  <w:style w:type="character" w:styleId="ListLabel707">
+    <w:name w:val="ListLabel 707"/>
+    <w:qFormat/>
+    <w:rPr>
+      <w:rFonts w:cs="Wingdings"/>
+    </w:rPr>
+  </w:style>
+  <w:style w:type="character" w:styleId="ListLabel708">
+    <w:name w:val="ListLabel 708"/>
+    <w:qFormat/>
+    <w:rPr>
+      <w:rFonts w:cs="Wingdings"/>
+    </w:rPr>
+  </w:style>
+  <w:style w:type="character" w:styleId="ListLabel709">
+    <w:name w:val="ListLabel 709"/>
+    <w:qFormat/>
+    <w:rPr>
+      <w:rFonts w:cs="Wingdings"/>
+    </w:rPr>
+  </w:style>
+  <w:style w:type="character" w:styleId="ListLabel710">
+    <w:name w:val="ListLabel 710"/>
+    <w:qFormat/>
+    <w:rPr>
+      <w:rFonts w:cs="Wingdings"/>
+    </w:rPr>
+  </w:style>
+  <w:style w:type="character" w:styleId="ListLabel711">
+    <w:name w:val="ListLabel 711"/>
+    <w:qFormat/>
+    <w:rPr>
+      <w:rFonts w:cs="Wingdings"/>
+    </w:rPr>
+  </w:style>
+  <w:style w:type="character" w:styleId="ListLabel712">
+    <w:name w:val="ListLabel 712"/>
+    <w:qFormat/>
+    <w:rPr>
+      <w:rFonts w:cs="OpenSymbol"/>
+      <w:b/>
+    </w:rPr>
+  </w:style>
+  <w:style w:type="character" w:styleId="ListLabel713">
+    <w:name w:val="ListLabel 713"/>
+    <w:qFormat/>
+    <w:rPr>
+      <w:rFonts w:cs="OpenSymbol"/>
+      <w:b/>
+    </w:rPr>
+  </w:style>
+  <w:style w:type="character" w:styleId="ListLabel714">
+    <w:name w:val="ListLabel 714"/>
+    <w:qFormat/>
+    <w:rPr>
+      <w:rFonts w:cs="OpenSymbol"/>
+    </w:rPr>
+  </w:style>
+  <w:style w:type="character" w:styleId="ListLabel715">
+    <w:name w:val="ListLabel 715"/>
+    <w:qFormat/>
+    <w:rPr>
+      <w:rFonts w:cs="OpenSymbol"/>
+    </w:rPr>
+  </w:style>
+  <w:style w:type="character" w:styleId="ListLabel716">
+    <w:name w:val="ListLabel 716"/>
+    <w:qFormat/>
+    <w:rPr>
+      <w:rFonts w:cs="OpenSymbol"/>
+    </w:rPr>
+  </w:style>
+  <w:style w:type="character" w:styleId="ListLabel717">
+    <w:name w:val="ListLabel 717"/>
+    <w:qFormat/>
+    <w:rPr>
+      <w:rFonts w:cs="OpenSymbol"/>
+    </w:rPr>
+  </w:style>
+  <w:style w:type="character" w:styleId="ListLabel718">
+    <w:name w:val="ListLabel 718"/>
+    <w:qFormat/>
+    <w:rPr>
+      <w:rFonts w:cs="OpenSymbol"/>
+    </w:rPr>
+  </w:style>
+  <w:style w:type="character" w:styleId="ListLabel719">
+    <w:name w:val="ListLabel 719"/>
+    <w:qFormat/>
+    <w:rPr>
+      <w:rFonts w:cs="OpenSymbol"/>
+    </w:rPr>
+  </w:style>
+  <w:style w:type="character" w:styleId="ListLabel720">
+    <w:name w:val="ListLabel 720"/>
+    <w:qFormat/>
+    <w:rPr>
+      <w:rFonts w:cs="OpenSymbol"/>
+    </w:rPr>
+  </w:style>
+  <w:style w:type="character" w:styleId="ListLabel721">
+    <w:name w:val="ListLabel 721"/>
+    <w:qFormat/>
+    <w:rPr>
+      <w:rFonts w:cs="OpenSymbol"/>
+      <w:b/>
+    </w:rPr>
+  </w:style>
+  <w:style w:type="character" w:styleId="ListLabel722">
+    <w:name w:val="ListLabel 722"/>
+    <w:qFormat/>
+    <w:rPr>
+      <w:rFonts w:cs="OpenSymbol"/>
+    </w:rPr>
+  </w:style>
+  <w:style w:type="character" w:styleId="ListLabel723">
+    <w:name w:val="ListLabel 723"/>
+    <w:qFormat/>
+    <w:rPr>
+      <w:rFonts w:cs="OpenSymbol"/>
+    </w:rPr>
+  </w:style>
+  <w:style w:type="character" w:styleId="ListLabel724">
+    <w:name w:val="ListLabel 724"/>
+    <w:qFormat/>
+    <w:rPr>
+      <w:rFonts w:cs="OpenSymbol"/>
+    </w:rPr>
+  </w:style>
+  <w:style w:type="character" w:styleId="ListLabel725">
+    <w:name w:val="ListLabel 725"/>
+    <w:qFormat/>
+    <w:rPr>
+      <w:rFonts w:cs="OpenSymbol"/>
+    </w:rPr>
+  </w:style>
+  <w:style w:type="character" w:styleId="ListLabel726">
+    <w:name w:val="ListLabel 726"/>
+    <w:qFormat/>
+    <w:rPr>
+      <w:rFonts w:cs="OpenSymbol"/>
+    </w:rPr>
+  </w:style>
+  <w:style w:type="character" w:styleId="ListLabel727">
+    <w:name w:val="ListLabel 727"/>
+    <w:qFormat/>
+    <w:rPr>
+      <w:rFonts w:cs="OpenSymbol"/>
+    </w:rPr>
+  </w:style>
+  <w:style w:type="character" w:styleId="ListLabel728">
+    <w:name w:val="ListLabel 728"/>
+    <w:qFormat/>
+    <w:rPr>
+      <w:rFonts w:cs="OpenSymbol"/>
+    </w:rPr>
+  </w:style>
+  <w:style w:type="character" w:styleId="ListLabel729">
+    <w:name w:val="ListLabel 729"/>
+    <w:qFormat/>
+    <w:rPr>
+      <w:rFonts w:cs="OpenSymbol"/>
+    </w:rPr>
+  </w:style>
+  <w:style w:type="character" w:styleId="ListLabel730">
+    <w:name w:val="ListLabel 730"/>
+    <w:qFormat/>
+    <w:rPr>
+      <w:rFonts w:cs="OpenSymbol"/>
+      <w:b/>
+    </w:rPr>
+  </w:style>
+  <w:style w:type="character" w:styleId="ListLabel731">
+    <w:name w:val="ListLabel 731"/>
+    <w:qFormat/>
+    <w:rPr>
+      <w:rFonts w:cs="OpenSymbol"/>
+      <w:b/>
+    </w:rPr>
+  </w:style>
+  <w:style w:type="character" w:styleId="ListLabel732">
+    <w:name w:val="ListLabel 732"/>
+    <w:qFormat/>
+    <w:rPr>
+      <w:rFonts w:cs="OpenSymbol"/>
+      <w:b/>
+    </w:rPr>
+  </w:style>
+  <w:style w:type="character" w:styleId="ListLabel733">
+    <w:name w:val="ListLabel 733"/>
+    <w:qFormat/>
+    <w:rPr>
+      <w:rFonts w:cs="OpenSymbol"/>
+    </w:rPr>
+  </w:style>
+  <w:style w:type="character" w:styleId="ListLabel734">
+    <w:name w:val="ListLabel 734"/>
+    <w:qFormat/>
+    <w:rPr>
+      <w:rFonts w:cs="OpenSymbol"/>
+    </w:rPr>
+  </w:style>
+  <w:style w:type="character" w:styleId="ListLabel735">
+    <w:name w:val="ListLabel 735"/>
+    <w:qFormat/>
+    <w:rPr>
+      <w:rFonts w:cs="OpenSymbol"/>
+    </w:rPr>
+  </w:style>
+  <w:style w:type="character" w:styleId="ListLabel736">
+    <w:name w:val="ListLabel 736"/>
+    <w:qFormat/>
+    <w:rPr>
+      <w:rFonts w:cs="OpenSymbol"/>
+    </w:rPr>
+  </w:style>
+  <w:style w:type="character" w:styleId="ListLabel737">
+    <w:name w:val="ListLabel 737"/>
+    <w:qFormat/>
+    <w:rPr>
+      <w:rFonts w:cs="OpenSymbol"/>
+    </w:rPr>
+  </w:style>
+  <w:style w:type="character" w:styleId="ListLabel738">
+    <w:name w:val="ListLabel 738"/>
+    <w:qFormat/>
+    <w:rPr>
+      <w:rFonts w:cs="OpenSymbol"/>
+    </w:rPr>
+  </w:style>
+  <w:style w:type="character" w:styleId="ListLabel739">
+    <w:name w:val="ListLabel 739"/>
+    <w:qFormat/>
+    <w:rPr>
+      <w:rFonts w:cs="OpenSymbol"/>
+      <w:sz w:val="20"/>
+    </w:rPr>
+  </w:style>
+  <w:style w:type="character" w:styleId="ListLabel740">
+    <w:name w:val="ListLabel 740"/>
+    <w:qFormat/>
+    <w:rPr>
+      <w:rFonts w:cs="OpenSymbol"/>
+    </w:rPr>
+  </w:style>
+  <w:style w:type="character" w:styleId="ListLabel741">
+    <w:name w:val="ListLabel 741"/>
+    <w:qFormat/>
+    <w:rPr>
+      <w:rFonts w:cs="OpenSymbol"/>
+    </w:rPr>
+  </w:style>
+  <w:style w:type="character" w:styleId="ListLabel742">
+    <w:name w:val="ListLabel 742"/>
+    <w:qFormat/>
+    <w:rPr>
+      <w:rFonts w:cs="OpenSymbol"/>
+    </w:rPr>
+  </w:style>
+  <w:style w:type="character" w:styleId="ListLabel743">
+    <w:name w:val="ListLabel 743"/>
+    <w:qFormat/>
+    <w:rPr>
+      <w:rFonts w:cs="OpenSymbol"/>
+    </w:rPr>
+  </w:style>
+  <w:style w:type="character" w:styleId="ListLabel744">
+    <w:name w:val="ListLabel 744"/>
+    <w:qFormat/>
+    <w:rPr>
+      <w:rFonts w:cs="OpenSymbol"/>
+    </w:rPr>
+  </w:style>
+  <w:style w:type="character" w:styleId="ListLabel745">
+    <w:name w:val="ListLabel 745"/>
+    <w:qFormat/>
+    <w:rPr>
+      <w:rFonts w:cs="OpenSymbol"/>
+    </w:rPr>
+  </w:style>
+  <w:style w:type="character" w:styleId="ListLabel746">
+    <w:name w:val="ListLabel 746"/>
+    <w:qFormat/>
+    <w:rPr>
+      <w:rFonts w:cs="OpenSymbol"/>
+    </w:rPr>
+  </w:style>
+  <w:style w:type="character" w:styleId="ListLabel747">
+    <w:name w:val="ListLabel 747"/>
+    <w:qFormat/>
+    <w:rPr>
+      <w:rFonts w:cs="OpenSymbol"/>
+    </w:rPr>
+  </w:style>
+  <w:style w:type="character" w:styleId="ListLabel748">
+    <w:name w:val="ListLabel 748"/>
+    <w:qFormat/>
+    <w:rPr>
+      <w:rFonts w:cs="OpenSymbol"/>
+      <w:b/>
+    </w:rPr>
+  </w:style>
+  <w:style w:type="character" w:styleId="ListLabel749">
+    <w:name w:val="ListLabel 749"/>
+    <w:qFormat/>
+    <w:rPr>
+      <w:rFonts w:cs="OpenSymbol"/>
+    </w:rPr>
+  </w:style>
+  <w:style w:type="character" w:styleId="ListLabel750">
+    <w:name w:val="ListLabel 750"/>
+    <w:qFormat/>
+    <w:rPr>
+      <w:rFonts w:cs="OpenSymbol"/>
+    </w:rPr>
+  </w:style>
+  <w:style w:type="character" w:styleId="ListLabel751">
+    <w:name w:val="ListLabel 751"/>
+    <w:qFormat/>
+    <w:rPr>
+      <w:rFonts w:cs="OpenSymbol"/>
+    </w:rPr>
+  </w:style>
+  <w:style w:type="character" w:styleId="ListLabel752">
+    <w:name w:val="ListLabel 752"/>
+    <w:qFormat/>
+    <w:rPr>
+      <w:rFonts w:cs="OpenSymbol"/>
+    </w:rPr>
+  </w:style>
+  <w:style w:type="character" w:styleId="ListLabel753">
+    <w:name w:val="ListLabel 753"/>
+    <w:qFormat/>
+    <w:rPr>
+      <w:rFonts w:cs="OpenSymbol"/>
+    </w:rPr>
+  </w:style>
+  <w:style w:type="character" w:styleId="ListLabel754">
+    <w:name w:val="ListLabel 754"/>
+    <w:qFormat/>
+    <w:rPr>
+      <w:rFonts w:cs="OpenSymbol"/>
+    </w:rPr>
+  </w:style>
+  <w:style w:type="character" w:styleId="ListLabel755">
+    <w:name w:val="ListLabel 755"/>
+    <w:qFormat/>
+    <w:rPr>
+      <w:rFonts w:cs="OpenSymbol"/>
+    </w:rPr>
+  </w:style>
+  <w:style w:type="character" w:styleId="ListLabel756">
+    <w:name w:val="ListLabel 756"/>
+    <w:qFormat/>
+    <w:rPr>
+      <w:rFonts w:cs="OpenSymbol"/>
+    </w:rPr>
+  </w:style>
+  <w:style w:type="character" w:styleId="ListLabel757">
+    <w:name w:val="ListLabel 757"/>
+    <w:qFormat/>
+    <w:rPr>
+      <w:rFonts w:cs="OpenSymbol"/>
+      <w:b/>
+    </w:rPr>
+  </w:style>
+  <w:style w:type="character" w:styleId="ListLabel758">
+    <w:name w:val="ListLabel 758"/>
+    <w:qFormat/>
+    <w:rPr>
+      <w:rFonts w:cs="OpenSymbol"/>
+      <w:b/>
+    </w:rPr>
+  </w:style>
+  <w:style w:type="character" w:styleId="ListLabel759">
+    <w:name w:val="ListLabel 759"/>
+    <w:qFormat/>
+    <w:rPr>
+      <w:rFonts w:cs="OpenSymbol"/>
+    </w:rPr>
+  </w:style>
+  <w:style w:type="character" w:styleId="ListLabel760">
+    <w:name w:val="ListLabel 760"/>
+    <w:qFormat/>
+    <w:rPr>
+      <w:rFonts w:cs="OpenSymbol"/>
+    </w:rPr>
+  </w:style>
+  <w:style w:type="character" w:styleId="ListLabel761">
+    <w:name w:val="ListLabel 761"/>
+    <w:qFormat/>
+    <w:rPr>
+      <w:rFonts w:cs="OpenSymbol"/>
+    </w:rPr>
+  </w:style>
+  <w:style w:type="character" w:styleId="ListLabel762">
+    <w:name w:val="ListLabel 762"/>
+    <w:qFormat/>
+    <w:rPr>
+      <w:rFonts w:cs="OpenSymbol"/>
+    </w:rPr>
+  </w:style>
+  <w:style w:type="character" w:styleId="ListLabel763">
+    <w:name w:val="ListLabel 763"/>
+    <w:qFormat/>
+    <w:rPr>
+      <w:rFonts w:cs="OpenSymbol"/>
+    </w:rPr>
+  </w:style>
+  <w:style w:type="character" w:styleId="ListLabel764">
+    <w:name w:val="ListLabel 764"/>
+    <w:qFormat/>
+    <w:rPr>
+      <w:rFonts w:cs="OpenSymbol"/>
+    </w:rPr>
+  </w:style>
+  <w:style w:type="character" w:styleId="ListLabel765">
+    <w:name w:val="ListLabel 765"/>
+    <w:qFormat/>
+    <w:rPr>
+      <w:rFonts w:cs="OpenSymbol"/>
+    </w:rPr>
+  </w:style>
+  <w:style w:type="character" w:styleId="ListLabel766">
+    <w:name w:val="ListLabel 766"/>
+    <w:qFormat/>
+    <w:rPr>
+      <w:rFonts w:cs="OpenSymbol"/>
+    </w:rPr>
+  </w:style>
+  <w:style w:type="character" w:styleId="ListLabel767">
+    <w:name w:val="ListLabel 767"/>
+    <w:qFormat/>
+    <w:rPr>
+      <w:rFonts w:cs="OpenSymbol"/>
+    </w:rPr>
+  </w:style>
+  <w:style w:type="character" w:styleId="ListLabel768">
+    <w:name w:val="ListLabel 768"/>
+    <w:qFormat/>
+    <w:rPr>
+      <w:rFonts w:cs="OpenSymbol"/>
+    </w:rPr>
+  </w:style>
+  <w:style w:type="character" w:styleId="ListLabel769">
+    <w:name w:val="ListLabel 769"/>
+    <w:qFormat/>
+    <w:rPr>
+      <w:rFonts w:cs="OpenSymbol"/>
+    </w:rPr>
+  </w:style>
+  <w:style w:type="character" w:styleId="ListLabel770">
+    <w:name w:val="ListLabel 770"/>
+    <w:qFormat/>
+    <w:rPr>
+      <w:rFonts w:cs="OpenSymbol"/>
+    </w:rPr>
+  </w:style>
+  <w:style w:type="character" w:styleId="ListLabel771">
+    <w:name w:val="ListLabel 771"/>
+    <w:qFormat/>
+    <w:rPr>
+      <w:rFonts w:cs="OpenSymbol"/>
+    </w:rPr>
+  </w:style>
+  <w:style w:type="character" w:styleId="ListLabel772">
+    <w:name w:val="ListLabel 772"/>
+    <w:qFormat/>
+    <w:rPr>
+      <w:rFonts w:cs="OpenSymbol"/>
+    </w:rPr>
+  </w:style>
+  <w:style w:type="character" w:styleId="ListLabel773">
+    <w:name w:val="ListLabel 773"/>
+    <w:qFormat/>
+    <w:rPr>
+      <w:rFonts w:cs="OpenSymbol"/>
+    </w:rPr>
+  </w:style>
+  <w:style w:type="character" w:styleId="ListLabel774">
+    <w:name w:val="ListLabel 774"/>
+    <w:qFormat/>
+    <w:rPr>
+      <w:rFonts w:cs="OpenSymbol"/>
+    </w:rPr>
+  </w:style>
+  <w:style w:type="character" w:styleId="ListLabel775">
+    <w:name w:val="ListLabel 775"/>
+    <w:qFormat/>
+    <w:rPr>
+      <w:rFonts w:cs="OpenSymbol"/>
+    </w:rPr>
+  </w:style>
+  <w:style w:type="character" w:styleId="ListLabel776">
+    <w:name w:val="ListLabel 776"/>
+    <w:qFormat/>
+    <w:rPr>
+      <w:rFonts w:cs="OpenSymbol"/>
+    </w:rPr>
+  </w:style>
+  <w:style w:type="character" w:styleId="ListLabel777">
+    <w:name w:val="ListLabel 777"/>
+    <w:qFormat/>
+    <w:rPr>
+      <w:rFonts w:cs="OpenSymbol"/>
+    </w:rPr>
+  </w:style>
+  <w:style w:type="character" w:styleId="ListLabel778">
+    <w:name w:val="ListLabel 778"/>
+    <w:qFormat/>
+    <w:rPr>
+      <w:rFonts w:cs="OpenSymbol"/>
+    </w:rPr>
+  </w:style>
+  <w:style w:type="character" w:styleId="ListLabel779">
+    <w:name w:val="ListLabel 779"/>
+    <w:qFormat/>
+    <w:rPr>
+      <w:rFonts w:cs="OpenSymbol"/>
+    </w:rPr>
+  </w:style>
+  <w:style w:type="character" w:styleId="ListLabel780">
+    <w:name w:val="ListLabel 780"/>
+    <w:qFormat/>
+    <w:rPr>
+      <w:rFonts w:cs="OpenSymbol"/>
+    </w:rPr>
+  </w:style>
+  <w:style w:type="character" w:styleId="ListLabel781">
+    <w:name w:val="ListLabel 781"/>
+    <w:qFormat/>
+    <w:rPr>
+      <w:rFonts w:cs="OpenSymbol"/>
+    </w:rPr>
+  </w:style>
+  <w:style w:type="character" w:styleId="ListLabel782">
+    <w:name w:val="ListLabel 782"/>
+    <w:qFormat/>
+    <w:rPr>
+      <w:rFonts w:cs="OpenSymbol"/>
+    </w:rPr>
+  </w:style>
+  <w:style w:type="character" w:styleId="ListLabel783">
+    <w:name w:val="ListLabel 783"/>
+    <w:qFormat/>
+    <w:rPr>
+      <w:rFonts w:cs="OpenSymbol"/>
+    </w:rPr>
+  </w:style>
+  <w:style w:type="character" w:styleId="ListLabel784">
+    <w:name w:val="ListLabel 784"/>
+    <w:qFormat/>
+    <w:rPr>
+      <w:rFonts w:cs="OpenSymbol"/>
+    </w:rPr>
+  </w:style>
+  <w:style w:type="character" w:styleId="ListLabel785">
+    <w:name w:val="ListLabel 785"/>
+    <w:qFormat/>
+    <w:rPr>
+      <w:rFonts w:cs="OpenSymbol"/>
+    </w:rPr>
+  </w:style>
+  <w:style w:type="character" w:styleId="ListLabel786">
+    <w:name w:val="ListLabel 786"/>
+    <w:qFormat/>
+    <w:rPr>
+      <w:rFonts w:cs="OpenSymbol"/>
+    </w:rPr>
+  </w:style>
+  <w:style w:type="character" w:styleId="ListLabel787">
+    <w:name w:val="ListLabel 787"/>
+    <w:qFormat/>
+    <w:rPr>
+      <w:rFonts w:cs="OpenSymbol"/>
+    </w:rPr>
+  </w:style>
+  <w:style w:type="character" w:styleId="ListLabel788">
+    <w:name w:val="ListLabel 788"/>
+    <w:qFormat/>
+    <w:rPr>
+      <w:rFonts w:cs="OpenSymbol"/>
+    </w:rPr>
+  </w:style>
+  <w:style w:type="character" w:styleId="ListLabel789">
+    <w:name w:val="ListLabel 789"/>
+    <w:qFormat/>
+    <w:rPr>
+      <w:rFonts w:cs="OpenSymbol"/>
+    </w:rPr>
+  </w:style>
+  <w:style w:type="character" w:styleId="ListLabel790">
+    <w:name w:val="ListLabel 790"/>
+    <w:qFormat/>
+    <w:rPr>
+      <w:rFonts w:cs="OpenSymbol"/>
+    </w:rPr>
+  </w:style>
+  <w:style w:type="character" w:styleId="ListLabel791">
+    <w:name w:val="ListLabel 791"/>
+    <w:qFormat/>
+    <w:rPr>
+      <w:rFonts w:cs="OpenSymbol"/>
+    </w:rPr>
+  </w:style>
+  <w:style w:type="character" w:styleId="ListLabel792">
+    <w:name w:val="ListLabel 792"/>
+    <w:qFormat/>
+    <w:rPr>
+      <w:rFonts w:cs="OpenSymbol"/>
+    </w:rPr>
+  </w:style>
+  <w:style w:type="character" w:styleId="ListLabel793">
+    <w:name w:val="ListLabel 793"/>
+    <w:qFormat/>
+    <w:rPr>
+      <w:rFonts w:cs="OpenSymbol"/>
+    </w:rPr>
+  </w:style>
+  <w:style w:type="character" w:styleId="ListLabel794">
+    <w:name w:val="ListLabel 794"/>
+    <w:qFormat/>
+    <w:rPr>
+      <w:rFonts w:cs="OpenSymbol"/>
+    </w:rPr>
+  </w:style>
+  <w:style w:type="character" w:styleId="ListLabel795">
+    <w:name w:val="ListLabel 795"/>
+    <w:qFormat/>
+    <w:rPr>
+      <w:rFonts w:cs="OpenSymbol"/>
+    </w:rPr>
+  </w:style>
+  <w:style w:type="character" w:styleId="ListLabel796">
+    <w:name w:val="ListLabel 796"/>
+    <w:qFormat/>
+    <w:rPr>
+      <w:rFonts w:cs="OpenSymbol"/>
+    </w:rPr>
+  </w:style>
+  <w:style w:type="character" w:styleId="ListLabel797">
+    <w:name w:val="ListLabel 797"/>
+    <w:qFormat/>
+    <w:rPr>
+      <w:rFonts w:cs="OpenSymbol"/>
+    </w:rPr>
+  </w:style>
+  <w:style w:type="character" w:styleId="ListLabel798">
+    <w:name w:val="ListLabel 798"/>
+    <w:qFormat/>
+    <w:rPr>
+      <w:rFonts w:cs="OpenSymbol"/>
+    </w:rPr>
+  </w:style>
+  <w:style w:type="character" w:styleId="ListLabel799">
+    <w:name w:val="ListLabel 799"/>
+    <w:qFormat/>
+    <w:rPr>
+      <w:rFonts w:cs="OpenSymbol"/>
+    </w:rPr>
+  </w:style>
+  <w:style w:type="character" w:styleId="ListLabel800">
+    <w:name w:val="ListLabel 800"/>
+    <w:qFormat/>
+    <w:rPr>
+      <w:rFonts w:cs="OpenSymbol"/>
+    </w:rPr>
+  </w:style>
+  <w:style w:type="character" w:styleId="ListLabel801">
+    <w:name w:val="ListLabel 801"/>
+    <w:qFormat/>
+    <w:rPr>
+      <w:rFonts w:cs="OpenSymbol"/>
+    </w:rPr>
+  </w:style>
+  <w:style w:type="character" w:styleId="ListLabel802">
+    <w:name w:val="ListLabel 802"/>
+    <w:qFormat/>
+    <w:rPr>
+      <w:rFonts w:cs="OpenSymbol"/>
+    </w:rPr>
+  </w:style>
+  <w:style w:type="character" w:styleId="ListLabel803">
+    <w:name w:val="ListLabel 803"/>
+    <w:qFormat/>
+    <w:rPr>
+      <w:rFonts w:cs="OpenSymbol"/>
+    </w:rPr>
+  </w:style>
+  <w:style w:type="character" w:styleId="ListLabel804">
+    <w:name w:val="ListLabel 804"/>
+    <w:qFormat/>
+    <w:rPr>
+      <w:rFonts w:cs="OpenSymbol"/>
+    </w:rPr>
+  </w:style>
+  <w:style w:type="character" w:styleId="ListLabel805">
+    <w:name w:val="ListLabel 805"/>
+    <w:qFormat/>
+    <w:rPr>
+      <w:rFonts w:cs="OpenSymbol"/>
+    </w:rPr>
+  </w:style>
+  <w:style w:type="character" w:styleId="ListLabel806">
+    <w:name w:val="ListLabel 806"/>
+    <w:qFormat/>
+    <w:rPr>
+      <w:rFonts w:cs="OpenSymbol"/>
+    </w:rPr>
+  </w:style>
+  <w:style w:type="character" w:styleId="ListLabel807">
+    <w:name w:val="ListLabel 807"/>
+    <w:qFormat/>
+    <w:rPr>
+      <w:rFonts w:cs="OpenSymbol"/>
+    </w:rPr>
+  </w:style>
+  <w:style w:type="character" w:styleId="ListLabel808">
+    <w:name w:val="ListLabel 808"/>
+    <w:qFormat/>
+    <w:rPr>
+      <w:rFonts w:cs="OpenSymbol"/>
+    </w:rPr>
+  </w:style>
+  <w:style w:type="character" w:styleId="ListLabel809">
+    <w:name w:val="ListLabel 809"/>
+    <w:qFormat/>
+    <w:rPr>
+      <w:rFonts w:cs="OpenSymbol"/>
+    </w:rPr>
+  </w:style>
+  <w:style w:type="character" w:styleId="ListLabel810">
+    <w:name w:val="ListLabel 810"/>
+    <w:qFormat/>
+    <w:rPr>
+      <w:rFonts w:cs="OpenSymbol"/>
+    </w:rPr>
+  </w:style>
+  <w:style w:type="character" w:styleId="ListLabel811">
+    <w:name w:val="ListLabel 811"/>
+    <w:qFormat/>
+    <w:rPr>
+      <w:rFonts w:cs="OpenSymbol"/>
+    </w:rPr>
+  </w:style>
+  <w:style w:type="character" w:styleId="ListLabel812">
+    <w:name w:val="ListLabel 812"/>
+    <w:qFormat/>
+    <w:rPr>
+      <w:rFonts w:cs="OpenSymbol"/>
+    </w:rPr>
+  </w:style>
+  <w:style w:type="character" w:styleId="ListLabel813">
+    <w:name w:val="ListLabel 813"/>
+    <w:qFormat/>
+    <w:rPr>
+      <w:rFonts w:cs="OpenSymbol"/>
+    </w:rPr>
+  </w:style>
+  <w:style w:type="character" w:styleId="ListLabel814">
+    <w:name w:val="ListLabel 814"/>
+    <w:qFormat/>
+    <w:rPr>
+      <w:rFonts w:cs="OpenSymbol"/>
+    </w:rPr>
+  </w:style>
+  <w:style w:type="character" w:styleId="ListLabel815">
+    <w:name w:val="ListLabel 815"/>
+    <w:qFormat/>
+    <w:rPr>
+      <w:rFonts w:cs="OpenSymbol"/>
+    </w:rPr>
+  </w:style>
+  <w:style w:type="character" w:styleId="ListLabel816">
+    <w:name w:val="ListLabel 816"/>
+    <w:qFormat/>
+    <w:rPr>
+      <w:rFonts w:cs="OpenSymbol"/>
+    </w:rPr>
+  </w:style>
+  <w:style w:type="character" w:styleId="ListLabel817">
+    <w:name w:val="ListLabel 817"/>
+    <w:qFormat/>
+    <w:rPr>
+      <w:rFonts w:cs="OpenSymbol"/>
+    </w:rPr>
+  </w:style>
+  <w:style w:type="character" w:styleId="ListLabel818">
+    <w:name w:val="ListLabel 818"/>
+    <w:qFormat/>
+    <w:rPr>
+      <w:rFonts w:cs="OpenSymbol"/>
+    </w:rPr>
+  </w:style>
+  <w:style w:type="character" w:styleId="ListLabel819">
+    <w:name w:val="ListLabel 819"/>
+    <w:qFormat/>
+    <w:rPr>
+      <w:rFonts w:cs="OpenSymbol"/>
+    </w:rPr>
+  </w:style>
+  <w:style w:type="character" w:styleId="ListLabel820">
+    <w:name w:val="ListLabel 820"/>
+    <w:qFormat/>
+    <w:rPr>
+      <w:rFonts w:cs="OpenSymbol"/>
+    </w:rPr>
+  </w:style>
+  <w:style w:type="character" w:styleId="ListLabel821">
+    <w:name w:val="ListLabel 821"/>
+    <w:qFormat/>
+    <w:rPr>
+      <w:rFonts w:cs="OpenSymbol"/>
+    </w:rPr>
+  </w:style>
+  <w:style w:type="character" w:styleId="ListLabel822">
+    <w:name w:val="ListLabel 822"/>
+    <w:qFormat/>
+    <w:rPr>
+      <w:rFonts w:cs="OpenSymbol"/>
+    </w:rPr>
+  </w:style>
+  <w:style w:type="character" w:styleId="ListLabel823">
+    <w:name w:val="ListLabel 823"/>
+    <w:qFormat/>
+    <w:rPr>
+      <w:rFonts w:cs="OpenSymbol"/>
+    </w:rPr>
+  </w:style>
+  <w:style w:type="character" w:styleId="ListLabel824">
+    <w:name w:val="ListLabel 824"/>
+    <w:qFormat/>
+    <w:rPr>
+      <w:rFonts w:cs="OpenSymbol"/>
+    </w:rPr>
+  </w:style>
+  <w:style w:type="character" w:styleId="ListLabel825">
+    <w:name w:val="ListLabel 825"/>
+    <w:qFormat/>
+    <w:rPr>
+      <w:rFonts w:cs="OpenSymbol"/>
+    </w:rPr>
+  </w:style>
+  <w:style w:type="character" w:styleId="ListLabel826">
+    <w:name w:val="ListLabel 826"/>
+    <w:qFormat/>
+    <w:rPr>
+      <w:rFonts w:cs="OpenSymbol"/>
+    </w:rPr>
+  </w:style>
+  <w:style w:type="character" w:styleId="ListLabel827">
+    <w:name w:val="ListLabel 827"/>
+    <w:qFormat/>
+    <w:rPr>
+      <w:rFonts w:cs="OpenSymbol"/>
+    </w:rPr>
+  </w:style>
+  <w:style w:type="character" w:styleId="ListLabel828">
+    <w:name w:val="ListLabel 828"/>
+    <w:qFormat/>
+    <w:rPr>
+      <w:rFonts w:cs="OpenSymbol"/>
+    </w:rPr>
+  </w:style>
+  <w:style w:type="character" w:styleId="ListLabel829">
+    <w:name w:val="ListLabel 829"/>
+    <w:qFormat/>
+    <w:rPr>
+      <w:rFonts w:cs="OpenSymbol"/>
+    </w:rPr>
+  </w:style>
+  <w:style w:type="character" w:styleId="ListLabel830">
+    <w:name w:val="ListLabel 830"/>
+    <w:qFormat/>
+    <w:rPr>
+      <w:rFonts w:cs="OpenSymbol"/>
+    </w:rPr>
+  </w:style>
+  <w:style w:type="character" w:styleId="ListLabel831">
+    <w:name w:val="ListLabel 831"/>
+    <w:qFormat/>
+    <w:rPr>
+      <w:rFonts w:cs="OpenSymbol"/>
+    </w:rPr>
+  </w:style>
+  <w:style w:type="character" w:styleId="ListLabel832">
+    <w:name w:val="ListLabel 832"/>
+    <w:qFormat/>
+    <w:rPr>
+      <w:rFonts w:cs="OpenSymbol"/>
+    </w:rPr>
+  </w:style>
+  <w:style w:type="character" w:styleId="ListLabel833">
+    <w:name w:val="ListLabel 833"/>
+    <w:qFormat/>
+    <w:rPr>
+      <w:rFonts w:cs="OpenSymbol"/>
+    </w:rPr>
+  </w:style>
+  <w:style w:type="character" w:styleId="ListLabel834">
+    <w:name w:val="ListLabel 834"/>
+    <w:qFormat/>
+    <w:rPr>
+      <w:rFonts w:cs="OpenSymbol"/>
+    </w:rPr>
+  </w:style>
+  <w:style w:type="character" w:styleId="ListLabel835">
+    <w:name w:val="ListLabel 835"/>
+    <w:qFormat/>
+    <w:rPr>
+      <w:rFonts w:cs="OpenSymbol"/>
+    </w:rPr>
+  </w:style>
+  <w:style w:type="character" w:styleId="ListLabel836">
+    <w:name w:val="ListLabel 836"/>
+    <w:qFormat/>
+    <w:rPr>
+      <w:rFonts w:cs="OpenSymbol"/>
+    </w:rPr>
+  </w:style>
+  <w:style w:type="character" w:styleId="ListLabel837">
+    <w:name w:val="ListLabel 837"/>
+    <w:qFormat/>
+    <w:rPr>
+      <w:rFonts w:cs="OpenSymbol"/>
+    </w:rPr>
+  </w:style>
+  <w:style w:type="character" w:styleId="ListLabel838">
+    <w:name w:val="ListLabel 838"/>
+    <w:qFormat/>
+    <w:rPr>
+      <w:rFonts w:cs="OpenSymbol"/>
+      <w:b w:val="false"/>
+    </w:rPr>
+  </w:style>
+  <w:style w:type="character" w:styleId="ListLabel839">
+    <w:name w:val="ListLabel 839"/>
+    <w:qFormat/>
+    <w:rPr>
+      <w:rFonts w:cs="OpenSymbol"/>
+    </w:rPr>
+  </w:style>
+  <w:style w:type="character" w:styleId="ListLabel840">
+    <w:name w:val="ListLabel 840"/>
+    <w:qFormat/>
+    <w:rPr>
+      <w:rFonts w:cs="OpenSymbol"/>
+    </w:rPr>
+  </w:style>
+  <w:style w:type="character" w:styleId="ListLabel841">
+    <w:name w:val="ListLabel 841"/>
+    <w:qFormat/>
+    <w:rPr>
+      <w:rFonts w:cs="OpenSymbol"/>
+    </w:rPr>
+  </w:style>
+  <w:style w:type="character" w:styleId="ListLabel842">
+    <w:name w:val="ListLabel 842"/>
+    <w:qFormat/>
+    <w:rPr>
+      <w:rFonts w:cs="OpenSymbol"/>
+    </w:rPr>
+  </w:style>
+  <w:style w:type="character" w:styleId="ListLabel843">
+    <w:name w:val="ListLabel 843"/>
+    <w:qFormat/>
+    <w:rPr>
+      <w:rFonts w:cs="OpenSymbol"/>
+    </w:rPr>
+  </w:style>
+  <w:style w:type="character" w:styleId="ListLabel844">
+    <w:name w:val="ListLabel 844"/>
+    <w:qFormat/>
+    <w:rPr>
+      <w:rFonts w:cs="OpenSymbol"/>
+    </w:rPr>
+  </w:style>
+  <w:style w:type="character" w:styleId="ListLabel845">
+    <w:name w:val="ListLabel 845"/>
+    <w:qFormat/>
+    <w:rPr>
+      <w:rFonts w:cs="OpenSymbol"/>
+    </w:rPr>
+  </w:style>
+  <w:style w:type="character" w:styleId="ListLabel846">
+    <w:name w:val="ListLabel 846"/>
+    <w:qFormat/>
+    <w:rPr>
+      <w:rFonts w:cs="OpenSymbol"/>
+    </w:rPr>
+  </w:style>
   <w:style w:type="paragraph" w:styleId="Heading">
     <w:name w:val="Heading"/>
     <w:basedOn w:val="Normal"/>

</xml_diff>